<commit_message>
Add Microservices article, part of MPA [14] pages
</commit_message>
<xml_diff>
--- a/Курсова Робота Федюченка Михайла Ігоровича.docx
+++ b/Курсова Робота Федюченка Михайла Ігоровича.docx
@@ -73,7 +73,7 @@
                     <pic:cNvPicPr/>
                   </pic:nvPicPr>
                   <pic:blipFill>
-                    <a:blip r:embed="rId5"/>
+                    <a:blip r:embed="rId6"/>
                     <a:stretch>
                       <a:fillRect/>
                     </a:stretch>
@@ -163,21 +163,7 @@
           <w:b/>
           <w:szCs w:val="28"/>
         </w:rPr>
-        <w:t>„</w:t>
-      </w:r>
-      <w:r>
-        <w:rPr>
-          <w:b/>
-          <w:szCs w:val="28"/>
-        </w:rPr>
-        <w:t>Комп’ютерні науки</w:t>
-      </w:r>
-      <w:r>
-        <w:rPr>
-          <w:b/>
-          <w:szCs w:val="28"/>
-        </w:rPr>
-        <w:t xml:space="preserve">” </w:t>
+        <w:t xml:space="preserve">„Комп’ютерні науки” </w:t>
       </w:r>
       <w:r>
         <w:rPr>
@@ -224,15 +210,7 @@
       </w:r>
       <w:proofErr w:type="spellEnd"/>
       <w:r>
-        <w:t xml:space="preserve">, </w:t>
-      </w:r>
-      <w:proofErr w:type="spellStart"/>
-      <w:r>
-        <w:t>к.н</w:t>
-      </w:r>
-      <w:proofErr w:type="spellEnd"/>
-      <w:r>
-        <w:t xml:space="preserve">. </w:t>
+        <w:t xml:space="preserve"> </w:t>
       </w:r>
       <w:r>
         <w:t>Вовк</w:t>
@@ -507,7 +485,18 @@
       </w:r>
       <w:proofErr w:type="spellEnd"/>
       <w:r>
-        <w:t xml:space="preserve"> інформатики,</w:t>
+        <w:t xml:space="preserve"> </w:t>
+      </w:r>
+      <w:proofErr w:type="spellStart"/>
+      <w:r>
+        <w:t>мультімедійних</w:t>
+      </w:r>
+      <w:proofErr w:type="spellEnd"/>
+      <w:r>
+        <w:t xml:space="preserve"> систем</w:t>
+      </w:r>
+      <w:r>
+        <w:t>,</w:t>
       </w:r>
     </w:p>
     <w:p>
@@ -519,7 +508,19 @@
       </w:r>
       <w:proofErr w:type="spellStart"/>
       <w:r>
-        <w:t>C.C.Гороховський</w:t>
+        <w:t>О</w:t>
+      </w:r>
+      <w:r>
+        <w:t>.</w:t>
+      </w:r>
+      <w:r>
+        <w:t>П</w:t>
+      </w:r>
+      <w:r>
+        <w:t>.</w:t>
+      </w:r>
+      <w:r>
+        <w:t>Жижерун</w:t>
       </w:r>
       <w:proofErr w:type="spellEnd"/>
     </w:p>
@@ -537,7 +538,13 @@
         <w:jc w:val="right"/>
       </w:pPr>
       <w:r>
-        <w:t>„____”__________________________2017 р.</w:t>
+        <w:t>„____”__________________________20</w:t>
+      </w:r>
+      <w:r>
+        <w:t>20</w:t>
+      </w:r>
+      <w:r>
+        <w:t xml:space="preserve"> р.</w:t>
       </w:r>
     </w:p>
     <w:p/>
@@ -585,16 +592,7 @@
       </w:r>
       <w:proofErr w:type="spellEnd"/>
       <w:r>
-        <w:t xml:space="preserve"> Михайлу Ігоровичу</w:t>
-      </w:r>
-      <w:r>
-        <w:t xml:space="preserve"> факультету інформатики  </w:t>
-      </w:r>
-      <w:r>
-        <w:t>3</w:t>
-      </w:r>
-      <w:r>
-        <w:t>-го курсу</w:t>
+        <w:t xml:space="preserve"> Михайлу Ігоровичу факультету інформатики  3-го курсу</w:t>
       </w:r>
     </w:p>
     <w:p>
@@ -602,17 +600,42 @@
         <w:spacing w:line="360" w:lineRule="auto"/>
       </w:pPr>
       <w:r>
-        <w:t>ТЕМА</w:t>
-      </w:r>
-      <w:r>
-        <w:t xml:space="preserve"> </w:t>
+        <w:t xml:space="preserve">ТЕМА </w:t>
       </w:r>
       <w:r>
         <w:rPr>
           <w:szCs w:val="28"/>
           <w:u w:val="single"/>
         </w:rPr>
-        <w:t>Аналіз сучасних підходів до проектування архітектури веб застосунків на прикладі сервісу опитування</w:t>
+        <w:t>Аналіз сучасних підходів до проектування архітектури веб застосунків на прикладі</w:t>
+      </w:r>
+      <w:r>
+        <w:rPr>
+          <w:szCs w:val="28"/>
+          <w:u w:val="single"/>
+        </w:rPr>
+        <w:t xml:space="preserve"> компоненту користувача</w:t>
+      </w:r>
+      <w:r>
+        <w:rPr>
+          <w:szCs w:val="28"/>
+          <w:u w:val="single"/>
+        </w:rPr>
+        <w:t xml:space="preserve"> для</w:t>
+      </w:r>
+      <w:r>
+        <w:rPr>
+          <w:szCs w:val="28"/>
+          <w:u w:val="single"/>
+        </w:rPr>
+        <w:t xml:space="preserve"> сервісу опитуван</w:t>
+      </w:r>
+      <w:r>
+        <w:rPr>
+          <w:szCs w:val="28"/>
+          <w:u w:val="single"/>
+        </w:rPr>
+        <w:t>ь</w:t>
       </w:r>
     </w:p>
     <w:p>
@@ -726,15 +749,8 @@
       <w:r>
         <w:rPr>
           <w:szCs w:val="28"/>
-          <w:lang w:val="en-US"/>
-        </w:rPr>
-        <w:t xml:space="preserve">SPA </w:t>
-      </w:r>
-      <w:r>
-        <w:rPr>
-          <w:szCs w:val="28"/>
-        </w:rPr>
-        <w:t>архітектура та найкращі практики</w:t>
+        </w:rPr>
+        <w:t>SPA архітектура та найкращі практики</w:t>
       </w:r>
     </w:p>
     <w:p>
@@ -1347,7 +1363,6 @@
               <w:jc w:val="center"/>
               <w:rPr>
                 <w:szCs w:val="28"/>
-                <w:lang w:val="ru-RU"/>
               </w:rPr>
             </w:pPr>
             <w:r>
@@ -1359,7 +1374,6 @@
             <w:r>
               <w:rPr>
                 <w:szCs w:val="28"/>
-                <w:lang w:val="ru-RU"/>
               </w:rPr>
               <w:t>20</w:t>
             </w:r>
@@ -1463,7 +1477,6 @@
               <w:jc w:val="center"/>
               <w:rPr>
                 <w:szCs w:val="28"/>
-                <w:lang w:val="ru-RU"/>
               </w:rPr>
             </w:pPr>
             <w:r>
@@ -1475,7 +1488,6 @@
             <w:r>
               <w:rPr>
                 <w:szCs w:val="28"/>
-                <w:lang w:val="ru-RU"/>
               </w:rPr>
               <w:t>20</w:t>
             </w:r>
@@ -1590,7 +1602,6 @@
               <w:jc w:val="center"/>
               <w:rPr>
                 <w:szCs w:val="28"/>
-                <w:lang w:val="ru-RU"/>
               </w:rPr>
             </w:pPr>
             <w:r>
@@ -1602,7 +1613,6 @@
             <w:r>
               <w:rPr>
                 <w:szCs w:val="28"/>
-                <w:lang w:val="ru-RU"/>
               </w:rPr>
               <w:t>20</w:t>
             </w:r>
@@ -1700,7 +1710,6 @@
               <w:jc w:val="center"/>
               <w:rPr>
                 <w:szCs w:val="28"/>
-                <w:lang w:val="ru-RU"/>
               </w:rPr>
             </w:pPr>
             <w:r>
@@ -1712,7 +1721,6 @@
             <w:r>
               <w:rPr>
                 <w:szCs w:val="28"/>
-                <w:lang w:val="ru-RU"/>
               </w:rPr>
               <w:t>20</w:t>
             </w:r>
@@ -1789,20 +1797,7 @@
               <w:rPr>
                 <w:szCs w:val="28"/>
               </w:rPr>
-              <w:t xml:space="preserve">Створення веб-застосунку для опитування студентів на основі </w:t>
-            </w:r>
-            <w:r>
-              <w:rPr>
-                <w:szCs w:val="28"/>
-                <w:lang w:val="en-US"/>
-              </w:rPr>
-              <w:t xml:space="preserve">SPA </w:t>
-            </w:r>
-            <w:r>
-              <w:rPr>
-                <w:szCs w:val="28"/>
-              </w:rPr>
-              <w:t>архітектури</w:t>
+              <w:t>Створення веб-застосунку для опитування студентів на основі SPA архітектури</w:t>
             </w:r>
             <w:r>
               <w:rPr>
@@ -1829,7 +1824,6 @@
               <w:jc w:val="center"/>
               <w:rPr>
                 <w:szCs w:val="28"/>
-                <w:lang w:val="ru-RU"/>
               </w:rPr>
             </w:pPr>
             <w:r>
@@ -1841,7 +1835,6 @@
             <w:r>
               <w:rPr>
                 <w:szCs w:val="28"/>
-                <w:lang w:val="ru-RU"/>
               </w:rPr>
               <w:t>20</w:t>
             </w:r>
@@ -1942,7 +1935,6 @@
               <w:spacing w:line="360" w:lineRule="auto"/>
               <w:rPr>
                 <w:szCs w:val="28"/>
-                <w:lang w:val="ru-RU"/>
               </w:rPr>
             </w:pPr>
             <w:r>
@@ -1954,7 +1946,6 @@
             <w:r>
               <w:rPr>
                 <w:szCs w:val="28"/>
-                <w:lang w:val="ru-RU"/>
               </w:rPr>
               <w:t>20</w:t>
             </w:r>
@@ -2387,13 +2378,7 @@
         <w:rPr>
           <w:szCs w:val="28"/>
         </w:rPr>
-        <w:t xml:space="preserve">У роботі розглянуто </w:t>
-      </w:r>
-      <w:r>
-        <w:rPr>
-          <w:szCs w:val="28"/>
-        </w:rPr>
-        <w:t xml:space="preserve">сучасні підходи до побудови </w:t>
+        <w:t xml:space="preserve">У роботі розглянуто сучасні підходи до побудови </w:t>
       </w:r>
       <w:r>
         <w:rPr>
@@ -2641,13 +2626,7 @@
         <w:rPr>
           <w:szCs w:val="28"/>
         </w:rPr>
-        <w:t>Веб-браузер – це найпоширеніше у світі програма, потрібність котрої є беззаперечною</w:t>
-      </w:r>
-      <w:r>
-        <w:rPr>
-          <w:szCs w:val="28"/>
-        </w:rPr>
-        <w:t xml:space="preserve">. </w:t>
+        <w:t xml:space="preserve">Веб-браузер – це найпоширеніше у світі програма, потрібність котрої є беззаперечною. </w:t>
       </w:r>
       <w:r>
         <w:rPr>
@@ -2685,31 +2664,7 @@
         <w:rPr>
           <w:szCs w:val="28"/>
         </w:rPr>
-        <w:t xml:space="preserve"> </w:t>
-      </w:r>
-      <w:r>
-        <w:rPr>
-          <w:szCs w:val="28"/>
-        </w:rPr>
-        <w:t>використов</w:t>
-      </w:r>
-      <w:r>
-        <w:rPr>
-          <w:szCs w:val="28"/>
-        </w:rPr>
-        <w:t>ув</w:t>
-      </w:r>
-      <w:r>
-        <w:rPr>
-          <w:szCs w:val="28"/>
-        </w:rPr>
-        <w:t>аного</w:t>
-      </w:r>
-      <w:r>
-        <w:rPr>
-          <w:szCs w:val="28"/>
-        </w:rPr>
-        <w:t xml:space="preserve"> девайсу. Це викликає попит на створення </w:t>
+        <w:t xml:space="preserve"> використовуваного девайсу. Це викликає попит на створення </w:t>
       </w:r>
       <w:r>
         <w:rPr>
@@ -2879,25 +2834,7 @@
         <w:rPr>
           <w:szCs w:val="28"/>
         </w:rPr>
-        <w:t xml:space="preserve">У першому розділі розглядаються основні </w:t>
-      </w:r>
-      <w:r>
-        <w:rPr>
-          <w:szCs w:val="28"/>
-        </w:rPr>
-        <w:t xml:space="preserve">сучасні архітектурні </w:t>
-      </w:r>
-      <w:r>
-        <w:rPr>
-          <w:szCs w:val="28"/>
-        </w:rPr>
-        <w:t>підходи</w:t>
-      </w:r>
-      <w:r>
-        <w:rPr>
-          <w:szCs w:val="28"/>
-        </w:rPr>
-        <w:t xml:space="preserve"> при побудові веб застосунків</w:t>
+        <w:t>У першому розділі розглядаються основні сучасні архітектурні підходи при побудові веб застосунків</w:t>
       </w:r>
       <w:r>
         <w:rPr>
@@ -2909,13 +2846,7 @@
         <w:rPr>
           <w:szCs w:val="28"/>
         </w:rPr>
-        <w:t xml:space="preserve">. </w:t>
-      </w:r>
-      <w:r>
-        <w:rPr>
-          <w:szCs w:val="28"/>
-        </w:rPr>
-        <w:t>Н</w:t>
+        <w:t>. Н</w:t>
       </w:r>
       <w:r>
         <w:rPr>
@@ -2942,27 +2873,7 @@
         <w:rPr>
           <w:szCs w:val="28"/>
         </w:rPr>
-        <w:t xml:space="preserve">окреслюються шляхи підвищення ефективності при побудові </w:t>
-      </w:r>
-      <w:r>
-        <w:rPr>
-          <w:szCs w:val="28"/>
-          <w:lang w:val="en-US"/>
-        </w:rPr>
-        <w:t>SPA</w:t>
-      </w:r>
-      <w:r>
-        <w:rPr>
-          <w:szCs w:val="28"/>
-          <w:lang w:val="ru-RU"/>
-        </w:rPr>
-        <w:t xml:space="preserve"> </w:t>
-      </w:r>
-      <w:r>
-        <w:rPr>
-          <w:szCs w:val="28"/>
-        </w:rPr>
-        <w:t>веб-застосунку, обґрунтовуються найкращі з розглянутих практик</w:t>
+        <w:t>окреслюються шляхи підвищення ефективності при побудові SPA веб-застосунку, обґрунтовуються найкращі з розглянутих практик</w:t>
       </w:r>
       <w:r>
         <w:rPr>
@@ -2984,20 +2895,7 @@
           <w:szCs w:val="28"/>
         </w:rPr>
         <w:lastRenderedPageBreak/>
-        <w:t xml:space="preserve">Третій розділ присвячено опису архітектурної побудови </w:t>
-      </w:r>
-      <w:r>
-        <w:rPr>
-          <w:szCs w:val="28"/>
-          <w:lang w:val="en-US"/>
-        </w:rPr>
-        <w:t>SPA</w:t>
-      </w:r>
-      <w:r>
-        <w:rPr>
-          <w:szCs w:val="28"/>
-        </w:rPr>
-        <w:t xml:space="preserve"> веб-додатку </w:t>
+        <w:t xml:space="preserve">Третій розділ присвячено опису архітектурної побудови SPA веб-додатку </w:t>
       </w:r>
       <w:r>
         <w:rPr>
@@ -3041,8 +2939,1826 @@
         </w:numPr>
       </w:pPr>
       <w:r>
+        <w:t>На</w:t>
+      </w:r>
+      <w:r>
+        <w:t xml:space="preserve"> MPA архітектурі</w:t>
+      </w:r>
+    </w:p>
+    <w:p>
+      <w:pPr>
+        <w:pStyle w:val="a3"/>
+        <w:numPr>
+          <w:ilvl w:val="0"/>
+          <w:numId w:val="3"/>
+        </w:numPr>
+      </w:pPr>
+      <w:r>
+        <w:t>На SPA архітектурі</w:t>
+      </w:r>
+    </w:p>
+    <w:p>
+      <w:pPr>
+        <w:pStyle w:val="a3"/>
+        <w:numPr>
+          <w:ilvl w:val="0"/>
+          <w:numId w:val="3"/>
+        </w:numPr>
+      </w:pPr>
+      <w:r>
         <w:t xml:space="preserve">На </w:t>
       </w:r>
+      <w:proofErr w:type="spellStart"/>
+      <w:r>
+        <w:t>Serverless</w:t>
+      </w:r>
+      <w:proofErr w:type="spellEnd"/>
+      <w:r>
+        <w:t xml:space="preserve"> архітектурі</w:t>
+      </w:r>
+    </w:p>
+    <w:p>
+      <w:pPr>
+        <w:pStyle w:val="a3"/>
+        <w:numPr>
+          <w:ilvl w:val="0"/>
+          <w:numId w:val="2"/>
+        </w:numPr>
+      </w:pPr>
+      <w:r>
+        <w:t>Виконати порівняльний аналіз архітектурних підходів.</w:t>
+      </w:r>
+    </w:p>
+    <w:p>
+      <w:pPr>
+        <w:pStyle w:val="a3"/>
+        <w:numPr>
+          <w:ilvl w:val="0"/>
+          <w:numId w:val="2"/>
+        </w:numPr>
+      </w:pPr>
+      <w:r>
+        <w:t>Виконати детальне дослідження практик та архітектурних моделей при побудові клієнтського компоненту веб-додатку на основі SPA-архітектури.</w:t>
+      </w:r>
+    </w:p>
+    <w:p>
+      <w:pPr>
+        <w:pStyle w:val="a3"/>
+        <w:numPr>
+          <w:ilvl w:val="0"/>
+          <w:numId w:val="2"/>
+        </w:numPr>
+      </w:pPr>
+      <w:r>
+        <w:t>Розробити аргументовану структуру клієнтського компоненту з урахуванням досліджених практик та моделей.</w:t>
+      </w:r>
+    </w:p>
+    <w:p>
+      <w:pPr>
+        <w:pStyle w:val="a3"/>
+        <w:numPr>
+          <w:ilvl w:val="0"/>
+          <w:numId w:val="2"/>
+        </w:numPr>
+      </w:pPr>
+      <w:r>
+        <w:t>Зробити висновки щодо актуальності та доречності використаних архітектурних практик.</w:t>
+      </w:r>
+    </w:p>
+    <w:p>
+      <w:pPr>
+        <w:ind w:left="360"/>
+      </w:pPr>
+    </w:p>
+    <w:p>
+      <w:pPr>
+        <w:ind w:left="360"/>
+      </w:pPr>
+    </w:p>
+    <w:p>
+      <w:pPr>
+        <w:ind w:left="360"/>
+      </w:pPr>
+    </w:p>
+    <w:p>
+      <w:pPr>
+        <w:ind w:left="360"/>
+      </w:pPr>
+    </w:p>
+    <w:p>
+      <w:pPr>
+        <w:ind w:left="360"/>
+      </w:pPr>
+    </w:p>
+    <w:p>
+      <w:pPr>
+        <w:ind w:left="360"/>
+      </w:pPr>
+    </w:p>
+    <w:p>
+      <w:pPr>
+        <w:ind w:left="360"/>
+      </w:pPr>
+    </w:p>
+    <w:p>
+      <w:pPr>
+        <w:ind w:left="360"/>
+      </w:pPr>
+    </w:p>
+    <w:p>
+      <w:pPr>
+        <w:ind w:left="360"/>
+      </w:pPr>
+    </w:p>
+    <w:p>
+      <w:pPr>
+        <w:ind w:left="360"/>
+      </w:pPr>
+    </w:p>
+    <w:p>
+      <w:pPr>
+        <w:ind w:left="360"/>
+      </w:pPr>
+    </w:p>
+    <w:p>
+      <w:pPr>
+        <w:ind w:left="360"/>
+      </w:pPr>
+    </w:p>
+    <w:p>
+      <w:pPr>
+        <w:ind w:left="360"/>
+      </w:pPr>
+    </w:p>
+    <w:p>
+      <w:pPr>
+        <w:ind w:left="360"/>
+      </w:pPr>
+    </w:p>
+    <w:p>
+      <w:pPr>
+        <w:ind w:left="360"/>
+      </w:pPr>
+    </w:p>
+    <w:p>
+      <w:pPr>
+        <w:ind w:left="360"/>
+      </w:pPr>
+    </w:p>
+    <w:p>
+      <w:pPr>
+        <w:ind w:left="360"/>
+      </w:pPr>
+    </w:p>
+    <w:p>
+      <w:pPr>
+        <w:ind w:left="360"/>
+      </w:pPr>
+    </w:p>
+    <w:p>
+      <w:pPr>
+        <w:ind w:left="360"/>
+      </w:pPr>
+    </w:p>
+    <w:p>
+      <w:pPr>
+        <w:ind w:left="360"/>
+      </w:pPr>
+    </w:p>
+    <w:p>
+      <w:pPr>
+        <w:ind w:left="360"/>
+      </w:pPr>
+    </w:p>
+    <w:p>
+      <w:pPr>
+        <w:ind w:left="360"/>
+      </w:pPr>
+    </w:p>
+    <w:p>
+      <w:pPr>
+        <w:ind w:left="360"/>
+      </w:pPr>
+    </w:p>
+    <w:p>
+      <w:pPr>
+        <w:ind w:left="360"/>
+      </w:pPr>
+    </w:p>
+    <w:p>
+      <w:pPr>
+        <w:ind w:left="360"/>
+      </w:pPr>
+    </w:p>
+    <w:p>
+      <w:pPr>
+        <w:ind w:left="360"/>
+      </w:pPr>
+    </w:p>
+    <w:p>
+      <w:pPr>
+        <w:ind w:left="360"/>
+      </w:pPr>
+    </w:p>
+    <w:p>
+      <w:pPr>
+        <w:ind w:left="360"/>
+      </w:pPr>
+    </w:p>
+    <w:p>
+      <w:pPr>
+        <w:ind w:left="360"/>
+      </w:pPr>
+    </w:p>
+    <w:p>
+      <w:pPr>
+        <w:pStyle w:val="-1"/>
+        <w:numPr>
+          <w:ilvl w:val="0"/>
+          <w:numId w:val="4"/>
+        </w:numPr>
+      </w:pPr>
+      <w:r>
+        <w:lastRenderedPageBreak/>
+        <w:t>Основні архітектурні підходи при побудові веб-застосунків</w:t>
+      </w:r>
+    </w:p>
+    <w:p>
+      <w:pPr>
+        <w:pStyle w:val="-"/>
+      </w:pPr>
+      <w:r>
+        <w:t xml:space="preserve">Перш за все важливо зрозуміти, що таке веб-додаток і в чому його особливість. Веб-додатком називають тип програми побудованої на основі клієнт-серверної архітектури і його особливість в тому, що сам веб-додаток розташований і виконується на віддаленому сервері, тоді як клієнт отримує тільки результати власної роботи. Робота такої програми заснована на опрацюванні запитів користувача та надсилання результатів клієнту через мережу інтернет, тому і не залежить від операційної системи певного користувача. Зазвичай за відображення результатів запитів та отримання вхідних даних для подальшого </w:t>
+      </w:r>
+      <w:r>
+        <w:t>відправлення на сервер</w:t>
+      </w:r>
+      <w:r>
+        <w:t xml:space="preserve"> відповідає </w:t>
+      </w:r>
+      <w:r>
+        <w:t>браузер (</w:t>
+      </w:r>
+      <w:proofErr w:type="spellStart"/>
+      <w:r>
+        <w:t>Google</w:t>
+      </w:r>
+      <w:proofErr w:type="spellEnd"/>
+      <w:r>
+        <w:t xml:space="preserve"> </w:t>
+      </w:r>
+      <w:proofErr w:type="spellStart"/>
+      <w:r>
+        <w:t>Chrome</w:t>
+      </w:r>
+      <w:proofErr w:type="spellEnd"/>
+      <w:r>
+        <w:t xml:space="preserve">, </w:t>
+      </w:r>
+      <w:proofErr w:type="spellStart"/>
+      <w:r>
+        <w:t>Opera</w:t>
+      </w:r>
+      <w:proofErr w:type="spellEnd"/>
+      <w:r>
+        <w:t xml:space="preserve">, </w:t>
+      </w:r>
+      <w:proofErr w:type="spellStart"/>
+      <w:r>
+        <w:t>M</w:t>
+      </w:r>
+      <w:r>
+        <w:t>a</w:t>
+      </w:r>
+      <w:r>
+        <w:t>zila</w:t>
+      </w:r>
+      <w:proofErr w:type="spellEnd"/>
+      <w:r>
+        <w:t>, тощо).</w:t>
+      </w:r>
+      <w:r>
+        <w:t xml:space="preserve"> </w:t>
+      </w:r>
+    </w:p>
+    <w:p>
+      <w:pPr>
+        <w:pStyle w:val="-"/>
+      </w:pPr>
+      <w:r>
+        <w:t>Практично будь-який веб-додаток складається з двох основних компонентів</w:t>
+      </w:r>
+    </w:p>
+    <w:p>
+      <w:pPr>
+        <w:pStyle w:val="-"/>
+        <w:numPr>
+          <w:ilvl w:val="0"/>
+          <w:numId w:val="3"/>
+        </w:numPr>
+      </w:pPr>
+      <w:r>
+        <w:t xml:space="preserve">Клієнтська компонента – код, що знаходиться в браузері та реагує на певний ввід користувача, </w:t>
+      </w:r>
+      <w:r>
+        <w:t>є представленням функціональності веб- застосунку ,користувач має повний доступ до цієї компоненти</w:t>
+      </w:r>
+      <w:r>
+        <w:t>.</w:t>
+      </w:r>
+    </w:p>
+    <w:p>
+      <w:pPr>
+        <w:pStyle w:val="-"/>
+        <w:numPr>
+          <w:ilvl w:val="0"/>
+          <w:numId w:val="3"/>
+        </w:numPr>
+      </w:pPr>
+      <w:r>
+        <w:t>Серверна компонента – код , що знаходиться на сервері та відповідає на HTTP запити, відповіда</w:t>
+      </w:r>
+      <w:r>
+        <w:t>льний</w:t>
+      </w:r>
+      <w:r>
+        <w:t xml:space="preserve"> за збереження </w:t>
+      </w:r>
+      <w:r>
+        <w:t>інформації</w:t>
+      </w:r>
+      <w:r>
+        <w:t>,</w:t>
+      </w:r>
+      <w:r>
+        <w:t xml:space="preserve"> складається щонайменше з бази даних та логіки програми,</w:t>
+      </w:r>
+      <w:r>
+        <w:t xml:space="preserve"> дана компонента недоступна для користувача. </w:t>
+      </w:r>
+    </w:p>
+    <w:p>
+      <w:pPr>
+        <w:pStyle w:val="-"/>
+      </w:pPr>
+    </w:p>
+    <w:p>
+      <w:pPr>
+        <w:pStyle w:val="-"/>
+      </w:pPr>
+      <w:r>
+        <w:t>А</w:t>
+      </w:r>
+      <w:r>
+        <w:t>рхітектура веб-додатків описує взаємодію між</w:t>
+      </w:r>
+      <w:r>
+        <w:t xml:space="preserve"> компонентами</w:t>
+      </w:r>
+      <w:r>
+        <w:t xml:space="preserve"> що працюють одночасно</w:t>
+      </w:r>
+      <w:r>
+        <w:t xml:space="preserve">, базами даних та системами проміжного програмного забезпечення в </w:t>
+      </w:r>
+      <w:r>
+        <w:t xml:space="preserve">мережі </w:t>
+      </w:r>
+      <w:r>
+        <w:t>Інтернеті.</w:t>
+      </w:r>
+      <w:r>
+        <w:t xml:space="preserve"> Тобто від того як розподілена логіка програми між серверною та клієнтською компонентами залежить тип архітектури веб-додатку.</w:t>
+      </w:r>
+    </w:p>
+    <w:p>
+      <w:pPr>
+        <w:pStyle w:val="-1"/>
+        <w:numPr>
+          <w:ilvl w:val="1"/>
+          <w:numId w:val="4"/>
+        </w:numPr>
+      </w:pPr>
+      <w:r>
+        <w:lastRenderedPageBreak/>
+        <w:t xml:space="preserve"> </w:t>
+      </w:r>
+      <w:bookmarkStart w:id="1" w:name="_Hlk39781251"/>
+      <w:r>
+        <w:t xml:space="preserve">Багато сторінковий </w:t>
+      </w:r>
+      <w:bookmarkEnd w:id="1"/>
+      <w:r>
+        <w:t>тип архітектури (MPA)</w:t>
+      </w:r>
+    </w:p>
+    <w:p/>
+    <w:p>
+      <w:pPr>
+        <w:pStyle w:val="-"/>
+        <w:rPr>
+          <w:rFonts w:eastAsiaTheme="majorEastAsia" w:cstheme="majorBidi"/>
+          <w:b/>
+          <w:color w:val="2F5496" w:themeColor="accent1" w:themeShade="BF"/>
+          <w:sz w:val="36"/>
+          <w:szCs w:val="32"/>
+          <w:lang w:eastAsia="ru-RU"/>
+        </w:rPr>
+      </w:pPr>
+      <w:r>
+        <w:t xml:space="preserve">Багатосторінковий тип архітектури – це традиційний тип архітектури для веб застосунків, при якому виконується завантаження усієї сторінки, та перезавантаження на абсолютно нову, якщо користувач взаємодіє із застосунком. </w:t>
+      </w:r>
+    </w:p>
+    <w:p>
+      <w:pPr>
+        <w:pStyle w:val="-"/>
+      </w:pPr>
+      <w:r>
+        <w:t>Багатосторінкові програми - це традиційні веб-програми, які завантажують всю сторінку та відображають нову, коли користувач взаємодіє з веб-додатком.</w:t>
+      </w:r>
+    </w:p>
+    <w:p>
+      <w:pPr>
+        <w:pStyle w:val="-"/>
+      </w:pPr>
+      <w:r>
+        <w:t>Кожен раз, коли дані обмінюються вперед та назад, від сервера запитується нова сторінка для відображення у веб-браузері. Цей процес потребує часу для створення сторінок на сервері, надсилання їх клієнтові та відображення у браузері, що може вплинути на досвід роботи користувача.</w:t>
+      </w:r>
+    </w:p>
+    <w:p>
+      <w:pPr>
+        <w:pStyle w:val="-"/>
+        <w:ind w:firstLine="0"/>
+      </w:pPr>
+      <w:r>
+        <w:t>Однак AJAX дозволила зробити лише певний компонент програми, але це робить процес розробки ще більш складним і складним. Багатосторінкові програми мають більш класичну архітектуру. Кожна сторінка надсилає запит на сервер і повністю оновлює всі дані. Навіть якщо ці дані невеликі. Таким чином, продуктивність витрачається на показ одних і тих же елементів.</w:t>
+      </w:r>
+    </w:p>
+    <w:p>
+      <w:pPr>
+        <w:pStyle w:val="-1"/>
+        <w:numPr>
+          <w:ilvl w:val="1"/>
+          <w:numId w:val="10"/>
+        </w:numPr>
+      </w:pPr>
+      <w:r>
+        <w:t xml:space="preserve"> </w:t>
+      </w:r>
+      <w:r>
+        <w:t>Мікро сервісний</w:t>
+      </w:r>
+      <w:r>
+        <w:t xml:space="preserve"> тип архітектури</w:t>
+      </w:r>
+    </w:p>
+    <w:p>
+      <w:pPr>
+        <w:pStyle w:val="-"/>
+      </w:pPr>
+      <w:r>
+        <w:t>Мікро сервісна</w:t>
+      </w:r>
+      <w:r>
+        <w:t xml:space="preserve"> архітектура</w:t>
+      </w:r>
+      <w:r>
+        <w:t xml:space="preserve"> – ц</w:t>
+      </w:r>
+      <w:r>
+        <w:t>е</w:t>
+      </w:r>
+      <w:r>
+        <w:t xml:space="preserve"> форма </w:t>
+      </w:r>
+      <w:proofErr w:type="spellStart"/>
+      <w:r>
+        <w:t>сервісно</w:t>
+      </w:r>
+      <w:proofErr w:type="spellEnd"/>
+      <w:r>
+        <w:t>-орієнтованої архітектури</w:t>
+      </w:r>
+      <w:r>
+        <w:t xml:space="preserve"> технологія розробки програмного забезпечення, яка структурує додаток як колекцію </w:t>
+      </w:r>
+      <w:r>
+        <w:t>незалежних мікро-сервісів</w:t>
+      </w:r>
+      <w:r>
+        <w:t xml:space="preserve">, що </w:t>
+      </w:r>
+      <w:proofErr w:type="spellStart"/>
+      <w:r>
+        <w:t>к</w:t>
+      </w:r>
+      <w:r>
+        <w:t>о</w:t>
+      </w:r>
+      <w:r>
+        <w:t>мунікують</w:t>
+      </w:r>
+      <w:proofErr w:type="spellEnd"/>
+      <w:r>
+        <w:t xml:space="preserve"> між собою використовуючи певні механізми, зазвичай HTTP</w:t>
+      </w:r>
+      <w:r>
+        <w:t>/REST</w:t>
+      </w:r>
+      <w:r>
+        <w:t>. Кож</w:t>
+      </w:r>
+      <w:r>
+        <w:t>ен</w:t>
+      </w:r>
+      <w:r>
+        <w:t xml:space="preserve"> </w:t>
+      </w:r>
+      <w:r>
+        <w:t>мікро-сервіс</w:t>
+      </w:r>
+      <w:r>
+        <w:t xml:space="preserve"> є самодостат</w:t>
+      </w:r>
+      <w:r>
+        <w:t>нім</w:t>
+      </w:r>
+      <w:r>
+        <w:t xml:space="preserve"> і повин</w:t>
+      </w:r>
+      <w:r>
+        <w:t>ен</w:t>
+      </w:r>
+      <w:r>
+        <w:t xml:space="preserve"> реалізувати</w:t>
+      </w:r>
+      <w:r>
+        <w:t xml:space="preserve"> конкретну </w:t>
+      </w:r>
+      <w:r>
+        <w:t>бізнес-потребу</w:t>
+      </w:r>
+      <w:r>
+        <w:t>, тому його можливо створити й запустити незалежно від інших , навіть на зовсім іншій мові програмування</w:t>
+      </w:r>
+      <w:r>
+        <w:t>.</w:t>
+      </w:r>
+    </w:p>
+    <w:p>
+      <w:pPr>
+        <w:pStyle w:val="-"/>
+      </w:pPr>
+      <w:r>
+        <w:t>Усі більше постачальників послуг (</w:t>
+      </w:r>
+      <w:proofErr w:type="spellStart"/>
+      <w:r>
+        <w:t>Twitter</w:t>
+      </w:r>
+      <w:proofErr w:type="spellEnd"/>
+      <w:r>
+        <w:t xml:space="preserve">, </w:t>
+      </w:r>
+      <w:proofErr w:type="spellStart"/>
+      <w:r>
+        <w:t>eBay</w:t>
+      </w:r>
+      <w:proofErr w:type="spellEnd"/>
+      <w:r>
+        <w:t xml:space="preserve">, </w:t>
+      </w:r>
+      <w:proofErr w:type="spellStart"/>
+      <w:r>
+        <w:t>Netflix</w:t>
+      </w:r>
+      <w:proofErr w:type="spellEnd"/>
+      <w:r>
+        <w:t xml:space="preserve"> та </w:t>
+      </w:r>
+      <w:proofErr w:type="spellStart"/>
+      <w:r>
+        <w:t>Amazon</w:t>
+      </w:r>
+      <w:proofErr w:type="spellEnd"/>
+      <w:r>
+        <w:t xml:space="preserve">) надають перевагу </w:t>
+      </w:r>
+      <w:r>
+        <w:t>мікро сервісній</w:t>
+      </w:r>
+      <w:r>
+        <w:t xml:space="preserve"> архітектурі. Наприклад  до 2012 року </w:t>
+      </w:r>
+      <w:proofErr w:type="spellStart"/>
+      <w:r>
+        <w:t>Walmart</w:t>
+      </w:r>
+      <w:proofErr w:type="spellEnd"/>
+      <w:r>
+        <w:t xml:space="preserve"> </w:t>
+      </w:r>
+      <w:proofErr w:type="spellStart"/>
+      <w:r>
+        <w:t>Canada</w:t>
+      </w:r>
+      <w:proofErr w:type="spellEnd"/>
+      <w:r>
+        <w:t xml:space="preserve"> використовували монолітний тип архітектури, що </w:t>
+      </w:r>
+      <w:r>
+        <w:t xml:space="preserve">в піках активного </w:t>
+      </w:r>
+      <w:r>
+        <w:lastRenderedPageBreak/>
+        <w:t xml:space="preserve">використання сервісу призводило до обробки </w:t>
+      </w:r>
+      <w:r>
+        <w:rPr>
+          <w:color w:val="FF0000"/>
+        </w:rPr>
+        <w:t>шести мільйонів сторінок на хвилину,</w:t>
+      </w:r>
+      <w:r>
+        <w:t xml:space="preserve"> що за</w:t>
+      </w:r>
+      <w:r>
+        <w:t>ймало</w:t>
+      </w:r>
+      <w:r>
+        <w:t xml:space="preserve"> багато часу, тому й зменшувало кількість купівель через сервіс. Після оновлення архітектурного підходу на </w:t>
+      </w:r>
+      <w:r>
+        <w:t>мікро сервіси</w:t>
+      </w:r>
+      <w:r>
+        <w:t xml:space="preserve"> їм вдалося з</w:t>
+      </w:r>
+      <w:r>
+        <w:t>більшити</w:t>
+      </w:r>
+      <w:r>
+        <w:t xml:space="preserve"> </w:t>
+      </w:r>
+      <w:r>
+        <w:t>дохід</w:t>
+      </w:r>
+      <w:r>
+        <w:t xml:space="preserve"> </w:t>
+      </w:r>
+      <w:r>
+        <w:t xml:space="preserve">на </w:t>
+      </w:r>
+      <w:r>
+        <w:t>двадцять відсотків</w:t>
+      </w:r>
+      <w:r>
+        <w:t xml:space="preserve"> за рахунок того, що час простою було скорочено і компанія отримала змогу використовувати дешевші сервери</w:t>
+      </w:r>
+      <w:r>
+        <w:t xml:space="preserve">, збільшити кількість покупок через мобільні пристрої на </w:t>
+      </w:r>
+      <w:r>
+        <w:t>дев’яносто вісім відсотків</w:t>
+      </w:r>
+      <w:r>
+        <w:t xml:space="preserve">.  </w:t>
+      </w:r>
+    </w:p>
+    <w:p>
+      <w:pPr>
+        <w:pStyle w:val="-1"/>
+      </w:pPr>
+      <w:r>
+        <w:t xml:space="preserve"> </w:t>
+      </w:r>
+      <w:r>
+        <w:t>Філософія</w:t>
+      </w:r>
+      <w:r>
+        <w:t xml:space="preserve"> </w:t>
+      </w:r>
+      <w:r>
+        <w:t>мікро</w:t>
+      </w:r>
+      <w:r>
+        <w:t xml:space="preserve"> </w:t>
+      </w:r>
+      <w:r>
+        <w:t>сервісної архітектури</w:t>
+      </w:r>
+    </w:p>
+    <w:p>
+      <w:pPr>
+        <w:rPr>
+          <w:rFonts w:eastAsiaTheme="minorHAnsi" w:cstheme="minorBidi"/>
+          <w:szCs w:val="22"/>
+          <w:lang w:eastAsia="en-US"/>
+        </w:rPr>
+      </w:pPr>
+      <w:r>
+        <w:rPr>
+          <w:rFonts w:eastAsiaTheme="minorHAnsi" w:cstheme="minorBidi"/>
+          <w:szCs w:val="22"/>
+          <w:lang w:eastAsia="en-US"/>
+        </w:rPr>
+        <w:t xml:space="preserve">Філософія </w:t>
+      </w:r>
+      <w:r>
+        <w:rPr>
+          <w:rFonts w:eastAsiaTheme="minorHAnsi" w:cstheme="minorBidi"/>
+          <w:szCs w:val="22"/>
+          <w:lang w:eastAsia="en-US"/>
+        </w:rPr>
+        <w:t>мікро сервісів</w:t>
+      </w:r>
+      <w:r>
+        <w:rPr>
+          <w:rFonts w:eastAsiaTheme="minorHAnsi" w:cstheme="minorBidi"/>
+          <w:szCs w:val="22"/>
+          <w:lang w:eastAsia="en-US"/>
+        </w:rPr>
+        <w:t xml:space="preserve"> дуже близька до філософії сімейства відомих операційних систем </w:t>
+      </w:r>
+      <w:proofErr w:type="spellStart"/>
+      <w:r>
+        <w:rPr>
+          <w:rFonts w:eastAsiaTheme="minorHAnsi" w:cstheme="minorBidi"/>
+          <w:szCs w:val="22"/>
+          <w:lang w:eastAsia="en-US"/>
+        </w:rPr>
+        <w:t>Unix</w:t>
+      </w:r>
+      <w:proofErr w:type="spellEnd"/>
+      <w:r>
+        <w:rPr>
+          <w:rFonts w:eastAsiaTheme="minorHAnsi" w:cstheme="minorBidi"/>
+          <w:szCs w:val="22"/>
+          <w:lang w:eastAsia="en-US"/>
+        </w:rPr>
+        <w:t xml:space="preserve"> : (“Зробіть одну річ і зробіть її добре” </w:t>
+      </w:r>
+      <w:r>
+        <w:rPr>
+          <w:rFonts w:eastAsiaTheme="minorHAnsi" w:cstheme="minorBidi"/>
+          <w:szCs w:val="22"/>
+          <w:lang w:eastAsia="en-US"/>
+        </w:rPr>
+        <w:t> </w:t>
+      </w:r>
+      <w:proofErr w:type="spellStart"/>
+      <w:r>
+        <w:rPr>
+          <w:rFonts w:eastAsiaTheme="minorHAnsi" w:cstheme="minorBidi"/>
+          <w:szCs w:val="22"/>
+          <w:lang w:eastAsia="en-US"/>
+        </w:rPr>
+        <w:t>by</w:t>
+      </w:r>
+      <w:proofErr w:type="spellEnd"/>
+      <w:r>
+        <w:rPr>
+          <w:rFonts w:eastAsiaTheme="minorHAnsi" w:cstheme="minorBidi"/>
+          <w:szCs w:val="22"/>
+          <w:lang w:eastAsia="en-US"/>
+        </w:rPr>
+        <w:t> </w:t>
+      </w:r>
+      <w:proofErr w:type="spellStart"/>
+      <w:r>
+        <w:rPr>
+          <w:rFonts w:eastAsiaTheme="minorHAnsi" w:cstheme="minorBidi"/>
+          <w:szCs w:val="22"/>
+          <w:lang w:eastAsia="en-US"/>
+        </w:rPr>
+        <w:fldChar w:fldCharType="begin"/>
+      </w:r>
+      <w:r>
+        <w:rPr>
+          <w:rFonts w:eastAsiaTheme="minorHAnsi" w:cstheme="minorBidi"/>
+          <w:szCs w:val="22"/>
+          <w:lang w:eastAsia="en-US"/>
+        </w:rPr>
+        <w:instrText xml:space="preserve"> HYPERLINK "https://en.wikipedia.org/wiki/Peter_H._Salus" \o "Peter H. Salus" </w:instrText>
+      </w:r>
+      <w:r>
+        <w:rPr>
+          <w:rFonts w:eastAsiaTheme="minorHAnsi" w:cstheme="minorBidi"/>
+          <w:szCs w:val="22"/>
+          <w:lang w:eastAsia="en-US"/>
+        </w:rPr>
+        <w:fldChar w:fldCharType="separate"/>
+      </w:r>
+      <w:r>
+        <w:rPr>
+          <w:rFonts w:eastAsiaTheme="minorHAnsi" w:cstheme="minorBidi"/>
+          <w:szCs w:val="22"/>
+          <w:lang w:eastAsia="en-US"/>
+        </w:rPr>
+        <w:t>Peter</w:t>
+      </w:r>
+      <w:proofErr w:type="spellEnd"/>
+      <w:sdt>
+        <w:sdtPr>
+          <w:rPr>
+            <w:rFonts w:eastAsiaTheme="minorHAnsi" w:cstheme="minorBidi"/>
+            <w:szCs w:val="22"/>
+            <w:lang w:eastAsia="en-US"/>
+          </w:rPr>
+          <w:id w:val="-309554866"/>
+          <w:citation/>
+        </w:sdtPr>
+        <w:sdtContent>
+          <w:r>
+            <w:rPr>
+              <w:rFonts w:eastAsiaTheme="minorHAnsi" w:cstheme="minorBidi"/>
+              <w:szCs w:val="22"/>
+              <w:lang w:eastAsia="en-US"/>
+            </w:rPr>
+            <w:fldChar w:fldCharType="begin"/>
+          </w:r>
+          <w:r>
+            <w:rPr>
+              <w:rFonts w:eastAsiaTheme="minorHAnsi" w:cstheme="minorBidi"/>
+              <w:szCs w:val="22"/>
+              <w:lang w:eastAsia="en-US"/>
+            </w:rPr>
+            <w:instrText xml:space="preserve"> CITATION Ray20 \l 1033 </w:instrText>
+          </w:r>
+          <w:r>
+            <w:rPr>
+              <w:rFonts w:eastAsiaTheme="minorHAnsi" w:cstheme="minorBidi"/>
+              <w:szCs w:val="22"/>
+              <w:lang w:eastAsia="en-US"/>
+            </w:rPr>
+            <w:fldChar w:fldCharType="separate"/>
+          </w:r>
+          <w:r>
+            <w:rPr>
+              <w:rFonts w:eastAsiaTheme="minorHAnsi" w:cstheme="minorBidi"/>
+              <w:szCs w:val="22"/>
+              <w:lang w:eastAsia="en-US"/>
+            </w:rPr>
+            <w:t xml:space="preserve"> (Raymond)</w:t>
+          </w:r>
+          <w:r>
+            <w:rPr>
+              <w:rFonts w:eastAsiaTheme="minorHAnsi" w:cstheme="minorBidi"/>
+              <w:szCs w:val="22"/>
+              <w:lang w:eastAsia="en-US"/>
+            </w:rPr>
+            <w:fldChar w:fldCharType="end"/>
+          </w:r>
+        </w:sdtContent>
+      </w:sdt>
+      <w:r>
+        <w:rPr>
+          <w:rFonts w:eastAsiaTheme="minorHAnsi" w:cstheme="minorBidi"/>
+          <w:szCs w:val="22"/>
+          <w:lang w:eastAsia="en-US"/>
+        </w:rPr>
+        <w:t xml:space="preserve"> H. </w:t>
+      </w:r>
+      <w:proofErr w:type="spellStart"/>
+      <w:r>
+        <w:rPr>
+          <w:rFonts w:eastAsiaTheme="minorHAnsi" w:cstheme="minorBidi"/>
+          <w:szCs w:val="22"/>
+          <w:lang w:eastAsia="en-US"/>
+        </w:rPr>
+        <w:t>Salus</w:t>
+      </w:r>
+      <w:proofErr w:type="spellEnd"/>
+      <w:r>
+        <w:rPr>
+          <w:rFonts w:eastAsiaTheme="minorHAnsi" w:cstheme="minorBidi"/>
+          <w:szCs w:val="22"/>
+          <w:lang w:eastAsia="en-US"/>
+        </w:rPr>
+        <w:fldChar w:fldCharType="end"/>
+      </w:r>
+      <w:r>
+        <w:rPr>
+          <w:rFonts w:eastAsiaTheme="minorHAnsi" w:cstheme="minorBidi"/>
+          <w:szCs w:val="22"/>
+          <w:lang w:eastAsia="en-US"/>
+        </w:rPr>
+        <w:t> </w:t>
+      </w:r>
+      <w:proofErr w:type="spellStart"/>
+      <w:r>
+        <w:rPr>
+          <w:rFonts w:eastAsiaTheme="minorHAnsi" w:cstheme="minorBidi"/>
+          <w:szCs w:val="22"/>
+          <w:lang w:eastAsia="en-US"/>
+        </w:rPr>
+        <w:t>in</w:t>
+      </w:r>
+      <w:proofErr w:type="spellEnd"/>
+      <w:r>
+        <w:rPr>
+          <w:rFonts w:eastAsiaTheme="minorHAnsi" w:cstheme="minorBidi"/>
+          <w:szCs w:val="22"/>
+          <w:lang w:eastAsia="en-US"/>
+        </w:rPr>
+        <w:t xml:space="preserve"> A </w:t>
+      </w:r>
+      <w:proofErr w:type="spellStart"/>
+      <w:r>
+        <w:rPr>
+          <w:rFonts w:eastAsiaTheme="minorHAnsi" w:cstheme="minorBidi"/>
+          <w:szCs w:val="22"/>
+          <w:lang w:eastAsia="en-US"/>
+        </w:rPr>
+        <w:t>Quarter-Century</w:t>
+      </w:r>
+      <w:proofErr w:type="spellEnd"/>
+      <w:r>
+        <w:rPr>
+          <w:rFonts w:eastAsiaTheme="minorHAnsi" w:cstheme="minorBidi"/>
+          <w:szCs w:val="22"/>
+          <w:lang w:eastAsia="en-US"/>
+        </w:rPr>
+        <w:t xml:space="preserve"> </w:t>
+      </w:r>
+      <w:proofErr w:type="spellStart"/>
+      <w:r>
+        <w:rPr>
+          <w:rFonts w:eastAsiaTheme="minorHAnsi" w:cstheme="minorBidi"/>
+          <w:szCs w:val="22"/>
+          <w:lang w:eastAsia="en-US"/>
+        </w:rPr>
+        <w:t>of</w:t>
+      </w:r>
+      <w:proofErr w:type="spellEnd"/>
+      <w:r>
+        <w:rPr>
+          <w:rFonts w:eastAsiaTheme="minorHAnsi" w:cstheme="minorBidi"/>
+          <w:szCs w:val="22"/>
+          <w:lang w:eastAsia="en-US"/>
+        </w:rPr>
+        <w:t xml:space="preserve"> </w:t>
+      </w:r>
+      <w:proofErr w:type="spellStart"/>
+      <w:r>
+        <w:rPr>
+          <w:rFonts w:eastAsiaTheme="minorHAnsi" w:cstheme="minorBidi"/>
+          <w:szCs w:val="22"/>
+          <w:lang w:eastAsia="en-US"/>
+        </w:rPr>
+        <w:t>Unix</w:t>
+      </w:r>
+      <w:proofErr w:type="spellEnd"/>
+      <w:r>
+        <w:rPr>
+          <w:rFonts w:eastAsiaTheme="minorHAnsi" w:cstheme="minorBidi"/>
+          <w:szCs w:val="22"/>
+          <w:lang w:eastAsia="en-US"/>
+        </w:rPr>
+        <w:t xml:space="preserve"> (1994):</w:t>
+      </w:r>
+      <w:hyperlink r:id="rId7" w:anchor="cite_note-taoup-ch1s6-1" w:history="1">
+        <w:r>
+          <w:rPr>
+            <w:rFonts w:eastAsiaTheme="minorHAnsi" w:cstheme="minorBidi"/>
+            <w:szCs w:val="22"/>
+            <w:lang w:eastAsia="en-US"/>
+          </w:rPr>
+          <w:t>[</w:t>
+        </w:r>
+        <w:r>
+          <w:rPr>
+            <w:rFonts w:eastAsiaTheme="minorHAnsi" w:cstheme="minorBidi"/>
+            <w:szCs w:val="22"/>
+            <w:lang w:eastAsia="en-US"/>
+          </w:rPr>
+          <w:t>1</w:t>
+        </w:r>
+        <w:r>
+          <w:rPr>
+            <w:rFonts w:eastAsiaTheme="minorHAnsi" w:cstheme="minorBidi"/>
+            <w:szCs w:val="22"/>
+            <w:lang w:eastAsia="en-US"/>
+          </w:rPr>
+          <w:t>]</w:t>
+        </w:r>
+      </w:hyperlink>
+      <w:r>
+        <w:rPr>
+          <w:rFonts w:eastAsiaTheme="minorHAnsi" w:cstheme="minorBidi"/>
+          <w:szCs w:val="22"/>
+          <w:lang w:eastAsia="en-US"/>
+        </w:rPr>
+        <w:t>)</w:t>
+      </w:r>
+    </w:p>
+    <w:p>
+      <w:pPr>
+        <w:pStyle w:val="-"/>
+        <w:ind w:firstLine="0"/>
+      </w:pPr>
+      <w:r>
+        <w:t>Архітектура мікро сервісів використовує бібліотеки, однак її головний спосіб розбиття застосунку шляхом поділу його на сервіси. Перевага незалежності розвертання кожного сер</w:t>
+      </w:r>
+      <w:r>
+        <w:t>вісу зумовлена тим, що при зміні логіки одного з них не потрібно буде виконувати повторне розвертання усіх сервісів програми, а тільки того, що зазнав змін.</w:t>
+      </w:r>
+      <w:r>
+        <w:t xml:space="preserve"> </w:t>
+      </w:r>
+      <w:r>
+        <w:t>Даний архітектурний підхід допомагає не порушувати інкапсуляцію ко</w:t>
+      </w:r>
+      <w:r>
+        <w:t>м</w:t>
+      </w:r>
+      <w:r>
+        <w:t>понентів</w:t>
+      </w:r>
+      <w:r>
+        <w:t xml:space="preserve"> за рахунок використання віддалених викликів сервісами програми. </w:t>
+      </w:r>
+    </w:p>
+    <w:p>
+      <w:pPr>
+        <w:pStyle w:val="-"/>
+        <w:ind w:firstLine="0"/>
+      </w:pPr>
+      <w:r>
+        <w:t>Архітектур</w:t>
+      </w:r>
+      <w:r>
+        <w:t>ний підхід</w:t>
+      </w:r>
+      <w:r>
+        <w:t xml:space="preserve"> починається з різних типів клієнтів,</w:t>
+      </w:r>
+      <w:r>
+        <w:t xml:space="preserve"> що можуть бути будь-якими пристроями, котрі намагаються виконувати певні можливості керування</w:t>
+      </w:r>
+      <w:r>
+        <w:t xml:space="preserve">, наприклад пошук, налаштування тощо. </w:t>
+      </w:r>
+    </w:p>
+    <w:p>
+      <w:pPr>
+        <w:pStyle w:val="-"/>
+        <w:ind w:firstLine="0"/>
+      </w:pPr>
+      <w:r>
+        <w:t xml:space="preserve">Оскільки клієнти не звертаються до сервісів напряму, шлюз API є вхідною точкою, що виконує переадресацію запитів клієнтів у відповідні мікро сервіси. </w:t>
+      </w:r>
+      <w:r>
+        <w:t>Першою п</w:t>
+      </w:r>
+      <w:r>
+        <w:t>еревагою використання API шлюзу є те, що ми</w:t>
+      </w:r>
+      <w:r>
+        <w:t xml:space="preserve"> можемо виконувати зміни над сервісом без попередження клієнта, а також </w:t>
+      </w:r>
+      <w:r>
+        <w:t xml:space="preserve">що сервіси можуть використовувати протоколи спілкування не пристосовані для </w:t>
+      </w:r>
+      <w:proofErr w:type="spellStart"/>
+      <w:r>
+        <w:t>вебу</w:t>
+      </w:r>
+      <w:proofErr w:type="spellEnd"/>
+      <w:r>
+        <w:t>.</w:t>
+      </w:r>
+    </w:p>
+    <w:p>
+      <w:pPr>
+        <w:pStyle w:val="-"/>
+        <w:ind w:firstLine="0"/>
+      </w:pPr>
+      <w:r>
+        <w:t xml:space="preserve">Існують два основні типи повідомлень для комунікації сервісів між собою: </w:t>
+      </w:r>
+    </w:p>
+    <w:p>
+      <w:pPr>
+        <w:pStyle w:val="-"/>
+        <w:numPr>
+          <w:ilvl w:val="0"/>
+          <w:numId w:val="3"/>
+        </w:numPr>
+        <w:rPr>
+          <w:color w:val="FF0000"/>
+        </w:rPr>
+      </w:pPr>
+      <w:r>
+        <w:t xml:space="preserve">Синхронні повідомлення – у випадку, якщо клієнт очікує відповіді від сервісу, прийнято використовувати </w:t>
+      </w:r>
+      <w:r>
+        <w:rPr>
+          <w:lang w:val="en-US"/>
+        </w:rPr>
+        <w:t>REST</w:t>
+      </w:r>
+      <w:r>
+        <w:t xml:space="preserve">, адже це розподілене </w:t>
+      </w:r>
+      <w:r>
+        <w:lastRenderedPageBreak/>
+        <w:t>середовище у котрому кожна функціональність представлена відповідним ресурсом для проведення операцій</w:t>
+      </w:r>
+    </w:p>
+    <w:p>
+      <w:pPr>
+        <w:pStyle w:val="-"/>
+        <w:numPr>
+          <w:ilvl w:val="0"/>
+          <w:numId w:val="3"/>
+        </w:numPr>
+        <w:rPr>
+          <w:color w:val="FF0000"/>
+        </w:rPr>
+      </w:pPr>
+      <w:r>
+        <w:t xml:space="preserve">Асинхронні повідомлення – у випадку, коли клієнт не очікує відповіді. Зазвичай використовуються такі протоколи, як </w:t>
+      </w:r>
+      <w:r>
+        <w:rPr>
+          <w:lang w:val="en-US"/>
+        </w:rPr>
+        <w:t>AMQP, STOMP, MQTT</w:t>
+      </w:r>
+      <w:r>
+        <w:rPr>
+          <w:lang w:val="ru-RU"/>
+        </w:rPr>
+        <w:t xml:space="preserve">, </w:t>
+      </w:r>
+      <w:r>
+        <w:t>чия основа повідомлень є чітко визначеною і ці повідомлення мають бути сумісними між реалізаціями.</w:t>
+      </w:r>
+    </w:p>
+    <w:p>
+      <w:pPr>
+        <w:pStyle w:val="-"/>
+        <w:ind w:firstLine="0"/>
+        <w:rPr>
+          <w:color w:val="FF0000"/>
+        </w:rPr>
+      </w:pPr>
+      <w:r>
+        <w:rPr>
+          <w:noProof/>
+          <w:color w:val="FF0000"/>
+        </w:rPr>
+        <w:drawing>
+          <wp:inline distT="0" distB="0" distL="0" distR="0" wp14:anchorId="34D5A091" wp14:editId="502C418C">
+            <wp:extent cx="6392023" cy="3566160"/>
+            <wp:effectExtent l="0" t="0" r="8890" b="0"/>
+            <wp:docPr id="1" name="Рисунок 1"/>
+            <wp:cNvGraphicFramePr>
+              <a:graphicFrameLocks xmlns:a="http://schemas.openxmlformats.org/drawingml/2006/main" noChangeAspect="1"/>
+            </wp:cNvGraphicFramePr>
+            <a:graphic xmlns:a="http://schemas.openxmlformats.org/drawingml/2006/main">
+              <a:graphicData uri="http://schemas.openxmlformats.org/drawingml/2006/picture">
+                <pic:pic xmlns:pic="http://schemas.openxmlformats.org/drawingml/2006/picture">
+                  <pic:nvPicPr>
+                    <pic:cNvPr id="0" name="Picture 1"/>
+                    <pic:cNvPicPr>
+                      <a:picLocks noChangeAspect="1" noChangeArrowheads="1"/>
+                    </pic:cNvPicPr>
+                  </pic:nvPicPr>
+                  <pic:blipFill>
+                    <a:blip r:embed="rId8" cstate="print">
+                      <a:extLst>
+                        <a:ext uri="{28A0092B-C50C-407E-A947-70E740481C1C}">
+                          <a14:useLocalDpi xmlns:a14="http://schemas.microsoft.com/office/drawing/2010/main" val="0"/>
+                        </a:ext>
+                      </a:extLst>
+                    </a:blip>
+                    <a:srcRect/>
+                    <a:stretch>
+                      <a:fillRect/>
+                    </a:stretch>
+                  </pic:blipFill>
+                  <pic:spPr bwMode="auto">
+                    <a:xfrm>
+                      <a:off x="0" y="0"/>
+                      <a:ext cx="6414968" cy="3578961"/>
+                    </a:xfrm>
+                    <a:prstGeom prst="rect">
+                      <a:avLst/>
+                    </a:prstGeom>
+                    <a:noFill/>
+                    <a:ln>
+                      <a:noFill/>
+                    </a:ln>
+                  </pic:spPr>
+                </pic:pic>
+              </a:graphicData>
+            </a:graphic>
+          </wp:inline>
+        </w:drawing>
+      </w:r>
+    </w:p>
+    <w:p>
+      <w:pPr>
+        <w:pStyle w:val="-"/>
+        <w:rPr>
+          <w:color w:val="FF0000"/>
+        </w:rPr>
+      </w:pPr>
+    </w:p>
+    <w:p>
+      <w:pPr>
+        <w:pStyle w:val="-"/>
+      </w:pPr>
+      <w:r>
+        <w:t xml:space="preserve">Особливість котру ми спостерігаємо на рисунку полягає в тому, що кожній бізнес потребі було виділено окремий мікро сервіс, для обробки власних даних та виконання різних функціональних можливостей. </w:t>
+      </w:r>
+      <w:r>
+        <w:t>Ці мікро</w:t>
+      </w:r>
+      <w:r>
+        <w:t xml:space="preserve"> </w:t>
+      </w:r>
+      <w:r>
+        <w:t xml:space="preserve">сервіси мають власне середовище </w:t>
+      </w:r>
+      <w:r>
+        <w:t xml:space="preserve">розгортання </w:t>
+      </w:r>
+      <w:r>
+        <w:t xml:space="preserve">для виконання своїх функціональних </w:t>
+      </w:r>
+      <w:r>
+        <w:t>потреб та власні бази даних для фіксації даних. Усі мікро сервіси спілкуються між собою через сер</w:t>
+      </w:r>
+      <w:r>
+        <w:t xml:space="preserve">вер, що не зберігаю стан, який є або шиною повідомлень, або REST клієнтом. </w:t>
+      </w:r>
+      <w:r>
+        <w:t>Усі</w:t>
+      </w:r>
+      <w:r>
+        <w:t xml:space="preserve"> </w:t>
+      </w:r>
+      <w:r>
+        <w:t>внутрішні точки з'єднані з шлюзом API. Отже, кожен, хто підключається до шлюзу API, автоматично підключається до повної системи</w:t>
+      </w:r>
+      <w:r>
+        <w:t>.</w:t>
+      </w:r>
+    </w:p>
+    <w:p>
+      <w:pPr>
+        <w:pStyle w:val="-"/>
+        <w:rPr>
+          <w:color w:val="FF0000"/>
+        </w:rPr>
+      </w:pPr>
+    </w:p>
+    <w:p>
+      <w:pPr>
+        <w:pStyle w:val="-"/>
+        <w:rPr>
+          <w:color w:val="FF0000"/>
+        </w:rPr>
+      </w:pPr>
+    </w:p>
+    <w:p>
+      <w:pPr>
+        <w:pStyle w:val="-"/>
+        <w:rPr>
+          <w:color w:val="FF0000"/>
+        </w:rPr>
+      </w:pPr>
+    </w:p>
+    <w:p>
+      <w:pPr>
+        <w:pStyle w:val="-1"/>
+      </w:pPr>
+      <w:r>
+        <w:lastRenderedPageBreak/>
+        <w:t xml:space="preserve"> Переваги та недоліки мікро сервісної архітектури</w:t>
+      </w:r>
+    </w:p>
+    <w:p>
+      <w:pPr>
+        <w:pStyle w:val="-"/>
+      </w:pPr>
+      <w:r>
+        <w:t xml:space="preserve"> Тенденція на мікро сервісну архітектуру набуває популярності</w:t>
+      </w:r>
+      <w:r>
+        <w:t xml:space="preserve">, адже в міру збільшення складності програмного забезпечення, можливість розбиття функціональних областей застосунку на колекції незалежних сервісів може принести багато переваг розробникам програмного забезпечення, що передбачають: </w:t>
+      </w:r>
+    </w:p>
+    <w:p>
+      <w:pPr>
+        <w:pStyle w:val="-"/>
+        <w:numPr>
+          <w:ilvl w:val="0"/>
+          <w:numId w:val="15"/>
+        </w:numPr>
+      </w:pPr>
+      <w:r>
+        <w:t xml:space="preserve">Масштабованість – мікро сервіси, що складаються з компонентів легко можуть бути інтегровані з іншими програмами чи сервісами через інтерфейси, наприклад </w:t>
+      </w:r>
+      <w:r>
+        <w:rPr>
+          <w:lang w:val="en-US"/>
+        </w:rPr>
+        <w:t>REST.</w:t>
+      </w:r>
+    </w:p>
+    <w:p>
+      <w:pPr>
+        <w:pStyle w:val="-"/>
+        <w:numPr>
+          <w:ilvl w:val="0"/>
+          <w:numId w:val="15"/>
+        </w:numPr>
+      </w:pPr>
+      <w:r>
+        <w:t xml:space="preserve">Прискорена розробка програмного забезпечення – </w:t>
+      </w:r>
+      <w:r>
+        <w:t>через</w:t>
+      </w:r>
+      <w:r>
+        <w:t xml:space="preserve"> можливе використання  різних мов програмування</w:t>
+      </w:r>
+      <w:r>
+        <w:t xml:space="preserve"> стає ширшим </w:t>
+      </w:r>
+      <w:r>
+        <w:t>вибір</w:t>
+      </w:r>
+      <w:r>
+        <w:t xml:space="preserve"> </w:t>
+      </w:r>
+      <w:r>
+        <w:t>кола розробників.</w:t>
+      </w:r>
+      <w:r>
+        <w:t xml:space="preserve"> А також різні команди можуть працювати паралельно над окремими компонентами, без очікування результатів один-одного. Інші ж зацікавлені сторони можуть в цей час  вдосконалювати вже реалізовані компоненти.</w:t>
+      </w:r>
+    </w:p>
+    <w:p>
+      <w:pPr>
+        <w:pStyle w:val="-"/>
+        <w:numPr>
+          <w:ilvl w:val="0"/>
+          <w:numId w:val="15"/>
+        </w:numPr>
+      </w:pPr>
+      <w:r>
+        <w:t xml:space="preserve">Можливість повторного використання – оскільки мікро сервіси не є одним </w:t>
+      </w:r>
+      <w:proofErr w:type="spellStart"/>
+      <w:r>
+        <w:t>проєктом</w:t>
+      </w:r>
+      <w:proofErr w:type="spellEnd"/>
+      <w:r>
+        <w:t xml:space="preserve"> і розташовані навколо певних бізнес потреб, то легко можуть бути повторно використаними в інших </w:t>
+      </w:r>
+      <w:proofErr w:type="spellStart"/>
+      <w:r>
+        <w:t>проєктах</w:t>
+      </w:r>
+      <w:proofErr w:type="spellEnd"/>
+      <w:r>
+        <w:t>, що також і зменшує час розробки.</w:t>
+      </w:r>
+    </w:p>
+    <w:p>
+      <w:pPr>
+        <w:pStyle w:val="-"/>
+        <w:numPr>
+          <w:ilvl w:val="0"/>
+          <w:numId w:val="15"/>
+        </w:numPr>
+      </w:pPr>
+      <w:r>
+        <w:t>Краще розуміння кодової бази – оскільки кожен сервіс являє собою єдину функціональну область або бізнес потребу, то це покращує подальшу підтримку та налагодження.</w:t>
+      </w:r>
+    </w:p>
+    <w:p>
+      <w:pPr>
+        <w:pStyle w:val="-"/>
+        <w:numPr>
+          <w:ilvl w:val="0"/>
+          <w:numId w:val="15"/>
+        </w:numPr>
+      </w:pPr>
+      <w:r>
+        <w:t>Ефективн</w:t>
+      </w:r>
+      <w:r>
+        <w:t>а</w:t>
+      </w:r>
+      <w:r>
+        <w:t xml:space="preserve"> ізоляцій можливих проблем – немає потреби у постійному переході між структурними шарами застосунку</w:t>
+      </w:r>
+      <w:r>
+        <w:t>, розробники</w:t>
+      </w:r>
+      <w:r>
+        <w:t xml:space="preserve"> </w:t>
+      </w:r>
+      <w:r>
+        <w:t xml:space="preserve">знають, де саме потрібно шукати проблеми, </w:t>
+      </w:r>
+      <w:r>
+        <w:t>котра потребує вирішення</w:t>
+      </w:r>
+      <w:r>
+        <w:t>.</w:t>
+      </w:r>
+      <w:r>
+        <w:t xml:space="preserve"> </w:t>
+      </w:r>
+      <w:r>
+        <w:t xml:space="preserve">Якщо зачіпається один </w:t>
+      </w:r>
+      <w:r>
+        <w:t>сервіс</w:t>
+      </w:r>
+      <w:r>
+        <w:t xml:space="preserve">, його можна легко </w:t>
+      </w:r>
+      <w:r>
+        <w:t>видалити</w:t>
+      </w:r>
+      <w:r>
+        <w:t xml:space="preserve"> або вирішити без пошкодження інших частин програм</w:t>
+      </w:r>
+    </w:p>
+    <w:p>
+      <w:pPr>
+        <w:pStyle w:val="-"/>
+        <w:ind w:firstLine="0"/>
+      </w:pPr>
+    </w:p>
+    <w:p>
+      <w:pPr>
+        <w:pStyle w:val="-"/>
+        <w:ind w:firstLine="0"/>
+      </w:pPr>
+      <w:r>
+        <w:lastRenderedPageBreak/>
+        <w:t xml:space="preserve">Мікро сервісний тип архітектури, як і будь який інший тип не є ідеальним,  виявлено і певні недоліки: </w:t>
+      </w:r>
+    </w:p>
+    <w:p>
+      <w:pPr>
+        <w:pStyle w:val="-"/>
+        <w:numPr>
+          <w:ilvl w:val="0"/>
+          <w:numId w:val="16"/>
+        </w:numPr>
+      </w:pPr>
+      <w:r>
+        <w:t>Складність і</w:t>
+      </w:r>
+      <w:r>
+        <w:t>нтеграцій</w:t>
+      </w:r>
+      <w:r>
+        <w:t>ного</w:t>
+      </w:r>
+      <w:r>
+        <w:t xml:space="preserve"> тестування – </w:t>
+      </w:r>
+      <w:r>
+        <w:t>зумовлене можливістю існування компонентів що належать іншим системам, чи середовищам.</w:t>
+      </w:r>
+    </w:p>
+    <w:p>
+      <w:pPr>
+        <w:pStyle w:val="-"/>
+        <w:ind w:left="1069" w:firstLine="0"/>
+      </w:pPr>
+      <w:r>
+        <w:t>Адже</w:t>
+      </w:r>
+      <w:r>
+        <w:t xml:space="preserve"> </w:t>
+      </w:r>
+      <w:r>
+        <w:t xml:space="preserve">перед початком тестування потрібне підтвердження кожного залежного сервісу. </w:t>
+      </w:r>
+    </w:p>
+    <w:p>
+      <w:pPr>
+        <w:pStyle w:val="-"/>
+        <w:numPr>
+          <w:ilvl w:val="0"/>
+          <w:numId w:val="16"/>
+        </w:numPr>
+      </w:pPr>
+      <w:r>
+        <w:t xml:space="preserve">Комунікація – оскільки канали зв’язку мають бути визначені у певних інтерфейсах, можливе виникнення помилок між мікро сервісами при недотриманню визначеного інтерфейсу. </w:t>
+      </w:r>
+    </w:p>
+    <w:p>
+      <w:pPr>
+        <w:pStyle w:val="-"/>
+        <w:numPr>
+          <w:ilvl w:val="0"/>
+          <w:numId w:val="16"/>
+        </w:numPr>
+      </w:pPr>
+      <w:r>
+        <w:t xml:space="preserve">Потреба у належному моніторингу – кожний сервіс залежить від власного </w:t>
+      </w:r>
+      <w:r>
+        <w:rPr>
+          <w:lang w:val="en-CA"/>
+        </w:rPr>
+        <w:t xml:space="preserve">API </w:t>
+      </w:r>
+      <w:r>
+        <w:t>та платформи розгортання й для належного моніторингу потрібно слідкувати за багатьма сутностями та мати контроль над усією інфраструктурою.</w:t>
+      </w:r>
+    </w:p>
+    <w:p>
+      <w:pPr>
+        <w:pStyle w:val="-"/>
+        <w:rPr>
+          <w:color w:val="FF0000"/>
+        </w:rPr>
+      </w:pPr>
+    </w:p>
+    <w:p>
+      <w:pPr>
+        <w:pStyle w:val="-"/>
+        <w:rPr>
+          <w:color w:val="FF0000"/>
+        </w:rPr>
+      </w:pPr>
+    </w:p>
+    <w:p>
+      <w:pPr>
+        <w:pStyle w:val="-"/>
+        <w:rPr>
+          <w:color w:val="FF0000"/>
+        </w:rPr>
+      </w:pPr>
+    </w:p>
+    <w:p>
+      <w:pPr>
+        <w:pStyle w:val="-"/>
+        <w:rPr>
+          <w:color w:val="FF0000"/>
+        </w:rPr>
+      </w:pPr>
+    </w:p>
+    <w:p>
+      <w:pPr>
+        <w:pStyle w:val="-"/>
+        <w:rPr>
+          <w:color w:val="FF0000"/>
+        </w:rPr>
+      </w:pPr>
+    </w:p>
+    <w:p>
+      <w:pPr>
+        <w:pStyle w:val="-"/>
+        <w:rPr>
+          <w:color w:val="FF0000"/>
+        </w:rPr>
+      </w:pPr>
+    </w:p>
+    <w:p>
+      <w:pPr>
+        <w:pStyle w:val="-"/>
+        <w:rPr>
+          <w:color w:val="FF0000"/>
+        </w:rPr>
+      </w:pPr>
+    </w:p>
+    <w:p>
+      <w:pPr>
+        <w:pStyle w:val="-"/>
+        <w:rPr>
+          <w:color w:val="FF0000"/>
+        </w:rPr>
+      </w:pPr>
+    </w:p>
+    <w:p>
+      <w:pPr>
+        <w:pStyle w:val="-"/>
+        <w:rPr>
+          <w:color w:val="FF0000"/>
+        </w:rPr>
+      </w:pPr>
+    </w:p>
+    <w:p>
+      <w:pPr>
+        <w:pStyle w:val="-"/>
+        <w:rPr>
+          <w:color w:val="FF0000"/>
+        </w:rPr>
+      </w:pPr>
+    </w:p>
+    <w:p>
+      <w:pPr>
+        <w:pStyle w:val="-"/>
+        <w:rPr>
+          <w:color w:val="FF0000"/>
+        </w:rPr>
+      </w:pPr>
+    </w:p>
+    <w:p>
+      <w:pPr>
+        <w:pStyle w:val="-"/>
+        <w:rPr>
+          <w:color w:val="FF0000"/>
+        </w:rPr>
+      </w:pPr>
+    </w:p>
+    <w:p>
+      <w:pPr>
+        <w:pStyle w:val="-"/>
+        <w:rPr>
+          <w:color w:val="FF0000"/>
+        </w:rPr>
+      </w:pPr>
+    </w:p>
+    <w:p>
+      <w:pPr>
+        <w:pStyle w:val="-"/>
+        <w:rPr>
+          <w:color w:val="FF0000"/>
+        </w:rPr>
+      </w:pPr>
+    </w:p>
+    <w:p>
+      <w:pPr>
+        <w:pStyle w:val="-"/>
+        <w:rPr>
+          <w:color w:val="FF0000"/>
+        </w:rPr>
+      </w:pPr>
+    </w:p>
+    <w:p>
+      <w:pPr>
+        <w:pStyle w:val="-"/>
+        <w:rPr>
+          <w:color w:val="FF0000"/>
+        </w:rPr>
+      </w:pPr>
+    </w:p>
+    <w:p>
+      <w:pPr>
+        <w:pStyle w:val="-"/>
+        <w:rPr>
+          <w:color w:val="FF0000"/>
+        </w:rPr>
+      </w:pPr>
+    </w:p>
+    <w:p>
+      <w:pPr>
+        <w:pStyle w:val="-"/>
+        <w:rPr>
+          <w:color w:val="FF0000"/>
+        </w:rPr>
+      </w:pPr>
+    </w:p>
+    <w:p>
+      <w:pPr>
+        <w:pStyle w:val="-"/>
+        <w:rPr>
+          <w:color w:val="FF0000"/>
+        </w:rPr>
+      </w:pPr>
+    </w:p>
+    <w:p>
+      <w:pPr>
+        <w:pStyle w:val="-"/>
+        <w:rPr>
+          <w:color w:val="FF0000"/>
+        </w:rPr>
+      </w:pPr>
+    </w:p>
+    <w:p>
+      <w:pPr>
+        <w:pStyle w:val="-"/>
+        <w:rPr>
+          <w:color w:val="FF0000"/>
+        </w:rPr>
+      </w:pPr>
+    </w:p>
+    <w:p>
+      <w:pPr>
+        <w:pStyle w:val="-"/>
+        <w:rPr>
+          <w:color w:val="FF0000"/>
+        </w:rPr>
+      </w:pPr>
+    </w:p>
+    <w:p>
+      <w:pPr>
+        <w:pStyle w:val="-"/>
+        <w:rPr>
+          <w:color w:val="FF0000"/>
+        </w:rPr>
+      </w:pPr>
+    </w:p>
+    <w:sdt>
+      <w:sdtPr>
+        <w:id w:val="-1822037042"/>
+        <w:docPartObj>
+          <w:docPartGallery w:val="Bibliographies"/>
+          <w:docPartUnique/>
+        </w:docPartObj>
+      </w:sdtPr>
+      <w:sdtEndPr>
+        <w:rPr>
+          <w:rFonts w:ascii="Times New Roman" w:eastAsia="Times New Roman" w:hAnsi="Times New Roman" w:cs="Times New Roman"/>
+          <w:color w:val="auto"/>
+          <w:sz w:val="28"/>
+          <w:szCs w:val="20"/>
+        </w:rPr>
+      </w:sdtEndPr>
+      <w:sdtContent>
+        <w:p>
+          <w:pPr>
+            <w:pStyle w:val="1"/>
+          </w:pPr>
+          <w:r>
+            <w:t xml:space="preserve">Список </w:t>
+          </w:r>
+          <w:proofErr w:type="spellStart"/>
+          <w:r>
+            <w:t>литературы</w:t>
+          </w:r>
+          <w:proofErr w:type="spellEnd"/>
+        </w:p>
+        <w:sdt>
+          <w:sdtPr>
+            <w:id w:val="111145805"/>
+            <w:bibliography/>
+          </w:sdtPr>
+          <w:sdtContent>
+            <w:p>
+              <w:pPr>
+                <w:pStyle w:val="a8"/>
+                <w:ind w:left="720" w:hanging="720"/>
+                <w:rPr>
+                  <w:noProof/>
+                  <w:sz w:val="24"/>
+                  <w:szCs w:val="24"/>
+                </w:rPr>
+              </w:pPr>
+              <w:r>
+                <w:fldChar w:fldCharType="begin"/>
+              </w:r>
+              <w:r>
+                <w:instrText>BIBLIOGRAPHY</w:instrText>
+              </w:r>
+              <w:r>
+                <w:fldChar w:fldCharType="separate"/>
+              </w:r>
+              <w:r>
+                <w:rPr>
+                  <w:noProof/>
+                </w:rPr>
+                <w:t xml:space="preserve">Raymond, E. S. (б.д.). </w:t>
+              </w:r>
+              <w:r>
+                <w:rPr>
+                  <w:i/>
+                  <w:iCs/>
+                  <w:noProof/>
+                </w:rPr>
+                <w:t>The Art of Unix Programming.</w:t>
+              </w:r>
+              <w:r>
+                <w:rPr>
+                  <w:noProof/>
+                </w:rPr>
+                <w:t xml:space="preserve"> Addison-Wesley Professional. Получено 7 5 2020 г., из http://www.catb.org/~esr/writings/taoup/html/</w:t>
+              </w:r>
+            </w:p>
+            <w:p>
+              <w:r>
+                <w:rPr>
+                  <w:b/>
+                  <w:bCs/>
+                </w:rPr>
+                <w:fldChar w:fldCharType="end"/>
+              </w:r>
+            </w:p>
+          </w:sdtContent>
+        </w:sdt>
+      </w:sdtContent>
+    </w:sdt>
+    <w:p>
+      <w:pPr>
+        <w:pStyle w:val="-"/>
+      </w:pPr>
     </w:p>
     <w:sectPr>
       <w:pgSz w:w="11906" w:h="16838"/>
@@ -3057,9 +4773,356 @@
 <file path=word/numbering.xml><?xml version="1.0" encoding="utf-8"?>
 <w:numbering xmlns:wpc="http://schemas.microsoft.com/office/word/2010/wordprocessingCanvas" xmlns:cx="http://schemas.microsoft.com/office/drawing/2014/chartex" xmlns:cx1="http://schemas.microsoft.com/office/drawing/2015/9/8/chartex" xmlns:cx2="http://schemas.microsoft.com/office/drawing/2015/10/21/chartex" xmlns:cx3="http://schemas.microsoft.com/office/drawing/2016/5/9/chartex" xmlns:cx4="http://schemas.microsoft.com/office/drawing/2016/5/10/chartex" xmlns:cx5="http://schemas.microsoft.com/office/drawing/2016/5/11/chartex" xmlns:cx6="http://schemas.microsoft.com/office/drawing/2016/5/12/chartex" xmlns:cx7="http://schemas.microsoft.com/office/drawing/2016/5/13/chartex" xmlns:cx8="http://schemas.microsoft.com/office/drawing/2016/5/14/chartex" xmlns:mc="http://schemas.openxmlformats.org/markup-compatibility/2006" xmlns:aink="http://schemas.microsoft.com/office/drawing/2016/ink" xmlns:am3d="http://schemas.microsoft.com/office/drawing/2017/model3d" xmlns:o="urn:schemas-microsoft-com:office:office" xmlns:r="http://schemas.openxmlformats.org/officeDocument/2006/relationships" xmlns:m="http://schemas.openxmlformats.org/officeDocument/2006/math" xmlns:v="urn:schemas-microsoft-com:vml" xmlns:wp14="http://schemas.microsoft.com/office/word/2010/wordprocessingDrawing" xmlns:wp="http://schemas.openxmlformats.org/drawingml/2006/wordprocessingDrawing" xmlns:w10="urn:schemas-microsoft-com:office:word" xmlns:w="http://schemas.openxmlformats.org/wordprocessingml/2006/main" xmlns:w14="http://schemas.microsoft.com/office/word/2010/wordml" xmlns:w15="http://schemas.microsoft.com/office/word/2012/wordml" xmlns:w16cid="http://schemas.microsoft.com/office/word/2016/wordml/cid" xmlns:w16se="http://schemas.microsoft.com/office/word/2015/wordml/symex" xmlns:wpg="http://schemas.microsoft.com/office/word/2010/wordprocessingGroup" xmlns:wpi="http://schemas.microsoft.com/office/word/2010/wordprocessingInk" xmlns:wne="http://schemas.microsoft.com/office/word/2006/wordml" xmlns:wps="http://schemas.microsoft.com/office/word/2010/wordprocessingShape" mc:Ignorable="w14 w15 w16se w16cid wp14">
   <w:abstractNum w:abstractNumId="0" w15:restartNumberingAfterBreak="0">
+    <w:nsid w:val="068C6B46"/>
+    <w:multiLevelType w:val="multilevel"/>
+    <w:tmpl w:val="C91856FA"/>
+    <w:lvl w:ilvl="0">
+      <w:start w:val="1"/>
+      <w:numFmt w:val="decimal"/>
+      <w:lvlText w:val="%1."/>
+      <w:lvlJc w:val="left"/>
+      <w:pPr>
+        <w:ind w:left="1776" w:hanging="360"/>
+      </w:pPr>
+      <w:rPr>
+        <w:rFonts w:hint="default"/>
+      </w:rPr>
+    </w:lvl>
+    <w:lvl w:ilvl="1">
+      <w:start w:val="1"/>
+      <w:numFmt w:val="decimal"/>
+      <w:isLgl/>
+      <w:lvlText w:val="%1.%2."/>
+      <w:lvlJc w:val="left"/>
+      <w:pPr>
+        <w:ind w:left="2136" w:hanging="720"/>
+      </w:pPr>
+      <w:rPr>
+        <w:rFonts w:hint="default"/>
+      </w:rPr>
+    </w:lvl>
+    <w:lvl w:ilvl="2">
+      <w:start w:val="1"/>
+      <w:numFmt w:val="decimal"/>
+      <w:isLgl/>
+      <w:lvlText w:val="%1.%2.%3."/>
+      <w:lvlJc w:val="left"/>
+      <w:pPr>
+        <w:ind w:left="2136" w:hanging="720"/>
+      </w:pPr>
+      <w:rPr>
+        <w:rFonts w:hint="default"/>
+      </w:rPr>
+    </w:lvl>
+    <w:lvl w:ilvl="3">
+      <w:start w:val="1"/>
+      <w:numFmt w:val="decimal"/>
+      <w:isLgl/>
+      <w:lvlText w:val="%1.%2.%3.%4."/>
+      <w:lvlJc w:val="left"/>
+      <w:pPr>
+        <w:ind w:left="2496" w:hanging="1080"/>
+      </w:pPr>
+      <w:rPr>
+        <w:rFonts w:hint="default"/>
+      </w:rPr>
+    </w:lvl>
+    <w:lvl w:ilvl="4">
+      <w:start w:val="1"/>
+      <w:numFmt w:val="decimal"/>
+      <w:isLgl/>
+      <w:lvlText w:val="%1.%2.%3.%4.%5."/>
+      <w:lvlJc w:val="left"/>
+      <w:pPr>
+        <w:ind w:left="2496" w:hanging="1080"/>
+      </w:pPr>
+      <w:rPr>
+        <w:rFonts w:hint="default"/>
+      </w:rPr>
+    </w:lvl>
+    <w:lvl w:ilvl="5">
+      <w:start w:val="1"/>
+      <w:numFmt w:val="decimal"/>
+      <w:isLgl/>
+      <w:lvlText w:val="%1.%2.%3.%4.%5.%6."/>
+      <w:lvlJc w:val="left"/>
+      <w:pPr>
+        <w:ind w:left="2856" w:hanging="1440"/>
+      </w:pPr>
+      <w:rPr>
+        <w:rFonts w:hint="default"/>
+      </w:rPr>
+    </w:lvl>
+    <w:lvl w:ilvl="6">
+      <w:start w:val="1"/>
+      <w:numFmt w:val="decimal"/>
+      <w:isLgl/>
+      <w:lvlText w:val="%1.%2.%3.%4.%5.%6.%7."/>
+      <w:lvlJc w:val="left"/>
+      <w:pPr>
+        <w:ind w:left="3216" w:hanging="1800"/>
+      </w:pPr>
+      <w:rPr>
+        <w:rFonts w:hint="default"/>
+      </w:rPr>
+    </w:lvl>
+    <w:lvl w:ilvl="7">
+      <w:start w:val="1"/>
+      <w:numFmt w:val="decimal"/>
+      <w:isLgl/>
+      <w:lvlText w:val="%1.%2.%3.%4.%5.%6.%7.%8."/>
+      <w:lvlJc w:val="left"/>
+      <w:pPr>
+        <w:ind w:left="3216" w:hanging="1800"/>
+      </w:pPr>
+      <w:rPr>
+        <w:rFonts w:hint="default"/>
+      </w:rPr>
+    </w:lvl>
+    <w:lvl w:ilvl="8">
+      <w:start w:val="1"/>
+      <w:numFmt w:val="decimal"/>
+      <w:isLgl/>
+      <w:lvlText w:val="%1.%2.%3.%4.%5.%6.%7.%8.%9."/>
+      <w:lvlJc w:val="left"/>
+      <w:pPr>
+        <w:ind w:left="3576" w:hanging="2160"/>
+      </w:pPr>
+      <w:rPr>
+        <w:rFonts w:hint="default"/>
+      </w:rPr>
+    </w:lvl>
+  </w:abstractNum>
+  <w:abstractNum w:abstractNumId="1" w15:restartNumberingAfterBreak="0">
+    <w:nsid w:val="09CC02DF"/>
+    <w:multiLevelType w:val="multilevel"/>
+    <w:tmpl w:val="B0A4057A"/>
+    <w:lvl w:ilvl="0">
+      <w:start w:val="1"/>
+      <w:numFmt w:val="decimal"/>
+      <w:lvlText w:val="%1"/>
+      <w:lvlJc w:val="left"/>
+      <w:pPr>
+        <w:ind w:left="1164" w:hanging="456"/>
+      </w:pPr>
+      <w:rPr>
+        <w:rFonts w:hint="default"/>
+      </w:rPr>
+    </w:lvl>
+    <w:lvl w:ilvl="1">
+      <w:start w:val="2"/>
+      <w:numFmt w:val="decimal"/>
+      <w:lvlText w:val="%1.%2"/>
+      <w:lvlJc w:val="left"/>
+      <w:pPr>
+        <w:ind w:left="3129" w:hanging="720"/>
+      </w:pPr>
+      <w:rPr>
+        <w:rFonts w:hint="default"/>
+      </w:rPr>
+    </w:lvl>
+    <w:lvl w:ilvl="2">
+      <w:start w:val="1"/>
+      <w:numFmt w:val="decimal"/>
+      <w:lvlText w:val="%1.%2.%3"/>
+      <w:lvlJc w:val="left"/>
+      <w:pPr>
+        <w:ind w:left="4830" w:hanging="720"/>
+      </w:pPr>
+      <w:rPr>
+        <w:rFonts w:hint="default"/>
+      </w:rPr>
+    </w:lvl>
+    <w:lvl w:ilvl="3">
+      <w:start w:val="1"/>
+      <w:numFmt w:val="decimal"/>
+      <w:lvlText w:val="%1.%2.%3.%4"/>
+      <w:lvlJc w:val="left"/>
+      <w:pPr>
+        <w:ind w:left="6891" w:hanging="1080"/>
+      </w:pPr>
+      <w:rPr>
+        <w:rFonts w:hint="default"/>
+      </w:rPr>
+    </w:lvl>
+    <w:lvl w:ilvl="4">
+      <w:start w:val="1"/>
+      <w:numFmt w:val="decimal"/>
+      <w:lvlText w:val="%1.%2.%3.%4.%5"/>
+      <w:lvlJc w:val="left"/>
+      <w:pPr>
+        <w:ind w:left="8952" w:hanging="1440"/>
+      </w:pPr>
+      <w:rPr>
+        <w:rFonts w:hint="default"/>
+      </w:rPr>
+    </w:lvl>
+    <w:lvl w:ilvl="5">
+      <w:start w:val="1"/>
+      <w:numFmt w:val="decimal"/>
+      <w:lvlText w:val="%1.%2.%3.%4.%5.%6"/>
+      <w:lvlJc w:val="left"/>
+      <w:pPr>
+        <w:ind w:left="11013" w:hanging="1800"/>
+      </w:pPr>
+      <w:rPr>
+        <w:rFonts w:hint="default"/>
+      </w:rPr>
+    </w:lvl>
+    <w:lvl w:ilvl="6">
+      <w:start w:val="1"/>
+      <w:numFmt w:val="decimal"/>
+      <w:lvlText w:val="%1.%2.%3.%4.%5.%6.%7"/>
+      <w:lvlJc w:val="left"/>
+      <w:pPr>
+        <w:ind w:left="12714" w:hanging="1800"/>
+      </w:pPr>
+      <w:rPr>
+        <w:rFonts w:hint="default"/>
+      </w:rPr>
+    </w:lvl>
+    <w:lvl w:ilvl="7">
+      <w:start w:val="1"/>
+      <w:numFmt w:val="decimal"/>
+      <w:lvlText w:val="%1.%2.%3.%4.%5.%6.%7.%8"/>
+      <w:lvlJc w:val="left"/>
+      <w:pPr>
+        <w:ind w:left="14775" w:hanging="2160"/>
+      </w:pPr>
+      <w:rPr>
+        <w:rFonts w:hint="default"/>
+      </w:rPr>
+    </w:lvl>
+    <w:lvl w:ilvl="8">
+      <w:start w:val="1"/>
+      <w:numFmt w:val="decimal"/>
+      <w:lvlText w:val="%1.%2.%3.%4.%5.%6.%7.%8.%9"/>
+      <w:lvlJc w:val="left"/>
+      <w:pPr>
+        <w:ind w:left="16836" w:hanging="2520"/>
+      </w:pPr>
+      <w:rPr>
+        <w:rFonts w:hint="default"/>
+      </w:rPr>
+    </w:lvl>
+  </w:abstractNum>
+  <w:abstractNum w:abstractNumId="2" w15:restartNumberingAfterBreak="0">
+    <w:nsid w:val="1E15470D"/>
+    <w:multiLevelType w:val="multilevel"/>
+    <w:tmpl w:val="00340C22"/>
+    <w:lvl w:ilvl="0">
+      <w:start w:val="1"/>
+      <w:numFmt w:val="decimal"/>
+      <w:lvlText w:val="%1"/>
+      <w:lvlJc w:val="left"/>
+      <w:pPr>
+        <w:ind w:left="732" w:hanging="732"/>
+      </w:pPr>
+      <w:rPr>
+        <w:rFonts w:hint="default"/>
+      </w:rPr>
+    </w:lvl>
+    <w:lvl w:ilvl="1">
+      <w:start w:val="1"/>
+      <w:numFmt w:val="decimal"/>
+      <w:lvlText w:val="%1.%2"/>
+      <w:lvlJc w:val="left"/>
+      <w:pPr>
+        <w:ind w:left="1086" w:hanging="732"/>
+      </w:pPr>
+      <w:rPr>
+        <w:rFonts w:hint="default"/>
+      </w:rPr>
+    </w:lvl>
+    <w:lvl w:ilvl="2">
+      <w:start w:val="1"/>
+      <w:numFmt w:val="decimal"/>
+      <w:lvlText w:val="%1.%2.%3"/>
+      <w:lvlJc w:val="left"/>
+      <w:pPr>
+        <w:ind w:left="1440" w:hanging="732"/>
+      </w:pPr>
+      <w:rPr>
+        <w:rFonts w:hint="default"/>
+      </w:rPr>
+    </w:lvl>
+    <w:lvl w:ilvl="3">
+      <w:start w:val="1"/>
+      <w:numFmt w:val="decimal"/>
+      <w:lvlText w:val="%1.%2.%3.%4"/>
+      <w:lvlJc w:val="left"/>
+      <w:pPr>
+        <w:ind w:left="2142" w:hanging="1080"/>
+      </w:pPr>
+      <w:rPr>
+        <w:rFonts w:hint="default"/>
+      </w:rPr>
+    </w:lvl>
+    <w:lvl w:ilvl="4">
+      <w:start w:val="1"/>
+      <w:numFmt w:val="decimal"/>
+      <w:lvlText w:val="%1.%2.%3.%4.%5"/>
+      <w:lvlJc w:val="left"/>
+      <w:pPr>
+        <w:ind w:left="2856" w:hanging="1440"/>
+      </w:pPr>
+      <w:rPr>
+        <w:rFonts w:hint="default"/>
+      </w:rPr>
+    </w:lvl>
+    <w:lvl w:ilvl="5">
+      <w:start w:val="1"/>
+      <w:numFmt w:val="decimal"/>
+      <w:lvlText w:val="%1.%2.%3.%4.%5.%6"/>
+      <w:lvlJc w:val="left"/>
+      <w:pPr>
+        <w:ind w:left="3570" w:hanging="1800"/>
+      </w:pPr>
+      <w:rPr>
+        <w:rFonts w:hint="default"/>
+      </w:rPr>
+    </w:lvl>
+    <w:lvl w:ilvl="6">
+      <w:start w:val="1"/>
+      <w:numFmt w:val="decimal"/>
+      <w:lvlText w:val="%1.%2.%3.%4.%5.%6.%7"/>
+      <w:lvlJc w:val="left"/>
+      <w:pPr>
+        <w:ind w:left="3924" w:hanging="1800"/>
+      </w:pPr>
+      <w:rPr>
+        <w:rFonts w:hint="default"/>
+      </w:rPr>
+    </w:lvl>
+    <w:lvl w:ilvl="7">
+      <w:start w:val="1"/>
+      <w:numFmt w:val="decimal"/>
+      <w:lvlText w:val="%1.%2.%3.%4.%5.%6.%7.%8"/>
+      <w:lvlJc w:val="left"/>
+      <w:pPr>
+        <w:ind w:left="4638" w:hanging="2160"/>
+      </w:pPr>
+      <w:rPr>
+        <w:rFonts w:hint="default"/>
+      </w:rPr>
+    </w:lvl>
+    <w:lvl w:ilvl="8">
+      <w:start w:val="1"/>
+      <w:numFmt w:val="decimal"/>
+      <w:lvlText w:val="%1.%2.%3.%4.%5.%6.%7.%8.%9"/>
+      <w:lvlJc w:val="left"/>
+      <w:pPr>
+        <w:ind w:left="5352" w:hanging="2520"/>
+      </w:pPr>
+      <w:rPr>
+        <w:rFonts w:hint="default"/>
+      </w:rPr>
+    </w:lvl>
+  </w:abstractNum>
+  <w:abstractNum w:abstractNumId="3" w15:restartNumberingAfterBreak="0">
     <w:nsid w:val="32C73B2F"/>
     <w:multiLevelType w:val="hybridMultilevel"/>
-    <w:tmpl w:val="58D6714E"/>
+    <w:tmpl w:val="E9CCC95E"/>
     <w:lvl w:ilvl="0" w:tplc="0422000F">
       <w:start w:val="1"/>
       <w:numFmt w:val="decimal"/>
@@ -3072,7 +5135,7 @@
         <w:rFonts w:hint="default"/>
       </w:rPr>
     </w:lvl>
-    <w:lvl w:ilvl="1" w:tplc="04220019" w:tentative="1">
+    <w:lvl w:ilvl="1" w:tplc="04220019">
       <w:start w:val="1"/>
       <w:numFmt w:val="lowerLetter"/>
       <w:lvlText w:val="%2."/>
@@ -3145,7 +5208,798 @@
       </w:pPr>
     </w:lvl>
   </w:abstractNum>
-  <w:abstractNum w:abstractNumId="1" w15:restartNumberingAfterBreak="0">
+  <w:abstractNum w:abstractNumId="4" w15:restartNumberingAfterBreak="0">
+    <w:nsid w:val="451A3D1B"/>
+    <w:multiLevelType w:val="multilevel"/>
+    <w:tmpl w:val="C91856FA"/>
+    <w:lvl w:ilvl="0">
+      <w:start w:val="1"/>
+      <w:numFmt w:val="decimal"/>
+      <w:lvlText w:val="%1."/>
+      <w:lvlJc w:val="left"/>
+      <w:pPr>
+        <w:ind w:left="2061" w:hanging="360"/>
+      </w:pPr>
+      <w:rPr>
+        <w:rFonts w:hint="default"/>
+      </w:rPr>
+    </w:lvl>
+    <w:lvl w:ilvl="1">
+      <w:start w:val="1"/>
+      <w:numFmt w:val="decimal"/>
+      <w:isLgl/>
+      <w:lvlText w:val="%1.%2."/>
+      <w:lvlJc w:val="left"/>
+      <w:pPr>
+        <w:ind w:left="2421" w:hanging="720"/>
+      </w:pPr>
+      <w:rPr>
+        <w:rFonts w:hint="default"/>
+      </w:rPr>
+    </w:lvl>
+    <w:lvl w:ilvl="2">
+      <w:start w:val="1"/>
+      <w:numFmt w:val="decimal"/>
+      <w:isLgl/>
+      <w:lvlText w:val="%1.%2.%3."/>
+      <w:lvlJc w:val="left"/>
+      <w:pPr>
+        <w:ind w:left="2421" w:hanging="720"/>
+      </w:pPr>
+      <w:rPr>
+        <w:rFonts w:hint="default"/>
+      </w:rPr>
+    </w:lvl>
+    <w:lvl w:ilvl="3">
+      <w:start w:val="1"/>
+      <w:numFmt w:val="decimal"/>
+      <w:isLgl/>
+      <w:lvlText w:val="%1.%2.%3.%4."/>
+      <w:lvlJc w:val="left"/>
+      <w:pPr>
+        <w:ind w:left="2781" w:hanging="1080"/>
+      </w:pPr>
+      <w:rPr>
+        <w:rFonts w:hint="default"/>
+      </w:rPr>
+    </w:lvl>
+    <w:lvl w:ilvl="4">
+      <w:start w:val="1"/>
+      <w:numFmt w:val="decimal"/>
+      <w:isLgl/>
+      <w:lvlText w:val="%1.%2.%3.%4.%5."/>
+      <w:lvlJc w:val="left"/>
+      <w:pPr>
+        <w:ind w:left="2781" w:hanging="1080"/>
+      </w:pPr>
+      <w:rPr>
+        <w:rFonts w:hint="default"/>
+      </w:rPr>
+    </w:lvl>
+    <w:lvl w:ilvl="5">
+      <w:start w:val="1"/>
+      <w:numFmt w:val="decimal"/>
+      <w:isLgl/>
+      <w:lvlText w:val="%1.%2.%3.%4.%5.%6."/>
+      <w:lvlJc w:val="left"/>
+      <w:pPr>
+        <w:ind w:left="3141" w:hanging="1440"/>
+      </w:pPr>
+      <w:rPr>
+        <w:rFonts w:hint="default"/>
+      </w:rPr>
+    </w:lvl>
+    <w:lvl w:ilvl="6">
+      <w:start w:val="1"/>
+      <w:numFmt w:val="decimal"/>
+      <w:isLgl/>
+      <w:lvlText w:val="%1.%2.%3.%4.%5.%6.%7."/>
+      <w:lvlJc w:val="left"/>
+      <w:pPr>
+        <w:ind w:left="3501" w:hanging="1800"/>
+      </w:pPr>
+      <w:rPr>
+        <w:rFonts w:hint="default"/>
+      </w:rPr>
+    </w:lvl>
+    <w:lvl w:ilvl="7">
+      <w:start w:val="1"/>
+      <w:numFmt w:val="decimal"/>
+      <w:isLgl/>
+      <w:lvlText w:val="%1.%2.%3.%4.%5.%6.%7.%8."/>
+      <w:lvlJc w:val="left"/>
+      <w:pPr>
+        <w:ind w:left="3501" w:hanging="1800"/>
+      </w:pPr>
+      <w:rPr>
+        <w:rFonts w:hint="default"/>
+      </w:rPr>
+    </w:lvl>
+    <w:lvl w:ilvl="8">
+      <w:start w:val="1"/>
+      <w:numFmt w:val="decimal"/>
+      <w:isLgl/>
+      <w:lvlText w:val="%1.%2.%3.%4.%5.%6.%7.%8.%9."/>
+      <w:lvlJc w:val="left"/>
+      <w:pPr>
+        <w:ind w:left="3861" w:hanging="2160"/>
+      </w:pPr>
+      <w:rPr>
+        <w:rFonts w:hint="default"/>
+      </w:rPr>
+    </w:lvl>
+  </w:abstractNum>
+  <w:abstractNum w:abstractNumId="5" w15:restartNumberingAfterBreak="0">
+    <w:nsid w:val="454350CF"/>
+    <w:multiLevelType w:val="hybridMultilevel"/>
+    <w:tmpl w:val="4A505874"/>
+    <w:lvl w:ilvl="0" w:tplc="206409C0">
+      <w:start w:val="1"/>
+      <w:numFmt w:val="decimal"/>
+      <w:lvlText w:val="%1."/>
+      <w:lvlJc w:val="left"/>
+      <w:pPr>
+        <w:ind w:left="1069" w:hanging="360"/>
+      </w:pPr>
+      <w:rPr>
+        <w:rFonts w:hint="default"/>
+      </w:rPr>
+    </w:lvl>
+    <w:lvl w:ilvl="1" w:tplc="04220019" w:tentative="1">
+      <w:start w:val="1"/>
+      <w:numFmt w:val="lowerLetter"/>
+      <w:lvlText w:val="%2."/>
+      <w:lvlJc w:val="left"/>
+      <w:pPr>
+        <w:ind w:left="1789" w:hanging="360"/>
+      </w:pPr>
+    </w:lvl>
+    <w:lvl w:ilvl="2" w:tplc="0422001B" w:tentative="1">
+      <w:start w:val="1"/>
+      <w:numFmt w:val="lowerRoman"/>
+      <w:lvlText w:val="%3."/>
+      <w:lvlJc w:val="right"/>
+      <w:pPr>
+        <w:ind w:left="2509" w:hanging="180"/>
+      </w:pPr>
+    </w:lvl>
+    <w:lvl w:ilvl="3" w:tplc="0422000F" w:tentative="1">
+      <w:start w:val="1"/>
+      <w:numFmt w:val="decimal"/>
+      <w:lvlText w:val="%4."/>
+      <w:lvlJc w:val="left"/>
+      <w:pPr>
+        <w:ind w:left="3229" w:hanging="360"/>
+      </w:pPr>
+    </w:lvl>
+    <w:lvl w:ilvl="4" w:tplc="04220019" w:tentative="1">
+      <w:start w:val="1"/>
+      <w:numFmt w:val="lowerLetter"/>
+      <w:lvlText w:val="%5."/>
+      <w:lvlJc w:val="left"/>
+      <w:pPr>
+        <w:ind w:left="3949" w:hanging="360"/>
+      </w:pPr>
+    </w:lvl>
+    <w:lvl w:ilvl="5" w:tplc="0422001B" w:tentative="1">
+      <w:start w:val="1"/>
+      <w:numFmt w:val="lowerRoman"/>
+      <w:lvlText w:val="%6."/>
+      <w:lvlJc w:val="right"/>
+      <w:pPr>
+        <w:ind w:left="4669" w:hanging="180"/>
+      </w:pPr>
+    </w:lvl>
+    <w:lvl w:ilvl="6" w:tplc="0422000F" w:tentative="1">
+      <w:start w:val="1"/>
+      <w:numFmt w:val="decimal"/>
+      <w:lvlText w:val="%7."/>
+      <w:lvlJc w:val="left"/>
+      <w:pPr>
+        <w:ind w:left="5389" w:hanging="360"/>
+      </w:pPr>
+    </w:lvl>
+    <w:lvl w:ilvl="7" w:tplc="04220019" w:tentative="1">
+      <w:start w:val="1"/>
+      <w:numFmt w:val="lowerLetter"/>
+      <w:lvlText w:val="%8."/>
+      <w:lvlJc w:val="left"/>
+      <w:pPr>
+        <w:ind w:left="6109" w:hanging="360"/>
+      </w:pPr>
+    </w:lvl>
+    <w:lvl w:ilvl="8" w:tplc="0422001B" w:tentative="1">
+      <w:start w:val="1"/>
+      <w:numFmt w:val="lowerRoman"/>
+      <w:lvlText w:val="%9."/>
+      <w:lvlJc w:val="right"/>
+      <w:pPr>
+        <w:ind w:left="6829" w:hanging="180"/>
+      </w:pPr>
+    </w:lvl>
+  </w:abstractNum>
+  <w:abstractNum w:abstractNumId="6" w15:restartNumberingAfterBreak="0">
+    <w:nsid w:val="48145CF2"/>
+    <w:multiLevelType w:val="multilevel"/>
+    <w:tmpl w:val="148A5A74"/>
+    <w:lvl w:ilvl="0">
+      <w:start w:val="1"/>
+      <w:numFmt w:val="decimal"/>
+      <w:lvlText w:val="%1"/>
+      <w:lvlJc w:val="left"/>
+      <w:pPr>
+        <w:ind w:left="456" w:hanging="456"/>
+      </w:pPr>
+      <w:rPr>
+        <w:rFonts w:hint="default"/>
+      </w:rPr>
+    </w:lvl>
+    <w:lvl w:ilvl="1">
+      <w:start w:val="2"/>
+      <w:numFmt w:val="decimal"/>
+      <w:lvlText w:val="%1.%2"/>
+      <w:lvlJc w:val="left"/>
+      <w:pPr>
+        <w:ind w:left="1429" w:hanging="720"/>
+      </w:pPr>
+      <w:rPr>
+        <w:rFonts w:hint="default"/>
+      </w:rPr>
+    </w:lvl>
+    <w:lvl w:ilvl="2">
+      <w:start w:val="1"/>
+      <w:numFmt w:val="decimal"/>
+      <w:lvlText w:val="%1.%2.%3"/>
+      <w:lvlJc w:val="left"/>
+      <w:pPr>
+        <w:ind w:left="2138" w:hanging="720"/>
+      </w:pPr>
+      <w:rPr>
+        <w:rFonts w:hint="default"/>
+      </w:rPr>
+    </w:lvl>
+    <w:lvl w:ilvl="3">
+      <w:start w:val="1"/>
+      <w:numFmt w:val="decimal"/>
+      <w:lvlText w:val="%1.%2.%3.%4"/>
+      <w:lvlJc w:val="left"/>
+      <w:pPr>
+        <w:ind w:left="3207" w:hanging="1080"/>
+      </w:pPr>
+      <w:rPr>
+        <w:rFonts w:hint="default"/>
+      </w:rPr>
+    </w:lvl>
+    <w:lvl w:ilvl="4">
+      <w:start w:val="1"/>
+      <w:numFmt w:val="decimal"/>
+      <w:lvlText w:val="%1.%2.%3.%4.%5"/>
+      <w:lvlJc w:val="left"/>
+      <w:pPr>
+        <w:ind w:left="4276" w:hanging="1440"/>
+      </w:pPr>
+      <w:rPr>
+        <w:rFonts w:hint="default"/>
+      </w:rPr>
+    </w:lvl>
+    <w:lvl w:ilvl="5">
+      <w:start w:val="1"/>
+      <w:numFmt w:val="decimal"/>
+      <w:lvlText w:val="%1.%2.%3.%4.%5.%6"/>
+      <w:lvlJc w:val="left"/>
+      <w:pPr>
+        <w:ind w:left="5345" w:hanging="1800"/>
+      </w:pPr>
+      <w:rPr>
+        <w:rFonts w:hint="default"/>
+      </w:rPr>
+    </w:lvl>
+    <w:lvl w:ilvl="6">
+      <w:start w:val="1"/>
+      <w:numFmt w:val="decimal"/>
+      <w:lvlText w:val="%1.%2.%3.%4.%5.%6.%7"/>
+      <w:lvlJc w:val="left"/>
+      <w:pPr>
+        <w:ind w:left="6054" w:hanging="1800"/>
+      </w:pPr>
+      <w:rPr>
+        <w:rFonts w:hint="default"/>
+      </w:rPr>
+    </w:lvl>
+    <w:lvl w:ilvl="7">
+      <w:start w:val="1"/>
+      <w:numFmt w:val="decimal"/>
+      <w:lvlText w:val="%1.%2.%3.%4.%5.%6.%7.%8"/>
+      <w:lvlJc w:val="left"/>
+      <w:pPr>
+        <w:ind w:left="7123" w:hanging="2160"/>
+      </w:pPr>
+      <w:rPr>
+        <w:rFonts w:hint="default"/>
+      </w:rPr>
+    </w:lvl>
+    <w:lvl w:ilvl="8">
+      <w:start w:val="1"/>
+      <w:numFmt w:val="decimal"/>
+      <w:lvlText w:val="%1.%2.%3.%4.%5.%6.%7.%8.%9"/>
+      <w:lvlJc w:val="left"/>
+      <w:pPr>
+        <w:ind w:left="8192" w:hanging="2520"/>
+      </w:pPr>
+      <w:rPr>
+        <w:rFonts w:hint="default"/>
+      </w:rPr>
+    </w:lvl>
+  </w:abstractNum>
+  <w:abstractNum w:abstractNumId="7" w15:restartNumberingAfterBreak="0">
+    <w:nsid w:val="49840808"/>
+    <w:multiLevelType w:val="multilevel"/>
+    <w:tmpl w:val="C91856FA"/>
+    <w:lvl w:ilvl="0">
+      <w:start w:val="1"/>
+      <w:numFmt w:val="decimal"/>
+      <w:lvlText w:val="%1."/>
+      <w:lvlJc w:val="left"/>
+      <w:pPr>
+        <w:ind w:left="360" w:hanging="360"/>
+      </w:pPr>
+      <w:rPr>
+        <w:rFonts w:hint="default"/>
+      </w:rPr>
+    </w:lvl>
+    <w:lvl w:ilvl="1">
+      <w:start w:val="1"/>
+      <w:numFmt w:val="decimal"/>
+      <w:isLgl/>
+      <w:lvlText w:val="%1.%2."/>
+      <w:lvlJc w:val="left"/>
+      <w:pPr>
+        <w:ind w:left="720" w:hanging="720"/>
+      </w:pPr>
+      <w:rPr>
+        <w:rFonts w:hint="default"/>
+      </w:rPr>
+    </w:lvl>
+    <w:lvl w:ilvl="2">
+      <w:start w:val="1"/>
+      <w:numFmt w:val="decimal"/>
+      <w:isLgl/>
+      <w:lvlText w:val="%1.%2.%3."/>
+      <w:lvlJc w:val="left"/>
+      <w:pPr>
+        <w:ind w:left="720" w:hanging="720"/>
+      </w:pPr>
+      <w:rPr>
+        <w:rFonts w:hint="default"/>
+      </w:rPr>
+    </w:lvl>
+    <w:lvl w:ilvl="3">
+      <w:start w:val="1"/>
+      <w:numFmt w:val="decimal"/>
+      <w:isLgl/>
+      <w:lvlText w:val="%1.%2.%3.%4."/>
+      <w:lvlJc w:val="left"/>
+      <w:pPr>
+        <w:ind w:left="1080" w:hanging="1080"/>
+      </w:pPr>
+      <w:rPr>
+        <w:rFonts w:hint="default"/>
+      </w:rPr>
+    </w:lvl>
+    <w:lvl w:ilvl="4">
+      <w:start w:val="1"/>
+      <w:numFmt w:val="decimal"/>
+      <w:isLgl/>
+      <w:lvlText w:val="%1.%2.%3.%4.%5."/>
+      <w:lvlJc w:val="left"/>
+      <w:pPr>
+        <w:ind w:left="1080" w:hanging="1080"/>
+      </w:pPr>
+      <w:rPr>
+        <w:rFonts w:hint="default"/>
+      </w:rPr>
+    </w:lvl>
+    <w:lvl w:ilvl="5">
+      <w:start w:val="1"/>
+      <w:numFmt w:val="decimal"/>
+      <w:isLgl/>
+      <w:lvlText w:val="%1.%2.%3.%4.%5.%6."/>
+      <w:lvlJc w:val="left"/>
+      <w:pPr>
+        <w:ind w:left="1440" w:hanging="1440"/>
+      </w:pPr>
+      <w:rPr>
+        <w:rFonts w:hint="default"/>
+      </w:rPr>
+    </w:lvl>
+    <w:lvl w:ilvl="6">
+      <w:start w:val="1"/>
+      <w:numFmt w:val="decimal"/>
+      <w:isLgl/>
+      <w:lvlText w:val="%1.%2.%3.%4.%5.%6.%7."/>
+      <w:lvlJc w:val="left"/>
+      <w:pPr>
+        <w:ind w:left="1800" w:hanging="1800"/>
+      </w:pPr>
+      <w:rPr>
+        <w:rFonts w:hint="default"/>
+      </w:rPr>
+    </w:lvl>
+    <w:lvl w:ilvl="7">
+      <w:start w:val="1"/>
+      <w:numFmt w:val="decimal"/>
+      <w:isLgl/>
+      <w:lvlText w:val="%1.%2.%3.%4.%5.%6.%7.%8."/>
+      <w:lvlJc w:val="left"/>
+      <w:pPr>
+        <w:ind w:left="1800" w:hanging="1800"/>
+      </w:pPr>
+      <w:rPr>
+        <w:rFonts w:hint="default"/>
+      </w:rPr>
+    </w:lvl>
+    <w:lvl w:ilvl="8">
+      <w:start w:val="1"/>
+      <w:numFmt w:val="decimal"/>
+      <w:isLgl/>
+      <w:lvlText w:val="%1.%2.%3.%4.%5.%6.%7.%8.%9."/>
+      <w:lvlJc w:val="left"/>
+      <w:pPr>
+        <w:ind w:left="2160" w:hanging="2160"/>
+      </w:pPr>
+      <w:rPr>
+        <w:rFonts w:hint="default"/>
+      </w:rPr>
+    </w:lvl>
+  </w:abstractNum>
+  <w:abstractNum w:abstractNumId="8" w15:restartNumberingAfterBreak="0">
+    <w:nsid w:val="57470A72"/>
+    <w:multiLevelType w:val="multilevel"/>
+    <w:tmpl w:val="C91856FA"/>
+    <w:lvl w:ilvl="0">
+      <w:start w:val="1"/>
+      <w:numFmt w:val="decimal"/>
+      <w:lvlText w:val="%1."/>
+      <w:lvlJc w:val="left"/>
+      <w:pPr>
+        <w:ind w:left="2061" w:hanging="360"/>
+      </w:pPr>
+      <w:rPr>
+        <w:rFonts w:hint="default"/>
+      </w:rPr>
+    </w:lvl>
+    <w:lvl w:ilvl="1">
+      <w:start w:val="1"/>
+      <w:numFmt w:val="decimal"/>
+      <w:isLgl/>
+      <w:lvlText w:val="%1.%2."/>
+      <w:lvlJc w:val="left"/>
+      <w:pPr>
+        <w:ind w:left="2421" w:hanging="720"/>
+      </w:pPr>
+      <w:rPr>
+        <w:rFonts w:hint="default"/>
+      </w:rPr>
+    </w:lvl>
+    <w:lvl w:ilvl="2">
+      <w:start w:val="1"/>
+      <w:numFmt w:val="decimal"/>
+      <w:isLgl/>
+      <w:lvlText w:val="%1.%2.%3."/>
+      <w:lvlJc w:val="left"/>
+      <w:pPr>
+        <w:ind w:left="2421" w:hanging="720"/>
+      </w:pPr>
+      <w:rPr>
+        <w:rFonts w:hint="default"/>
+      </w:rPr>
+    </w:lvl>
+    <w:lvl w:ilvl="3">
+      <w:start w:val="1"/>
+      <w:numFmt w:val="decimal"/>
+      <w:isLgl/>
+      <w:lvlText w:val="%1.%2.%3.%4."/>
+      <w:lvlJc w:val="left"/>
+      <w:pPr>
+        <w:ind w:left="2781" w:hanging="1080"/>
+      </w:pPr>
+      <w:rPr>
+        <w:rFonts w:hint="default"/>
+      </w:rPr>
+    </w:lvl>
+    <w:lvl w:ilvl="4">
+      <w:start w:val="1"/>
+      <w:numFmt w:val="decimal"/>
+      <w:isLgl/>
+      <w:lvlText w:val="%1.%2.%3.%4.%5."/>
+      <w:lvlJc w:val="left"/>
+      <w:pPr>
+        <w:ind w:left="2781" w:hanging="1080"/>
+      </w:pPr>
+      <w:rPr>
+        <w:rFonts w:hint="default"/>
+      </w:rPr>
+    </w:lvl>
+    <w:lvl w:ilvl="5">
+      <w:start w:val="1"/>
+      <w:numFmt w:val="decimal"/>
+      <w:isLgl/>
+      <w:lvlText w:val="%1.%2.%3.%4.%5.%6."/>
+      <w:lvlJc w:val="left"/>
+      <w:pPr>
+        <w:ind w:left="3141" w:hanging="1440"/>
+      </w:pPr>
+      <w:rPr>
+        <w:rFonts w:hint="default"/>
+      </w:rPr>
+    </w:lvl>
+    <w:lvl w:ilvl="6">
+      <w:start w:val="1"/>
+      <w:numFmt w:val="decimal"/>
+      <w:isLgl/>
+      <w:lvlText w:val="%1.%2.%3.%4.%5.%6.%7."/>
+      <w:lvlJc w:val="left"/>
+      <w:pPr>
+        <w:ind w:left="3501" w:hanging="1800"/>
+      </w:pPr>
+      <w:rPr>
+        <w:rFonts w:hint="default"/>
+      </w:rPr>
+    </w:lvl>
+    <w:lvl w:ilvl="7">
+      <w:start w:val="1"/>
+      <w:numFmt w:val="decimal"/>
+      <w:isLgl/>
+      <w:lvlText w:val="%1.%2.%3.%4.%5.%6.%7.%8."/>
+      <w:lvlJc w:val="left"/>
+      <w:pPr>
+        <w:ind w:left="3501" w:hanging="1800"/>
+      </w:pPr>
+      <w:rPr>
+        <w:rFonts w:hint="default"/>
+      </w:rPr>
+    </w:lvl>
+    <w:lvl w:ilvl="8">
+      <w:start w:val="1"/>
+      <w:numFmt w:val="decimal"/>
+      <w:isLgl/>
+      <w:lvlText w:val="%1.%2.%3.%4.%5.%6.%7.%8.%9."/>
+      <w:lvlJc w:val="left"/>
+      <w:pPr>
+        <w:ind w:left="3861" w:hanging="2160"/>
+      </w:pPr>
+      <w:rPr>
+        <w:rFonts w:hint="default"/>
+      </w:rPr>
+    </w:lvl>
+  </w:abstractNum>
+  <w:abstractNum w:abstractNumId="9" w15:restartNumberingAfterBreak="0">
+    <w:nsid w:val="57EB13FA"/>
+    <w:multiLevelType w:val="multilevel"/>
+    <w:tmpl w:val="20CA538A"/>
+    <w:lvl w:ilvl="0">
+      <w:start w:val="1"/>
+      <w:numFmt w:val="decimal"/>
+      <w:lvlText w:val="%1"/>
+      <w:lvlJc w:val="left"/>
+      <w:pPr>
+        <w:ind w:left="456" w:hanging="456"/>
+      </w:pPr>
+      <w:rPr>
+        <w:rFonts w:hint="default"/>
+      </w:rPr>
+    </w:lvl>
+    <w:lvl w:ilvl="1">
+      <w:start w:val="1"/>
+      <w:numFmt w:val="decimal"/>
+      <w:lvlText w:val="%1.%2"/>
+      <w:lvlJc w:val="left"/>
+      <w:pPr>
+        <w:ind w:left="1428" w:hanging="720"/>
+      </w:pPr>
+      <w:rPr>
+        <w:rFonts w:hint="default"/>
+      </w:rPr>
+    </w:lvl>
+    <w:lvl w:ilvl="2">
+      <w:start w:val="1"/>
+      <w:numFmt w:val="decimal"/>
+      <w:lvlText w:val="%1.%2.%3"/>
+      <w:lvlJc w:val="left"/>
+      <w:pPr>
+        <w:ind w:left="2136" w:hanging="720"/>
+      </w:pPr>
+      <w:rPr>
+        <w:rFonts w:hint="default"/>
+      </w:rPr>
+    </w:lvl>
+    <w:lvl w:ilvl="3">
+      <w:start w:val="1"/>
+      <w:numFmt w:val="decimal"/>
+      <w:lvlText w:val="%1.%2.%3.%4"/>
+      <w:lvlJc w:val="left"/>
+      <w:pPr>
+        <w:ind w:left="3204" w:hanging="1080"/>
+      </w:pPr>
+      <w:rPr>
+        <w:rFonts w:hint="default"/>
+      </w:rPr>
+    </w:lvl>
+    <w:lvl w:ilvl="4">
+      <w:start w:val="1"/>
+      <w:numFmt w:val="decimal"/>
+      <w:lvlText w:val="%1.%2.%3.%4.%5"/>
+      <w:lvlJc w:val="left"/>
+      <w:pPr>
+        <w:ind w:left="4272" w:hanging="1440"/>
+      </w:pPr>
+      <w:rPr>
+        <w:rFonts w:hint="default"/>
+      </w:rPr>
+    </w:lvl>
+    <w:lvl w:ilvl="5">
+      <w:start w:val="1"/>
+      <w:numFmt w:val="decimal"/>
+      <w:lvlText w:val="%1.%2.%3.%4.%5.%6"/>
+      <w:lvlJc w:val="left"/>
+      <w:pPr>
+        <w:ind w:left="5340" w:hanging="1800"/>
+      </w:pPr>
+      <w:rPr>
+        <w:rFonts w:hint="default"/>
+      </w:rPr>
+    </w:lvl>
+    <w:lvl w:ilvl="6">
+      <w:start w:val="1"/>
+      <w:numFmt w:val="decimal"/>
+      <w:lvlText w:val="%1.%2.%3.%4.%5.%6.%7"/>
+      <w:lvlJc w:val="left"/>
+      <w:pPr>
+        <w:ind w:left="6048" w:hanging="1800"/>
+      </w:pPr>
+      <w:rPr>
+        <w:rFonts w:hint="default"/>
+      </w:rPr>
+    </w:lvl>
+    <w:lvl w:ilvl="7">
+      <w:start w:val="1"/>
+      <w:numFmt w:val="decimal"/>
+      <w:lvlText w:val="%1.%2.%3.%4.%5.%6.%7.%8"/>
+      <w:lvlJc w:val="left"/>
+      <w:pPr>
+        <w:ind w:left="7116" w:hanging="2160"/>
+      </w:pPr>
+      <w:rPr>
+        <w:rFonts w:hint="default"/>
+      </w:rPr>
+    </w:lvl>
+    <w:lvl w:ilvl="8">
+      <w:start w:val="1"/>
+      <w:numFmt w:val="decimal"/>
+      <w:lvlText w:val="%1.%2.%3.%4.%5.%6.%7.%8.%9"/>
+      <w:lvlJc w:val="left"/>
+      <w:pPr>
+        <w:ind w:left="8184" w:hanging="2520"/>
+      </w:pPr>
+      <w:rPr>
+        <w:rFonts w:hint="default"/>
+      </w:rPr>
+    </w:lvl>
+  </w:abstractNum>
+  <w:abstractNum w:abstractNumId="10" w15:restartNumberingAfterBreak="0">
+    <w:nsid w:val="5BF45806"/>
+    <w:multiLevelType w:val="multilevel"/>
+    <w:tmpl w:val="4C3AE0BC"/>
+    <w:lvl w:ilvl="0">
+      <w:start w:val="1"/>
+      <w:numFmt w:val="decimal"/>
+      <w:lvlText w:val="%1"/>
+      <w:lvlJc w:val="left"/>
+      <w:pPr>
+        <w:ind w:left="456" w:hanging="456"/>
+      </w:pPr>
+      <w:rPr>
+        <w:rFonts w:hint="default"/>
+      </w:rPr>
+    </w:lvl>
+    <w:lvl w:ilvl="1">
+      <w:start w:val="2"/>
+      <w:numFmt w:val="decimal"/>
+      <w:lvlText w:val="%1.%2"/>
+      <w:lvlJc w:val="left"/>
+      <w:pPr>
+        <w:ind w:left="1074" w:hanging="720"/>
+      </w:pPr>
+      <w:rPr>
+        <w:rFonts w:hint="default"/>
+      </w:rPr>
+    </w:lvl>
+    <w:lvl w:ilvl="2">
+      <w:start w:val="1"/>
+      <w:numFmt w:val="decimal"/>
+      <w:lvlText w:val="%1.%2.%3"/>
+      <w:lvlJc w:val="left"/>
+      <w:pPr>
+        <w:ind w:left="1428" w:hanging="720"/>
+      </w:pPr>
+      <w:rPr>
+        <w:rFonts w:hint="default"/>
+      </w:rPr>
+    </w:lvl>
+    <w:lvl w:ilvl="3">
+      <w:start w:val="1"/>
+      <w:numFmt w:val="decimal"/>
+      <w:lvlText w:val="%1.%2.%3.%4"/>
+      <w:lvlJc w:val="left"/>
+      <w:pPr>
+        <w:ind w:left="2142" w:hanging="1080"/>
+      </w:pPr>
+      <w:rPr>
+        <w:rFonts w:hint="default"/>
+      </w:rPr>
+    </w:lvl>
+    <w:lvl w:ilvl="4">
+      <w:start w:val="1"/>
+      <w:numFmt w:val="decimal"/>
+      <w:lvlText w:val="%1.%2.%3.%4.%5"/>
+      <w:lvlJc w:val="left"/>
+      <w:pPr>
+        <w:ind w:left="2856" w:hanging="1440"/>
+      </w:pPr>
+      <w:rPr>
+        <w:rFonts w:hint="default"/>
+      </w:rPr>
+    </w:lvl>
+    <w:lvl w:ilvl="5">
+      <w:start w:val="1"/>
+      <w:numFmt w:val="decimal"/>
+      <w:lvlText w:val="%1.%2.%3.%4.%5.%6"/>
+      <w:lvlJc w:val="left"/>
+      <w:pPr>
+        <w:ind w:left="3570" w:hanging="1800"/>
+      </w:pPr>
+      <w:rPr>
+        <w:rFonts w:hint="default"/>
+      </w:rPr>
+    </w:lvl>
+    <w:lvl w:ilvl="6">
+      <w:start w:val="1"/>
+      <w:numFmt w:val="decimal"/>
+      <w:lvlText w:val="%1.%2.%3.%4.%5.%6.%7"/>
+      <w:lvlJc w:val="left"/>
+      <w:pPr>
+        <w:ind w:left="3924" w:hanging="1800"/>
+      </w:pPr>
+      <w:rPr>
+        <w:rFonts w:hint="default"/>
+      </w:rPr>
+    </w:lvl>
+    <w:lvl w:ilvl="7">
+      <w:start w:val="1"/>
+      <w:numFmt w:val="decimal"/>
+      <w:lvlText w:val="%1.%2.%3.%4.%5.%6.%7.%8"/>
+      <w:lvlJc w:val="left"/>
+      <w:pPr>
+        <w:ind w:left="4638" w:hanging="2160"/>
+      </w:pPr>
+      <w:rPr>
+        <w:rFonts w:hint="default"/>
+      </w:rPr>
+    </w:lvl>
+    <w:lvl w:ilvl="8">
+      <w:start w:val="1"/>
+      <w:numFmt w:val="decimal"/>
+      <w:lvlText w:val="%1.%2.%3.%4.%5.%6.%7.%8.%9"/>
+      <w:lvlJc w:val="left"/>
+      <w:pPr>
+        <w:ind w:left="5352" w:hanging="2520"/>
+      </w:pPr>
+      <w:rPr>
+        <w:rFonts w:hint="default"/>
+      </w:rPr>
+    </w:lvl>
+  </w:abstractNum>
+  <w:abstractNum w:abstractNumId="11" w15:restartNumberingAfterBreak="0">
     <w:nsid w:val="5D706229"/>
     <w:multiLevelType w:val="hybridMultilevel"/>
     <w:tmpl w:val="11D46E22"/>
@@ -3231,7 +6085,96 @@
       </w:pPr>
     </w:lvl>
   </w:abstractNum>
-  <w:abstractNum w:abstractNumId="2" w15:restartNumberingAfterBreak="0">
+  <w:abstractNum w:abstractNumId="12" w15:restartNumberingAfterBreak="0">
+    <w:nsid w:val="6132050F"/>
+    <w:multiLevelType w:val="hybridMultilevel"/>
+    <w:tmpl w:val="493E41E6"/>
+    <w:lvl w:ilvl="0" w:tplc="E8C2D998">
+      <w:start w:val="1"/>
+      <w:numFmt w:val="decimal"/>
+      <w:lvlText w:val="%1."/>
+      <w:lvlJc w:val="left"/>
+      <w:pPr>
+        <w:ind w:left="1069" w:hanging="360"/>
+      </w:pPr>
+      <w:rPr>
+        <w:rFonts w:hint="default"/>
+      </w:rPr>
+    </w:lvl>
+    <w:lvl w:ilvl="1" w:tplc="04220019" w:tentative="1">
+      <w:start w:val="1"/>
+      <w:numFmt w:val="lowerLetter"/>
+      <w:lvlText w:val="%2."/>
+      <w:lvlJc w:val="left"/>
+      <w:pPr>
+        <w:ind w:left="1789" w:hanging="360"/>
+      </w:pPr>
+    </w:lvl>
+    <w:lvl w:ilvl="2" w:tplc="0422001B" w:tentative="1">
+      <w:start w:val="1"/>
+      <w:numFmt w:val="lowerRoman"/>
+      <w:lvlText w:val="%3."/>
+      <w:lvlJc w:val="right"/>
+      <w:pPr>
+        <w:ind w:left="2509" w:hanging="180"/>
+      </w:pPr>
+    </w:lvl>
+    <w:lvl w:ilvl="3" w:tplc="0422000F" w:tentative="1">
+      <w:start w:val="1"/>
+      <w:numFmt w:val="decimal"/>
+      <w:lvlText w:val="%4."/>
+      <w:lvlJc w:val="left"/>
+      <w:pPr>
+        <w:ind w:left="3229" w:hanging="360"/>
+      </w:pPr>
+    </w:lvl>
+    <w:lvl w:ilvl="4" w:tplc="04220019" w:tentative="1">
+      <w:start w:val="1"/>
+      <w:numFmt w:val="lowerLetter"/>
+      <w:lvlText w:val="%5."/>
+      <w:lvlJc w:val="left"/>
+      <w:pPr>
+        <w:ind w:left="3949" w:hanging="360"/>
+      </w:pPr>
+    </w:lvl>
+    <w:lvl w:ilvl="5" w:tplc="0422001B" w:tentative="1">
+      <w:start w:val="1"/>
+      <w:numFmt w:val="lowerRoman"/>
+      <w:lvlText w:val="%6."/>
+      <w:lvlJc w:val="right"/>
+      <w:pPr>
+        <w:ind w:left="4669" w:hanging="180"/>
+      </w:pPr>
+    </w:lvl>
+    <w:lvl w:ilvl="6" w:tplc="0422000F" w:tentative="1">
+      <w:start w:val="1"/>
+      <w:numFmt w:val="decimal"/>
+      <w:lvlText w:val="%7."/>
+      <w:lvlJc w:val="left"/>
+      <w:pPr>
+        <w:ind w:left="5389" w:hanging="360"/>
+      </w:pPr>
+    </w:lvl>
+    <w:lvl w:ilvl="7" w:tplc="04220019" w:tentative="1">
+      <w:start w:val="1"/>
+      <w:numFmt w:val="lowerLetter"/>
+      <w:lvlText w:val="%8."/>
+      <w:lvlJc w:val="left"/>
+      <w:pPr>
+        <w:ind w:left="6109" w:hanging="360"/>
+      </w:pPr>
+    </w:lvl>
+    <w:lvl w:ilvl="8" w:tplc="0422001B" w:tentative="1">
+      <w:start w:val="1"/>
+      <w:numFmt w:val="lowerRoman"/>
+      <w:lvlText w:val="%9."/>
+      <w:lvlJc w:val="right"/>
+      <w:pPr>
+        <w:ind w:left="6829" w:hanging="180"/>
+      </w:pPr>
+    </w:lvl>
+  </w:abstractNum>
+  <w:abstractNum w:abstractNumId="13" w15:restartNumberingAfterBreak="0">
     <w:nsid w:val="62174754"/>
     <w:multiLevelType w:val="hybridMultilevel"/>
     <w:tmpl w:val="4E162B7C"/>
@@ -3344,8 +6287,122 @@
       </w:rPr>
     </w:lvl>
   </w:abstractNum>
+  <w:abstractNum w:abstractNumId="14" w15:restartNumberingAfterBreak="0">
+    <w:nsid w:val="78FE0D46"/>
+    <w:multiLevelType w:val="multilevel"/>
+    <w:tmpl w:val="A49A4EFA"/>
+    <w:lvl w:ilvl="0">
+      <w:start w:val="1"/>
+      <w:numFmt w:val="decimal"/>
+      <w:lvlText w:val="%1"/>
+      <w:lvlJc w:val="left"/>
+      <w:pPr>
+        <w:ind w:left="456" w:hanging="456"/>
+      </w:pPr>
+      <w:rPr>
+        <w:rFonts w:hint="default"/>
+      </w:rPr>
+    </w:lvl>
+    <w:lvl w:ilvl="1">
+      <w:start w:val="2"/>
+      <w:numFmt w:val="decimal"/>
+      <w:lvlText w:val="%1.%2"/>
+      <w:lvlJc w:val="left"/>
+      <w:pPr>
+        <w:ind w:left="2421" w:hanging="720"/>
+      </w:pPr>
+      <w:rPr>
+        <w:rFonts w:hint="default"/>
+      </w:rPr>
+    </w:lvl>
+    <w:lvl w:ilvl="2">
+      <w:start w:val="1"/>
+      <w:numFmt w:val="decimal"/>
+      <w:pStyle w:val="-1"/>
+      <w:lvlText w:val="%1.%2.%3"/>
+      <w:lvlJc w:val="left"/>
+      <w:pPr>
+        <w:ind w:left="1004" w:hanging="720"/>
+      </w:pPr>
+      <w:rPr>
+        <w:rFonts w:hint="default"/>
+      </w:rPr>
+    </w:lvl>
+    <w:lvl w:ilvl="3">
+      <w:start w:val="1"/>
+      <w:numFmt w:val="decimal"/>
+      <w:lvlText w:val="%1.%2.%3.%4"/>
+      <w:lvlJc w:val="left"/>
+      <w:pPr>
+        <w:ind w:left="6183" w:hanging="1080"/>
+      </w:pPr>
+      <w:rPr>
+        <w:rFonts w:hint="default"/>
+      </w:rPr>
+    </w:lvl>
+    <w:lvl w:ilvl="4">
+      <w:start w:val="1"/>
+      <w:numFmt w:val="decimal"/>
+      <w:lvlText w:val="%1.%2.%3.%4.%5"/>
+      <w:lvlJc w:val="left"/>
+      <w:pPr>
+        <w:ind w:left="8244" w:hanging="1440"/>
+      </w:pPr>
+      <w:rPr>
+        <w:rFonts w:hint="default"/>
+      </w:rPr>
+    </w:lvl>
+    <w:lvl w:ilvl="5">
+      <w:start w:val="1"/>
+      <w:numFmt w:val="decimal"/>
+      <w:lvlText w:val="%1.%2.%3.%4.%5.%6"/>
+      <w:lvlJc w:val="left"/>
+      <w:pPr>
+        <w:ind w:left="10305" w:hanging="1800"/>
+      </w:pPr>
+      <w:rPr>
+        <w:rFonts w:hint="default"/>
+      </w:rPr>
+    </w:lvl>
+    <w:lvl w:ilvl="6">
+      <w:start w:val="1"/>
+      <w:numFmt w:val="decimal"/>
+      <w:lvlText w:val="%1.%2.%3.%4.%5.%6.%7"/>
+      <w:lvlJc w:val="left"/>
+      <w:pPr>
+        <w:ind w:left="12006" w:hanging="1800"/>
+      </w:pPr>
+      <w:rPr>
+        <w:rFonts w:hint="default"/>
+      </w:rPr>
+    </w:lvl>
+    <w:lvl w:ilvl="7">
+      <w:start w:val="1"/>
+      <w:numFmt w:val="decimal"/>
+      <w:lvlText w:val="%1.%2.%3.%4.%5.%6.%7.%8"/>
+      <w:lvlJc w:val="left"/>
+      <w:pPr>
+        <w:ind w:left="14067" w:hanging="2160"/>
+      </w:pPr>
+      <w:rPr>
+        <w:rFonts w:hint="default"/>
+      </w:rPr>
+    </w:lvl>
+    <w:lvl w:ilvl="8">
+      <w:start w:val="1"/>
+      <w:numFmt w:val="decimal"/>
+      <w:lvlText w:val="%1.%2.%3.%4.%5.%6.%7.%8.%9"/>
+      <w:lvlJc w:val="left"/>
+      <w:pPr>
+        <w:ind w:left="16128" w:hanging="2520"/>
+      </w:pPr>
+      <w:rPr>
+        <w:rFonts w:hint="default"/>
+      </w:rPr>
+    </w:lvl>
+  </w:abstractNum>
   <w:num w:numId="1">
-    <w:abstractNumId w:val="1"/>
+    <w:abstractNumId w:val="11"/>
     <w:lvlOverride w:ilvl="0">
       <w:startOverride w:val="1"/>
     </w:lvlOverride>
@@ -3375,10 +6432,58 @@
     </w:lvlOverride>
   </w:num>
   <w:num w:numId="2">
+    <w:abstractNumId w:val="3"/>
+  </w:num>
+  <w:num w:numId="3">
+    <w:abstractNumId w:val="13"/>
+  </w:num>
+  <w:num w:numId="4">
+    <w:abstractNumId w:val="8"/>
+  </w:num>
+  <w:num w:numId="5">
     <w:abstractNumId w:val="0"/>
   </w:num>
-  <w:num w:numId="3">
+  <w:num w:numId="6">
+    <w:abstractNumId w:val="7"/>
+  </w:num>
+  <w:num w:numId="7">
+    <w:abstractNumId w:val="9"/>
+  </w:num>
+  <w:num w:numId="8">
+    <w:abstractNumId w:val="6"/>
+  </w:num>
+  <w:num w:numId="9">
+    <w:abstractNumId w:val="4"/>
+  </w:num>
+  <w:num w:numId="10">
+    <w:abstractNumId w:val="14"/>
+  </w:num>
+  <w:num w:numId="11">
+    <w:abstractNumId w:val="1"/>
+  </w:num>
+  <w:num w:numId="12">
     <w:abstractNumId w:val="2"/>
+  </w:num>
+  <w:num w:numId="13">
+    <w:abstractNumId w:val="10"/>
+  </w:num>
+  <w:num w:numId="14">
+    <w:abstractNumId w:val="14"/>
+    <w:lvlOverride w:ilvl="0"/>
+    <w:lvlOverride w:ilvl="1"/>
+    <w:lvlOverride w:ilvl="2"/>
+    <w:lvlOverride w:ilvl="3"/>
+    <w:lvlOverride w:ilvl="4"/>
+    <w:lvlOverride w:ilvl="5"/>
+    <w:lvlOverride w:ilvl="6"/>
+    <w:lvlOverride w:ilvl="7"/>
+    <w:lvlOverride w:ilvl="8"/>
+  </w:num>
+  <w:num w:numId="15">
+    <w:abstractNumId w:val="12"/>
+  </w:num>
+  <w:num w:numId="16">
+    <w:abstractNumId w:val="5"/>
   </w:num>
 </w:numbering>
 </file>
@@ -3506,6 +6611,7 @@
     <w:lsdException w:name="HTML Sample" w:semiHidden="1" w:unhideWhenUsed="1"/>
     <w:lsdException w:name="HTML Typewriter" w:semiHidden="1" w:unhideWhenUsed="1"/>
     <w:lsdException w:name="HTML Variable" w:semiHidden="1" w:unhideWhenUsed="1"/>
+    <w:lsdException w:name="Normal Table" w:semiHidden="1" w:unhideWhenUsed="1"/>
     <w:lsdException w:name="annotation subject" w:semiHidden="1" w:unhideWhenUsed="1"/>
     <w:lsdException w:name="No List" w:semiHidden="1" w:unhideWhenUsed="1"/>
     <w:lsdException w:name="Outline List 1" w:semiHidden="1" w:unhideWhenUsed="1"/>
@@ -3552,8 +6658,10 @@
     <w:lsdException w:name="Table Subtle 2" w:semiHidden="1" w:unhideWhenUsed="1"/>
     <w:lsdException w:name="Table Web 1" w:semiHidden="1" w:unhideWhenUsed="1"/>
     <w:lsdException w:name="Table Web 2" w:semiHidden="1" w:unhideWhenUsed="1"/>
+    <w:lsdException w:name="Table Web 3" w:semiHidden="1" w:unhideWhenUsed="1"/>
     <w:lsdException w:name="Balloon Text" w:semiHidden="1" w:unhideWhenUsed="1"/>
     <w:lsdException w:name="Table Grid" w:uiPriority="39"/>
+    <w:lsdException w:name="Table Theme" w:semiHidden="1" w:unhideWhenUsed="1"/>
     <w:lsdException w:name="Placeholder Text" w:semiHidden="1"/>
     <w:lsdException w:name="No Spacing" w:uiPriority="1" w:qFormat="1"/>
     <w:lsdException w:name="Light Shading" w:uiPriority="60"/>
@@ -3789,6 +6897,27 @@
       <w:lang w:eastAsia="ru-RU"/>
     </w:rPr>
   </w:style>
+  <w:style w:type="paragraph" w:styleId="1">
+    <w:name w:val="heading 1"/>
+    <w:basedOn w:val="a"/>
+    <w:next w:val="a"/>
+    <w:link w:val="10"/>
+    <w:uiPriority w:val="9"/>
+    <w:qFormat/>
+    <w:rsid w:val="006E3F60"/>
+    <w:pPr>
+      <w:keepNext/>
+      <w:keepLines/>
+      <w:spacing w:before="240"/>
+      <w:outlineLvl w:val="0"/>
+    </w:pPr>
+    <w:rPr>
+      <w:rFonts w:asciiTheme="majorHAnsi" w:eastAsiaTheme="majorEastAsia" w:hAnsiTheme="majorHAnsi" w:cstheme="majorBidi"/>
+      <w:color w:val="2F5496" w:themeColor="accent1" w:themeShade="BF"/>
+      <w:sz w:val="32"/>
+      <w:szCs w:val="32"/>
+    </w:rPr>
+  </w:style>
   <w:style w:type="paragraph" w:styleId="2">
     <w:name w:val="heading 2"/>
     <w:basedOn w:val="a"/>
@@ -3886,6 +7015,117 @@
       <w:szCs w:val="26"/>
       <w:lang w:eastAsia="ru-RU"/>
     </w:rPr>
+  </w:style>
+  <w:style w:type="paragraph" w:customStyle="1" w:styleId="-1">
+    <w:name w:val="Академічне - Заголовок 1 рівня"/>
+    <w:basedOn w:val="1"/>
+    <w:next w:val="a"/>
+    <w:link w:val="-10"/>
+    <w:autoRedefine/>
+    <w:qFormat/>
+    <w:rsid w:val="00842128"/>
+    <w:pPr>
+      <w:numPr>
+        <w:ilvl w:val="2"/>
+        <w:numId w:val="10"/>
+      </w:numPr>
+      <w:spacing w:line="360" w:lineRule="auto"/>
+      <w:ind w:left="4122"/>
+      <w:jc w:val="center"/>
+    </w:pPr>
+    <w:rPr>
+      <w:rFonts w:ascii="Times New Roman" w:hAnsi="Times New Roman"/>
+      <w:b/>
+      <w:sz w:val="36"/>
+    </w:rPr>
+  </w:style>
+  <w:style w:type="character" w:customStyle="1" w:styleId="-10">
+    <w:name w:val="Академічне - Заголовок 1 рівня Знак"/>
+    <w:basedOn w:val="10"/>
+    <w:link w:val="-1"/>
+    <w:rsid w:val="00842128"/>
+    <w:rPr>
+      <w:rFonts w:ascii="Times New Roman" w:eastAsiaTheme="majorEastAsia" w:hAnsi="Times New Roman" w:cstheme="majorBidi"/>
+      <w:b/>
+      <w:color w:val="2F5496" w:themeColor="accent1" w:themeShade="BF"/>
+      <w:sz w:val="36"/>
+      <w:szCs w:val="32"/>
+      <w:lang w:eastAsia="ru-RU"/>
+    </w:rPr>
+  </w:style>
+  <w:style w:type="character" w:customStyle="1" w:styleId="10">
+    <w:name w:val="Заголовок 1 Знак"/>
+    <w:basedOn w:val="a0"/>
+    <w:link w:val="1"/>
+    <w:uiPriority w:val="9"/>
+    <w:rsid w:val="006E3F60"/>
+    <w:rPr>
+      <w:rFonts w:asciiTheme="majorHAnsi" w:eastAsiaTheme="majorEastAsia" w:hAnsiTheme="majorHAnsi" w:cstheme="majorBidi"/>
+      <w:color w:val="2F5496" w:themeColor="accent1" w:themeShade="BF"/>
+      <w:sz w:val="32"/>
+      <w:szCs w:val="32"/>
+      <w:lang w:eastAsia="ru-RU"/>
+    </w:rPr>
+  </w:style>
+  <w:style w:type="paragraph" w:customStyle="1" w:styleId="-">
+    <w:name w:val="Академічне - Звичайний"/>
+    <w:basedOn w:val="a"/>
+    <w:link w:val="-0"/>
+    <w:qFormat/>
+    <w:rsid w:val="00BA656D"/>
+    <w:pPr>
+      <w:spacing w:before="480" w:after="480" w:line="360" w:lineRule="auto"/>
+      <w:ind w:firstLine="709"/>
+      <w:contextualSpacing/>
+      <w:jc w:val="both"/>
+    </w:pPr>
+    <w:rPr>
+      <w:rFonts w:eastAsiaTheme="minorHAnsi" w:cstheme="minorBidi"/>
+      <w:szCs w:val="22"/>
+      <w:lang w:eastAsia="en-US"/>
+    </w:rPr>
+  </w:style>
+  <w:style w:type="character" w:customStyle="1" w:styleId="-0">
+    <w:name w:val="Академічне - Звичайний Знак"/>
+    <w:basedOn w:val="a0"/>
+    <w:link w:val="-"/>
+    <w:rsid w:val="00BA656D"/>
+    <w:rPr>
+      <w:rFonts w:ascii="Times New Roman" w:hAnsi="Times New Roman"/>
+      <w:sz w:val="28"/>
+    </w:rPr>
+  </w:style>
+  <w:style w:type="character" w:styleId="a6">
+    <w:name w:val="Hyperlink"/>
+    <w:basedOn w:val="a0"/>
+    <w:uiPriority w:val="99"/>
+    <w:semiHidden/>
+    <w:unhideWhenUsed/>
+    <w:rsid w:val="00F75EF5"/>
+    <w:rPr>
+      <w:color w:val="0000FF"/>
+      <w:u w:val="single"/>
+    </w:rPr>
+  </w:style>
+  <w:style w:type="character" w:styleId="a7">
+    <w:name w:val="FollowedHyperlink"/>
+    <w:basedOn w:val="a0"/>
+    <w:uiPriority w:val="99"/>
+    <w:semiHidden/>
+    <w:unhideWhenUsed/>
+    <w:rsid w:val="00156A75"/>
+    <w:rPr>
+      <w:color w:val="954F72" w:themeColor="followedHyperlink"/>
+      <w:u w:val="single"/>
+    </w:rPr>
+  </w:style>
+  <w:style w:type="paragraph" w:styleId="a8">
+    <w:name w:val="Bibliography"/>
+    <w:basedOn w:val="a"/>
+    <w:next w:val="a"/>
+    <w:uiPriority w:val="37"/>
+    <w:unhideWhenUsed/>
+    <w:rsid w:val="00156A75"/>
   </w:style>
 </w:styles>
 </file>
@@ -4183,4 +7423,54 @@
     </a:ext>
   </a:extLst>
 </a:theme>
+</file>
+
+<file path=customXml/item1.xml><?xml version="1.0" encoding="utf-8"?>
+<b:Sources xmlns:b="http://schemas.openxmlformats.org/officeDocument/2006/bibliography" xmlns="http://schemas.openxmlformats.org/officeDocument/2006/bibliography" SelectedStyle="\APASixthEditionOfficeOnline.xsl" StyleName="APA" Version="6">
+  <b:Source>
+    <b:Tag>Ray20</b:Tag>
+    <b:SourceType>Book</b:SourceType>
+    <b:Guid>{E7C114B3-35A7-46E6-BCA7-B33B7991BB9E}</b:Guid>
+    <b:Author>
+      <b:Author>
+        <b:NameList xmlns:msxsl="urn:schemas-microsoft-com:xslt" xmlns:b="http://schemas.openxmlformats.org/officeDocument/2006/bibliography">
+          <b:Person>
+            <b:Last>Raymond</b:Last>
+            <b:First>Eric</b:First>
+            <b:Middle>S.</b:Middle>
+          </b:Person>
+        </b:NameList>
+      </b:Author>
+    </b:Author>
+    <b:Title>The Art of Unix Programming</b:Title>
+    <b:Year/>
+    <b:City/>
+    <b:StateProvince/>
+    <b:CountryRegion/>
+    <b:Publisher>Addison-Wesley Professional</b:Publisher>
+    <b:Volume/>
+    <b:NumberVolumes/>
+    <b:ShortTitle/>
+    <b:StandardNumber/>
+    <b:Pages/>
+    <b:Edition/>
+    <b:Comments/>
+    <b:Medium/>
+    <b:YearAccessed>2020</b:YearAccessed>
+    <b:MonthAccessed>5</b:MonthAccessed>
+    <b:DayAccessed>7</b:DayAccessed>
+    <b:URL>http://www.catb.org/~esr/writings/taoup/html/</b:URL>
+    <b:DOI/>
+    <b:RefOrder>1</b:RefOrder>
+  </b:Source>
+</b:Sources>
+</file>
+
+<file path=customXml/itemProps1.xml><?xml version="1.0" encoding="utf-8"?>
+<ds:datastoreItem xmlns:ds="http://schemas.openxmlformats.org/officeDocument/2006/customXml" ds:itemID="{E8190594-F832-4127-9577-1739A1668375}">
+  <ds:schemaRefs>
+    <ds:schemaRef ds:uri="http://schemas.openxmlformats.org/officeDocument/2006/bibliography"/>
+    <ds:schemaRef ds:uri="urn:schemas-microsoft-com:xslt"/>
+  </ds:schemaRefs>
+</ds:datastoreItem>
 </file>
</xml_diff>

<commit_message>
Add Serverless part, SPA and MPA, start client-side with SPA architecture [25] pages
</commit_message>
<xml_diff>
--- a/Курсова Робота Федюченка Михайла Ігоровича.docx
+++ b/Курсова Робота Федюченка Михайла Ігоровича.docx
@@ -56,7 +56,6 @@
       </w:pPr>
       <w:r>
         <w:rPr>
-          <w:noProof/>
           <w:lang w:eastAsia="uk-UA"/>
         </w:rPr>
         <w:drawing>
@@ -2970,6 +2969,26 @@
       </w:r>
       <w:proofErr w:type="spellStart"/>
       <w:r>
+        <w:t>Microservice</w:t>
+      </w:r>
+      <w:proofErr w:type="spellEnd"/>
+      <w:r>
+        <w:t xml:space="preserve"> архітектурі </w:t>
+      </w:r>
+    </w:p>
+    <w:p>
+      <w:pPr>
+        <w:pStyle w:val="a3"/>
+        <w:numPr>
+          <w:ilvl w:val="0"/>
+          <w:numId w:val="3"/>
+        </w:numPr>
+      </w:pPr>
+      <w:r>
+        <w:t xml:space="preserve">На </w:t>
+      </w:r>
+      <w:proofErr w:type="spellStart"/>
+      <w:r>
         <w:t>Serverless</w:t>
       </w:r>
       <w:proofErr w:type="spellEnd"/>
@@ -3160,16 +3179,7 @@
         <w:ind w:left="360"/>
       </w:pPr>
     </w:p>
-    <w:p>
-      <w:pPr>
-        <w:ind w:left="360"/>
-      </w:pPr>
-    </w:p>
-    <w:p>
-      <w:pPr>
-        <w:ind w:left="360"/>
-      </w:pPr>
-    </w:p>
+    <w:p/>
     <w:p>
       <w:pPr>
         <w:pStyle w:val="-1"/>
@@ -3319,13 +3329,7 @@
         <w:t xml:space="preserve"> що працюють одночасно</w:t>
       </w:r>
       <w:r>
-        <w:t xml:space="preserve">, базами даних та системами проміжного програмного забезпечення в </w:t>
-      </w:r>
-      <w:r>
-        <w:t xml:space="preserve">мережі </w:t>
-      </w:r>
-      <w:r>
-        <w:t>Інтернеті.</w:t>
+        <w:t>, базами даних та системами проміжного програмного забезпечення в мережі Інтернеті.</w:t>
       </w:r>
       <w:r>
         <w:t xml:space="preserve"> Тобто від того як розподілена логіка програми між серверною та клієнтською компонентами залежить тип архітектури веб-додатку.</w:t>
@@ -3336,23 +3340,37 @@
         <w:pStyle w:val="-1"/>
         <w:numPr>
           <w:ilvl w:val="1"/>
-          <w:numId w:val="4"/>
+          <w:numId w:val="20"/>
         </w:numPr>
+        <w:jc w:val="left"/>
       </w:pPr>
       <w:r>
         <w:lastRenderedPageBreak/>
         <w:t xml:space="preserve"> </w:t>
       </w:r>
-      <w:bookmarkStart w:id="1" w:name="_Hlk39781251"/>
-      <w:r>
-        <w:t xml:space="preserve">Багато сторінковий </w:t>
-      </w:r>
-      <w:bookmarkEnd w:id="1"/>
-      <w:r>
-        <w:t>тип архітектури (MPA)</w:t>
-      </w:r>
-    </w:p>
-    <w:p/>
+      <w:r>
+        <w:t>MPA та SPA архітектури</w:t>
+      </w:r>
+    </w:p>
+    <w:p>
+      <w:pPr>
+        <w:pStyle w:val="-1"/>
+        <w:numPr>
+          <w:ilvl w:val="2"/>
+          <w:numId w:val="20"/>
+        </w:numPr>
+        <w:jc w:val="left"/>
+      </w:pPr>
+      <w:r>
+        <w:t xml:space="preserve"> </w:t>
+      </w:r>
+      <w:r>
+        <w:t>MPA</w:t>
+      </w:r>
+      <w:r>
+        <w:t xml:space="preserve"> архітектура</w:t>
+      </w:r>
+    </w:p>
     <w:p>
       <w:pPr>
         <w:pStyle w:val="-"/>
@@ -3366,7 +3384,13 @@
         </w:rPr>
       </w:pPr>
       <w:r>
-        <w:t xml:space="preserve">Багатосторінковий тип архітектури – це традиційний тип архітектури для веб застосунків, при якому виконується завантаження усієї сторінки, та перезавантаження на абсолютно нову, якщо користувач взаємодіє із застосунком. </w:t>
+        <w:t>Багатосторінковий тип архітектури</w:t>
+      </w:r>
+      <w:r>
+        <w:t xml:space="preserve"> (MPA)</w:t>
+      </w:r>
+      <w:r>
+        <w:t xml:space="preserve"> – це традиційний тип архітектури для веб застосунків, при якому виконується завантаження усієї сторінки, та перезавантаження на абсолютно нову, якщо користувач взаємодіє із застосунком. </w:t>
       </w:r>
     </w:p>
     <w:p>
@@ -3376,13 +3400,69 @@
       <w:r>
         <w:t>Багатосторінкові програми - це традиційні веб-програми, які завантажують всю сторінку та відображають нову, коли користувач взаємодіє з веб-додатком.</w:t>
       </w:r>
-    </w:p>
-    <w:p>
-      <w:pPr>
-        <w:pStyle w:val="-"/>
-      </w:pPr>
-      <w:r>
-        <w:t>Кожен раз, коли дані обмінюються вперед та назад, від сервера запитується нова сторінка для відображення у веб-браузері. Цей процес потребує часу для створення сторінок на сервері, надсилання їх клієнтові та відображення у браузері, що може вплинути на досвід роботи користувача.</w:t>
+      <w:r>
+        <w:t xml:space="preserve"> Браузер виконує новий запит до сервера при переході на іншу сторінку і знову виконує завантаження всіх ресурсів і навіть тих компонентів, що можуть повторюватися на усіх сторінках. Відповідно це відображається на продуктивності та швидкості, адже потрібно заново завантажувати ті самі елементи.</w:t>
+      </w:r>
+      <w:r>
+        <w:t xml:space="preserve"> Основними технологіями для розробки клієнтської компоненти для такого типу архітектури є  HTML[] та CSS[].</w:t>
+      </w:r>
+    </w:p>
+    <w:p>
+      <w:pPr>
+        <w:pStyle w:val="-"/>
+      </w:pPr>
+      <w:r>
+        <w:drawing>
+          <wp:inline distT="0" distB="0" distL="0" distR="0" wp14:anchorId="0849AC8F" wp14:editId="64D320FA">
+            <wp:extent cx="4853913" cy="2522220"/>
+            <wp:effectExtent l="0" t="0" r="4445" b="0"/>
+            <wp:docPr id="13" name="Рисунок 13"/>
+            <wp:cNvGraphicFramePr>
+              <a:graphicFrameLocks xmlns:a="http://schemas.openxmlformats.org/drawingml/2006/main" noChangeAspect="1"/>
+            </wp:cNvGraphicFramePr>
+            <a:graphic xmlns:a="http://schemas.openxmlformats.org/drawingml/2006/main">
+              <a:graphicData uri="http://schemas.openxmlformats.org/drawingml/2006/picture">
+                <pic:pic xmlns:pic="http://schemas.openxmlformats.org/drawingml/2006/picture">
+                  <pic:nvPicPr>
+                    <pic:cNvPr id="0" name="Picture 32"/>
+                    <pic:cNvPicPr>
+                      <a:picLocks noChangeAspect="1" noChangeArrowheads="1"/>
+                    </pic:cNvPicPr>
+                  </pic:nvPicPr>
+                  <pic:blipFill>
+                    <a:blip r:embed="rId7" cstate="print">
+                      <a:extLst>
+                        <a:ext uri="{28A0092B-C50C-407E-A947-70E740481C1C}">
+                          <a14:useLocalDpi xmlns:a14="http://schemas.microsoft.com/office/drawing/2010/main" val="0"/>
+                        </a:ext>
+                      </a:extLst>
+                    </a:blip>
+                    <a:srcRect/>
+                    <a:stretch>
+                      <a:fillRect/>
+                    </a:stretch>
+                  </pic:blipFill>
+                  <pic:spPr bwMode="auto">
+                    <a:xfrm>
+                      <a:off x="0" y="0"/>
+                      <a:ext cx="4865661" cy="2528325"/>
+                    </a:xfrm>
+                    <a:prstGeom prst="rect">
+                      <a:avLst/>
+                    </a:prstGeom>
+                    <a:noFill/>
+                    <a:ln>
+                      <a:noFill/>
+                    </a:ln>
+                  </pic:spPr>
+                </pic:pic>
+              </a:graphicData>
+            </a:graphic>
+          </wp:inline>
+        </w:drawing>
+      </w:r>
+      <w:r>
+        <w:t xml:space="preserve"> </w:t>
       </w:r>
     </w:p>
     <w:p>
@@ -3391,7 +3471,976 @@
         <w:ind w:firstLine="0"/>
       </w:pPr>
       <w:r>
-        <w:t>Однак AJAX дозволила зробити лише певний компонент програми, але це робить процес розробки ще більш складним і складним. Багатосторінкові програми мають більш класичну архітектуру. Кожна сторінка надсилає запит на сервер і повністю оновлює всі дані. Навіть якщо ці дані невеликі. Таким чином, продуктивність витрачається на показ одних і тих же елементів.</w:t>
+        <w:t>З діаграми ___ можна помітити</w:t>
+      </w:r>
+      <w:r>
+        <w:t>, що при доданні нових функціональних можливостей вартість змін буде досить високою. Розробка клієнтської та серверної компоненти дуже пов’язані між собою, що й ускладнює саму розробку.</w:t>
+      </w:r>
+    </w:p>
+    <w:p>
+      <w:pPr>
+        <w:pStyle w:val="-"/>
+        <w:ind w:firstLine="0"/>
+      </w:pPr>
+      <w:r>
+        <w:t xml:space="preserve">Перевагами використання даної традиційної архітектури є можливість легкої оптимізації кожної сторінки для пошукових систем, </w:t>
+      </w:r>
+      <w:r>
+        <w:t>адже існує</w:t>
+      </w:r>
+      <w:r>
+        <w:t xml:space="preserve"> можливість додання </w:t>
+      </w:r>
+      <w:proofErr w:type="spellStart"/>
+      <w:r>
+        <w:t>метатегів</w:t>
+      </w:r>
+      <w:proofErr w:type="spellEnd"/>
+      <w:r>
+        <w:rPr>
+          <w:lang w:val="en-US"/>
+        </w:rPr>
+        <w:t>[]</w:t>
+      </w:r>
+      <w:r>
+        <w:t xml:space="preserve"> для будь-якої сторінки.</w:t>
+      </w:r>
+    </w:p>
+    <w:p>
+      <w:pPr>
+        <w:pStyle w:val="-1"/>
+        <w:numPr>
+          <w:ilvl w:val="2"/>
+          <w:numId w:val="20"/>
+        </w:numPr>
+        <w:jc w:val="left"/>
+      </w:pPr>
+      <w:r>
+        <w:lastRenderedPageBreak/>
+        <w:t xml:space="preserve"> </w:t>
+      </w:r>
+      <w:r>
+        <w:rPr>
+          <w:lang w:val="en-US"/>
+        </w:rPr>
+        <w:t>SPA</w:t>
+      </w:r>
+      <w:r>
+        <w:t xml:space="preserve"> архітектура</w:t>
+      </w:r>
+    </w:p>
+    <w:p>
+      <w:pPr>
+        <w:pStyle w:val="-"/>
+        <w:ind w:firstLine="0"/>
+      </w:pPr>
+      <w:r>
+        <w:t xml:space="preserve">До двохтисячних років розробники шукали ефективний підхід для створення таких </w:t>
+      </w:r>
+      <w:r>
+        <w:t xml:space="preserve">веб-застосунків, що були б схожими на програми для настільних комп’ютерів. Були </w:t>
+      </w:r>
+      <w:proofErr w:type="spellStart"/>
+      <w:r>
+        <w:t>випробовані</w:t>
+      </w:r>
+      <w:proofErr w:type="spellEnd"/>
+      <w:r>
+        <w:t xml:space="preserve"> різні технології, наприклад </w:t>
+      </w:r>
+      <w:proofErr w:type="spellStart"/>
+      <w:r>
+        <w:t>Java</w:t>
+      </w:r>
+      <w:proofErr w:type="spellEnd"/>
+      <w:r>
+        <w:t xml:space="preserve"> </w:t>
+      </w:r>
+      <w:proofErr w:type="spellStart"/>
+      <w:r>
+        <w:t>applets</w:t>
+      </w:r>
+      <w:proofErr w:type="spellEnd"/>
+      <w:r>
+        <w:rPr>
+          <w:lang w:val="en-US"/>
+        </w:rPr>
+        <w:t>[]</w:t>
+      </w:r>
+      <w:r>
+        <w:t xml:space="preserve">, </w:t>
+      </w:r>
+      <w:proofErr w:type="spellStart"/>
+      <w:r>
+        <w:t>Adobe</w:t>
+      </w:r>
+      <w:proofErr w:type="spellEnd"/>
+      <w:r>
+        <w:t xml:space="preserve"> </w:t>
+      </w:r>
+      <w:proofErr w:type="spellStart"/>
+      <w:r>
+        <w:t>Flash</w:t>
+      </w:r>
+      <w:proofErr w:type="spellEnd"/>
+      <w:r>
+        <w:rPr>
+          <w:lang w:val="en-US"/>
+        </w:rPr>
+        <w:t>[]</w:t>
+      </w:r>
+      <w:r>
+        <w:t xml:space="preserve">, </w:t>
+      </w:r>
+      <w:proofErr w:type="spellStart"/>
+      <w:r>
+        <w:t>and</w:t>
+      </w:r>
+      <w:proofErr w:type="spellEnd"/>
+      <w:r>
+        <w:t xml:space="preserve"> Microsoft </w:t>
+      </w:r>
+      <w:proofErr w:type="spellStart"/>
+      <w:r>
+        <w:t>Silverlight</w:t>
+      </w:r>
+      <w:proofErr w:type="spellEnd"/>
+      <w:r>
+        <w:rPr>
+          <w:lang w:val="en-US"/>
+        </w:rPr>
+        <w:t xml:space="preserve">[]. </w:t>
+      </w:r>
+      <w:r>
+        <w:t>Хоч технології були й різними, однак вони мали одну спільну мету – перенести потужність й можливості стандартної настільної програми у крос-</w:t>
+      </w:r>
+      <w:proofErr w:type="spellStart"/>
+      <w:r>
+        <w:t>платформене</w:t>
+      </w:r>
+      <w:proofErr w:type="spellEnd"/>
+      <w:r>
+        <w:t xml:space="preserve"> середовище веб-браузерів.</w:t>
+      </w:r>
+    </w:p>
+    <w:p>
+      <w:pPr>
+        <w:pStyle w:val="-"/>
+        <w:ind w:firstLine="0"/>
+      </w:pPr>
+      <w:r>
+        <w:t xml:space="preserve">Можливість реалізації даної ідеї почали існувати на початку двохтисячних років, з активної інтеграцією технології </w:t>
+      </w:r>
+      <w:r>
+        <w:rPr>
+          <w:lang w:val="en-US"/>
+        </w:rPr>
+        <w:t xml:space="preserve">AJAX. </w:t>
+      </w:r>
+      <w:r>
+        <w:t xml:space="preserve">Котра бере початок з контролю </w:t>
+      </w:r>
+      <w:r>
+        <w:rPr>
+          <w:lang w:val="en-US"/>
+        </w:rPr>
+        <w:t xml:space="preserve">ActiveX </w:t>
+      </w:r>
+      <w:r>
+        <w:t xml:space="preserve">у браузері </w:t>
+      </w:r>
+      <w:proofErr w:type="spellStart"/>
+      <w:r>
+        <w:t>Microsoft’s</w:t>
+      </w:r>
+      <w:proofErr w:type="spellEnd"/>
+      <w:r>
+        <w:t xml:space="preserve"> </w:t>
+      </w:r>
+      <w:proofErr w:type="spellStart"/>
+      <w:r>
+        <w:t>Internet</w:t>
+      </w:r>
+      <w:proofErr w:type="spellEnd"/>
+      <w:r>
+        <w:t xml:space="preserve"> Explorer</w:t>
+      </w:r>
+      <w:r>
+        <w:t xml:space="preserve">, що використовувався для асинхронного надсилання й отримання даних. Це призвело до того що </w:t>
+      </w:r>
+      <w:r>
+        <w:t xml:space="preserve">така контрольна функціональність була офіційно додана до більшості браузерів, як </w:t>
+      </w:r>
+      <w:proofErr w:type="spellStart"/>
+      <w:r>
+        <w:t>XMLHttpRequest</w:t>
+      </w:r>
+      <w:proofErr w:type="spellEnd"/>
+      <w:r>
+        <w:t xml:space="preserve"> (XHR) API.</w:t>
+      </w:r>
+    </w:p>
+    <w:p>
+      <w:pPr>
+        <w:pStyle w:val="-"/>
+        <w:ind w:firstLine="0"/>
+      </w:pPr>
+      <w:r>
+        <w:t xml:space="preserve">Концепція </w:t>
+      </w:r>
+      <w:r>
+        <w:rPr>
+          <w:lang w:val="en-US"/>
+        </w:rPr>
+        <w:t xml:space="preserve">SPA </w:t>
+      </w:r>
+      <w:r>
+        <w:t xml:space="preserve">архітектури підняла технологію веб-розробки на новий рівень розширивши сторінкові методи маніпуляції </w:t>
+      </w:r>
+      <w:r>
+        <w:rPr>
+          <w:lang w:val="en-US"/>
+        </w:rPr>
+        <w:t>AJAX</w:t>
+      </w:r>
+      <w:r>
+        <w:t xml:space="preserve"> на увесь застосунок.</w:t>
+      </w:r>
+    </w:p>
+    <w:p>
+      <w:pPr>
+        <w:pStyle w:val="-"/>
+        <w:ind w:firstLine="0"/>
+        <w:rPr>
+          <w:lang w:val="en-US"/>
+        </w:rPr>
+      </w:pPr>
+      <w:r>
+        <w:t xml:space="preserve">При використанні </w:t>
+      </w:r>
+      <w:r>
+        <w:rPr>
+          <w:lang w:val="en-US"/>
+        </w:rPr>
+        <w:t>SPA</w:t>
+      </w:r>
+      <w:r>
+        <w:t xml:space="preserve"> архітектури існує одна повна </w:t>
+      </w:r>
+      <w:r>
+        <w:rPr>
+          <w:lang w:val="en-US"/>
+        </w:rPr>
+        <w:t>HTML</w:t>
+      </w:r>
+      <w:r>
+        <w:t xml:space="preserve">-сторінка, що складається з багатьох відображень, котрі є частиною </w:t>
+      </w:r>
+      <w:r>
+        <w:rPr>
+          <w:lang w:val="en-US"/>
+        </w:rPr>
+        <w:t>DOM[].</w:t>
+      </w:r>
+      <w:r>
+        <w:t xml:space="preserve"> Після початкового завантаження сторінки усі необхідні інструменти для створення відображень завантажуються та готові до використання. За потреби, нове відображення генерується локально у браузері і </w:t>
+      </w:r>
+      <w:proofErr w:type="spellStart"/>
+      <w:r>
+        <w:t>динамічно</w:t>
+      </w:r>
+      <w:proofErr w:type="spellEnd"/>
+      <w:r>
+        <w:t xml:space="preserve"> додається в </w:t>
+      </w:r>
+      <w:r>
+        <w:rPr>
+          <w:lang w:val="en-US"/>
+        </w:rPr>
+        <w:t>DOM</w:t>
+      </w:r>
+      <w:r>
+        <w:t xml:space="preserve"> за допомогою </w:t>
+      </w:r>
+      <w:r>
+        <w:rPr>
+          <w:lang w:val="en-US"/>
+        </w:rPr>
+        <w:t>JavaScript.</w:t>
+      </w:r>
+    </w:p>
+    <w:p>
+      <w:pPr>
+        <w:pStyle w:val="-"/>
+        <w:ind w:firstLine="0"/>
+        <w:rPr>
+          <w:lang w:val="en-US"/>
+        </w:rPr>
+      </w:pPr>
+      <w:r>
+        <w:rPr>
+          <w:lang w:val="en-US"/>
+        </w:rPr>
+        <w:t xml:space="preserve">      </w:t>
+      </w:r>
+      <w:r>
+        <w:t xml:space="preserve"> </w:t>
+      </w:r>
+      <w:r>
+        <w:rPr>
+          <w:lang w:val="en-US"/>
+        </w:rPr>
+        <w:t xml:space="preserve">     </w:t>
+      </w:r>
+      <w:r>
+        <w:rPr>
+          <w:noProof/>
+        </w:rPr>
+        <w:drawing>
+          <wp:inline distT="0" distB="0" distL="0" distR="0" wp14:anchorId="1731BD86" wp14:editId="5B14980C">
+            <wp:extent cx="5073878" cy="2636520"/>
+            <wp:effectExtent l="0" t="0" r="0" b="0"/>
+            <wp:docPr id="15" name="Рисунок 15"/>
+            <wp:cNvGraphicFramePr>
+              <a:graphicFrameLocks xmlns:a="http://schemas.openxmlformats.org/drawingml/2006/main" noChangeAspect="1"/>
+            </wp:cNvGraphicFramePr>
+            <a:graphic xmlns:a="http://schemas.openxmlformats.org/drawingml/2006/main">
+              <a:graphicData uri="http://schemas.openxmlformats.org/drawingml/2006/picture">
+                <pic:pic xmlns:pic="http://schemas.openxmlformats.org/drawingml/2006/picture">
+                  <pic:nvPicPr>
+                    <pic:cNvPr id="0" name="Picture 36"/>
+                    <pic:cNvPicPr>
+                      <a:picLocks noChangeAspect="1" noChangeArrowheads="1"/>
+                    </pic:cNvPicPr>
+                  </pic:nvPicPr>
+                  <pic:blipFill>
+                    <a:blip r:embed="rId8" cstate="print">
+                      <a:extLst>
+                        <a:ext uri="{28A0092B-C50C-407E-A947-70E740481C1C}">
+                          <a14:useLocalDpi xmlns:a14="http://schemas.microsoft.com/office/drawing/2010/main" val="0"/>
+                        </a:ext>
+                      </a:extLst>
+                    </a:blip>
+                    <a:srcRect/>
+                    <a:stretch>
+                      <a:fillRect/>
+                    </a:stretch>
+                  </pic:blipFill>
+                  <pic:spPr bwMode="auto">
+                    <a:xfrm>
+                      <a:off x="0" y="0"/>
+                      <a:ext cx="5086732" cy="2643199"/>
+                    </a:xfrm>
+                    <a:prstGeom prst="rect">
+                      <a:avLst/>
+                    </a:prstGeom>
+                    <a:noFill/>
+                    <a:ln>
+                      <a:noFill/>
+                    </a:ln>
+                  </pic:spPr>
+                </pic:pic>
+              </a:graphicData>
+            </a:graphic>
+          </wp:inline>
+        </w:drawing>
+      </w:r>
+    </w:p>
+    <w:p>
+      <w:pPr>
+        <w:pStyle w:val="-"/>
+        <w:ind w:firstLine="0"/>
+        <w:rPr>
+          <w:lang w:val="en-US"/>
+        </w:rPr>
+      </w:pPr>
+      <w:r>
+        <w:rPr>
+          <w:lang w:val="en-US"/>
+        </w:rPr>
+        <w:lastRenderedPageBreak/>
+        <w:t xml:space="preserve">SPA </w:t>
+      </w:r>
+      <w:r>
+        <w:t>архітектура передбачає використання декількох підходів для відображення даних із серверної компоненти</w:t>
+      </w:r>
+      <w:r>
+        <w:t xml:space="preserve">, наприклад коли відображення генерується повністю на стороні клієнтської компоненти, а дані надсилаються та </w:t>
+      </w:r>
+      <w:proofErr w:type="spellStart"/>
+      <w:r>
+        <w:t>отримаються</w:t>
+      </w:r>
+      <w:proofErr w:type="spellEnd"/>
+      <w:r>
+        <w:t xml:space="preserve"> тільки під час бізнес-транзакцій, що виконуються асинхронно через </w:t>
+      </w:r>
+      <w:r>
+        <w:rPr>
+          <w:lang w:val="en-US"/>
+        </w:rPr>
+        <w:t>XHR API</w:t>
+      </w:r>
+      <w:r>
+        <w:t xml:space="preserve">. Зазвичай формат обміну даних </w:t>
+      </w:r>
+      <w:proofErr w:type="spellStart"/>
+      <w:r>
+        <w:t>предсталяє</w:t>
+      </w:r>
+      <w:proofErr w:type="spellEnd"/>
+      <w:r>
+        <w:t xml:space="preserve"> собою </w:t>
+      </w:r>
+      <w:r>
+        <w:rPr>
+          <w:lang w:val="en-US"/>
+        </w:rPr>
+        <w:t xml:space="preserve">JSON[]. </w:t>
+      </w:r>
+      <w:r>
+        <w:t xml:space="preserve">Як і у випадку генерації даних серверною </w:t>
+      </w:r>
+      <w:proofErr w:type="spellStart"/>
+      <w:r>
+        <w:t>компонентою</w:t>
+      </w:r>
+      <w:proofErr w:type="spellEnd"/>
+      <w:r>
+        <w:t xml:space="preserve">, вихідний </w:t>
+      </w:r>
+      <w:r>
+        <w:rPr>
+          <w:lang w:val="en-US"/>
+        </w:rPr>
+        <w:t xml:space="preserve">HTML </w:t>
+      </w:r>
+      <w:r>
+        <w:t>має спеціальні</w:t>
+      </w:r>
+      <w:r>
+        <w:t xml:space="preserve"> блоки для заповнення даними. Але це не повний шаблон </w:t>
+      </w:r>
+      <w:r>
+        <w:rPr>
+          <w:lang w:val="en-US"/>
+        </w:rPr>
+        <w:t>HTML</w:t>
+      </w:r>
+      <w:r>
+        <w:t xml:space="preserve"> для повної сторінки, а тільки частина відображення.</w:t>
+      </w:r>
+    </w:p>
+    <w:p>
+      <w:pPr>
+        <w:pStyle w:val="-1"/>
+        <w:numPr>
+          <w:ilvl w:val="2"/>
+          <w:numId w:val="20"/>
+        </w:numPr>
+        <w:jc w:val="left"/>
+      </w:pPr>
+      <w:r>
+        <w:rPr>
+          <w:lang w:val="en-US"/>
+        </w:rPr>
+        <w:t xml:space="preserve"> </w:t>
+      </w:r>
+      <w:r>
+        <w:t xml:space="preserve">Порівняння </w:t>
+      </w:r>
+      <w:r>
+        <w:rPr>
+          <w:lang w:val="en-US"/>
+        </w:rPr>
+        <w:t xml:space="preserve">SPA </w:t>
+      </w:r>
+      <w:r>
+        <w:t xml:space="preserve"> та </w:t>
+      </w:r>
+      <w:r>
+        <w:rPr>
+          <w:lang w:val="en-US"/>
+        </w:rPr>
+        <w:t xml:space="preserve">MPA </w:t>
+      </w:r>
+      <w:r>
+        <w:t>архітектурних підходів</w:t>
+      </w:r>
+    </w:p>
+    <w:p>
+      <w:pPr>
+        <w:pStyle w:val="-"/>
+        <w:ind w:firstLine="0"/>
+      </w:pPr>
+    </w:p>
+    <w:p>
+      <w:pPr>
+        <w:pStyle w:val="-"/>
+        <w:ind w:firstLine="0"/>
+        <w:rPr>
+          <w:lang w:val="en-US"/>
+        </w:rPr>
+      </w:pPr>
+      <w:r>
+        <w:t xml:space="preserve">Проаналізуємо архітектурний підхід на основі </w:t>
+      </w:r>
+      <w:r>
+        <w:rPr>
+          <w:lang w:val="en-US"/>
+        </w:rPr>
+        <w:t>MPA</w:t>
+      </w:r>
+      <w:r>
+        <w:rPr>
+          <w:lang w:val="ru-RU"/>
+        </w:rPr>
+        <w:t xml:space="preserve"> для </w:t>
+      </w:r>
+      <w:proofErr w:type="spellStart"/>
+      <w:r>
+        <w:rPr>
+          <w:lang w:val="ru-RU"/>
+        </w:rPr>
+        <w:t>традиц</w:t>
+      </w:r>
+      <w:r>
+        <w:t>ійного</w:t>
+      </w:r>
+      <w:proofErr w:type="spellEnd"/>
+      <w:r>
+        <w:t xml:space="preserve"> веб-застосунку.</w:t>
+      </w:r>
+    </w:p>
+    <w:p>
+      <w:pPr>
+        <w:pStyle w:val="-"/>
+        <w:ind w:firstLine="0"/>
+        <w:rPr>
+          <w:lang w:val="en-US"/>
+        </w:rPr>
+      </w:pPr>
+      <w:r>
+        <w:rPr>
+          <w:noProof/>
+        </w:rPr>
+        <w:lastRenderedPageBreak/>
+        <w:drawing>
+          <wp:inline distT="0" distB="0" distL="0" distR="0" wp14:anchorId="5AE5A64D" wp14:editId="5163ED6D">
+            <wp:extent cx="5913120" cy="5029200"/>
+            <wp:effectExtent l="0" t="0" r="0" b="0"/>
+            <wp:docPr id="18" name="Рисунок 18"/>
+            <wp:cNvGraphicFramePr>
+              <a:graphicFrameLocks xmlns:a="http://schemas.openxmlformats.org/drawingml/2006/main" noChangeAspect="1"/>
+            </wp:cNvGraphicFramePr>
+            <a:graphic xmlns:a="http://schemas.openxmlformats.org/drawingml/2006/main">
+              <a:graphicData uri="http://schemas.openxmlformats.org/drawingml/2006/picture">
+                <pic:pic xmlns:pic="http://schemas.openxmlformats.org/drawingml/2006/picture">
+                  <pic:nvPicPr>
+                    <pic:cNvPr id="0" name="Picture 42"/>
+                    <pic:cNvPicPr>
+                      <a:picLocks noChangeAspect="1" noChangeArrowheads="1"/>
+                    </pic:cNvPicPr>
+                  </pic:nvPicPr>
+                  <pic:blipFill>
+                    <a:blip r:embed="rId9" cstate="print">
+                      <a:extLst>
+                        <a:ext uri="{28A0092B-C50C-407E-A947-70E740481C1C}">
+                          <a14:useLocalDpi xmlns:a14="http://schemas.microsoft.com/office/drawing/2010/main" val="0"/>
+                        </a:ext>
+                      </a:extLst>
+                    </a:blip>
+                    <a:srcRect/>
+                    <a:stretch>
+                      <a:fillRect/>
+                    </a:stretch>
+                  </pic:blipFill>
+                  <pic:spPr bwMode="auto">
+                    <a:xfrm>
+                      <a:off x="0" y="0"/>
+                      <a:ext cx="5913120" cy="5029200"/>
+                    </a:xfrm>
+                    <a:prstGeom prst="rect">
+                      <a:avLst/>
+                    </a:prstGeom>
+                    <a:noFill/>
+                    <a:ln>
+                      <a:noFill/>
+                    </a:ln>
+                  </pic:spPr>
+                </pic:pic>
+              </a:graphicData>
+            </a:graphic>
+          </wp:inline>
+        </w:drawing>
+      </w:r>
+    </w:p>
+    <w:p>
+      <w:pPr>
+        <w:pStyle w:val="-"/>
+        <w:ind w:firstLine="0"/>
+      </w:pPr>
+      <w:r>
+        <w:t xml:space="preserve">Бачимо, що кожний запит на нове відображення </w:t>
+      </w:r>
+      <w:r>
+        <w:t>призводить до подорожі на сервер. Запит надсилається серверній компоненті, якщо потрібні нові дані. На стороні серверної компоненти запит перехоплюється контролером, що взаємодіє з рівнем моделі</w:t>
+      </w:r>
+      <w:r>
+        <w:t xml:space="preserve"> </w:t>
+      </w:r>
+      <w:r>
+        <w:t>за допомогою сервісного рівня, котрий визначає усі потрібні компоненти для виконання завдання рівня моделі. Дані вилучаються об’єктом доступу до даних (</w:t>
+      </w:r>
+      <w:r>
+        <w:rPr>
+          <w:lang w:val="en-US"/>
+        </w:rPr>
+        <w:t>DAO[]</w:t>
+      </w:r>
+      <w:r>
+        <w:t xml:space="preserve">), або сервісним агентом. Необхідні зміни </w:t>
+      </w:r>
+      <w:r>
+        <w:t>виконуються</w:t>
+      </w:r>
+      <w:r>
+        <w:t xml:space="preserve"> </w:t>
+      </w:r>
+      <w:r>
+        <w:t xml:space="preserve">на бізнес рівні. Далі контроль передається назад презентаційному рівню, де логіка відображення певним чином формує отримані дані для обраного відображення. Після об’єднання даних з відображенням, новостворене відображення повертається браузеру у якості </w:t>
+      </w:r>
+      <w:r>
+        <w:rPr>
+          <w:lang w:val="en-US"/>
+        </w:rPr>
+        <w:t xml:space="preserve">HTML </w:t>
+      </w:r>
+      <w:r>
+        <w:t>сторінки. Браузер оновлює сторінку для показу нових даних.</w:t>
+      </w:r>
+    </w:p>
+    <w:p>
+      <w:pPr>
+        <w:pStyle w:val="-"/>
+        <w:ind w:firstLine="0"/>
+      </w:pPr>
+      <w:r>
+        <w:t>SPA</w:t>
+      </w:r>
+      <w:r>
+        <w:t xml:space="preserve"> підхід</w:t>
+      </w:r>
+      <w:r>
+        <w:t xml:space="preserve"> майже такий самий, як </w:t>
+      </w:r>
+      <w:r>
+        <w:t xml:space="preserve">і традиційний </w:t>
+      </w:r>
+      <w:r>
+        <w:rPr>
+          <w:lang w:val="en-US"/>
+        </w:rPr>
+        <w:t>MPA</w:t>
+      </w:r>
+      <w:r>
+        <w:t xml:space="preserve">. Ключові зміни полягають у наступному: відсутність повного оновлення </w:t>
+      </w:r>
+      <w:r>
+        <w:t>сторінки браузером</w:t>
+      </w:r>
+      <w:r>
+        <w:t xml:space="preserve">, логіка </w:t>
+      </w:r>
+      <w:r>
+        <w:lastRenderedPageBreak/>
+        <w:t>відображення</w:t>
+      </w:r>
+      <w:r>
+        <w:t xml:space="preserve"> знаходиться в клієнті, а транзакції на </w:t>
+      </w:r>
+      <w:r>
+        <w:t>серверній компоненті можуть бути представлені лише даними</w:t>
+      </w:r>
+      <w:r>
+        <w:t>.</w:t>
+      </w:r>
+    </w:p>
+    <w:p>
+      <w:pPr>
+        <w:pStyle w:val="-"/>
+        <w:ind w:firstLine="0"/>
+      </w:pPr>
+    </w:p>
+    <w:p>
+      <w:pPr>
+        <w:pStyle w:val="-"/>
+        <w:ind w:firstLine="0"/>
+      </w:pPr>
+      <w:r>
+        <w:t xml:space="preserve">     </w:t>
+      </w:r>
+      <w:r>
+        <w:rPr>
+          <w:noProof/>
+        </w:rPr>
+        <w:drawing>
+          <wp:inline distT="0" distB="0" distL="0" distR="0" wp14:anchorId="7E47271C" wp14:editId="06D6DC35">
+            <wp:extent cx="5455920" cy="4692091"/>
+            <wp:effectExtent l="0" t="0" r="0" b="0"/>
+            <wp:docPr id="19" name="Рисунок 19"/>
+            <wp:cNvGraphicFramePr>
+              <a:graphicFrameLocks xmlns:a="http://schemas.openxmlformats.org/drawingml/2006/main" noChangeAspect="1"/>
+            </wp:cNvGraphicFramePr>
+            <a:graphic xmlns:a="http://schemas.openxmlformats.org/drawingml/2006/main">
+              <a:graphicData uri="http://schemas.openxmlformats.org/drawingml/2006/picture">
+                <pic:pic xmlns:pic="http://schemas.openxmlformats.org/drawingml/2006/picture">
+                  <pic:nvPicPr>
+                    <pic:cNvPr id="0" name="Picture 44"/>
+                    <pic:cNvPicPr>
+                      <a:picLocks noChangeAspect="1" noChangeArrowheads="1"/>
+                    </pic:cNvPicPr>
+                  </pic:nvPicPr>
+                  <pic:blipFill>
+                    <a:blip r:embed="rId10" cstate="print">
+                      <a:extLst>
+                        <a:ext uri="{28A0092B-C50C-407E-A947-70E740481C1C}">
+                          <a14:useLocalDpi xmlns:a14="http://schemas.microsoft.com/office/drawing/2010/main" val="0"/>
+                        </a:ext>
+                      </a:extLst>
+                    </a:blip>
+                    <a:srcRect/>
+                    <a:stretch>
+                      <a:fillRect/>
+                    </a:stretch>
+                  </pic:blipFill>
+                  <pic:spPr bwMode="auto">
+                    <a:xfrm>
+                      <a:off x="0" y="0"/>
+                      <a:ext cx="5461199" cy="4696631"/>
+                    </a:xfrm>
+                    <a:prstGeom prst="rect">
+                      <a:avLst/>
+                    </a:prstGeom>
+                    <a:noFill/>
+                    <a:ln>
+                      <a:noFill/>
+                    </a:ln>
+                  </pic:spPr>
+                </pic:pic>
+              </a:graphicData>
+            </a:graphic>
+          </wp:inline>
+        </w:drawing>
+      </w:r>
+    </w:p>
+    <w:p>
+      <w:pPr>
+        <w:pStyle w:val="-"/>
+        <w:ind w:firstLine="0"/>
+      </w:pPr>
+      <w:r>
+        <w:t>З діаграми ___ можна побачити, що серверна компонента більше не бере участі у відображенні даних, якщо не здійснюється часткова візуалізація</w:t>
+      </w:r>
+      <w:r>
+        <w:t>.</w:t>
+      </w:r>
+    </w:p>
+    <w:p>
+      <w:pPr>
+        <w:pStyle w:val="-"/>
+        <w:ind w:firstLine="0"/>
+      </w:pPr>
+    </w:p>
+    <w:p>
+      <w:pPr>
+        <w:pStyle w:val="-"/>
+        <w:ind w:firstLine="0"/>
+        <w:rPr>
+          <w:lang w:val="en-US"/>
+        </w:rPr>
+      </w:pPr>
+      <w:r>
+        <w:t xml:space="preserve">Можна визначити такі переваги використання </w:t>
+      </w:r>
+      <w:r>
+        <w:rPr>
+          <w:lang w:val="en-US"/>
+        </w:rPr>
+        <w:t xml:space="preserve">SPA </w:t>
+      </w:r>
+      <w:r>
+        <w:t xml:space="preserve">архітектури над </w:t>
+      </w:r>
+      <w:r>
+        <w:rPr>
+          <w:lang w:val="en-US"/>
+        </w:rPr>
+        <w:t xml:space="preserve">MPA: </w:t>
+      </w:r>
+    </w:p>
+    <w:p>
+      <w:pPr>
+        <w:pStyle w:val="-"/>
+        <w:numPr>
+          <w:ilvl w:val="0"/>
+          <w:numId w:val="24"/>
+        </w:numPr>
+      </w:pPr>
+      <w:r>
+        <w:t xml:space="preserve">Легше обслуговування програмного коду – принципи побудови </w:t>
+      </w:r>
+      <w:r>
+        <w:rPr>
+          <w:lang w:val="en-US"/>
+        </w:rPr>
+        <w:t>SPA</w:t>
+      </w:r>
+      <w:r>
+        <w:t xml:space="preserve"> веб-застосунків допомагають розділити код на різні сфери, наприклад </w:t>
+      </w:r>
+      <w:r>
+        <w:rPr>
+          <w:lang w:val="en-US"/>
+        </w:rPr>
+        <w:t xml:space="preserve">JavaScript </w:t>
+      </w:r>
+      <w:r>
+        <w:t xml:space="preserve">код зберігається поза </w:t>
+      </w:r>
+      <w:r>
+        <w:rPr>
+          <w:lang w:val="en-US"/>
+        </w:rPr>
+        <w:t>HTML</w:t>
+      </w:r>
+      <w:r>
+        <w:t xml:space="preserve"> окремими частинами. Також зменшується кількість </w:t>
+      </w:r>
+      <w:proofErr w:type="spellStart"/>
+      <w:r>
+        <w:t>зв’язків</w:t>
+      </w:r>
+      <w:proofErr w:type="spellEnd"/>
+      <w:r>
+        <w:t xml:space="preserve"> між клієнтською </w:t>
+      </w:r>
+      <w:proofErr w:type="spellStart"/>
+      <w:r>
+        <w:t>компонентою</w:t>
+      </w:r>
+      <w:proofErr w:type="spellEnd"/>
+      <w:r>
+        <w:t xml:space="preserve"> та серверною. </w:t>
+      </w:r>
+    </w:p>
+    <w:p>
+      <w:pPr>
+        <w:pStyle w:val="-"/>
+        <w:numPr>
+          <w:ilvl w:val="0"/>
+          <w:numId w:val="24"/>
+        </w:numPr>
+      </w:pPr>
+      <w:r>
+        <w:t xml:space="preserve">Динамічне перемальовування частин екрану – оскільки </w:t>
+      </w:r>
+      <w:r>
+        <w:rPr>
+          <w:lang w:val="en-US"/>
+        </w:rPr>
+        <w:t xml:space="preserve">SPA </w:t>
+      </w:r>
+      <w:r>
+        <w:t xml:space="preserve">завантажує структуру </w:t>
+      </w:r>
+      <w:r>
+        <w:rPr>
+          <w:lang w:val="en-US"/>
+        </w:rPr>
+        <w:t>HTML</w:t>
+      </w:r>
+      <w:r>
+        <w:t xml:space="preserve"> сторінки заздалегідь, для отримання нових сторінки з сервера не потрібно виконувати запит на руйнування наявної.</w:t>
+      </w:r>
+    </w:p>
+    <w:p>
+      <w:pPr>
+        <w:pStyle w:val="-"/>
+        <w:numPr>
+          <w:ilvl w:val="0"/>
+          <w:numId w:val="24"/>
+        </w:numPr>
+      </w:pPr>
+      <w:r>
+        <w:lastRenderedPageBreak/>
+        <w:t xml:space="preserve">Скорочений часу очікування – чим менше людина витрачає часу на очікування, тим більше шанс, що вона залишиться на сайті  й повернеться у майбутньому. </w:t>
+      </w:r>
+    </w:p>
+    <w:p>
+      <w:pPr>
+        <w:pStyle w:val="-"/>
+        <w:numPr>
+          <w:ilvl w:val="0"/>
+          <w:numId w:val="24"/>
+        </w:numPr>
+      </w:pPr>
+      <w:r>
+        <w:t xml:space="preserve">Генерація відображення клієнтською </w:t>
+      </w:r>
+      <w:proofErr w:type="spellStart"/>
+      <w:r>
+        <w:t>компонентою</w:t>
+      </w:r>
+      <w:proofErr w:type="spellEnd"/>
+      <w:r>
+        <w:t xml:space="preserve"> – код , що керує логікою відображення інтерфейсу для користувача зберігається на стороні клієнта замість сервера, що дає перевагу в незалежній підтримці та оновленні обох компонент. </w:t>
+      </w:r>
+    </w:p>
+    <w:p>
+      <w:pPr>
+        <w:pStyle w:val="-"/>
+        <w:numPr>
+          <w:ilvl w:val="0"/>
+          <w:numId w:val="24"/>
+        </w:numPr>
+      </w:pPr>
+      <w:r>
+        <w:t xml:space="preserve">Швидкі та ненавантажені транзакції – виконання асинхронних транзакцій роблять тип цієї архітектури дуже швидким, адже після початкового запиту тільки дані надсилаються та </w:t>
+      </w:r>
+      <w:proofErr w:type="spellStart"/>
+      <w:r>
+        <w:t>отримаються</w:t>
+      </w:r>
+      <w:proofErr w:type="spellEnd"/>
+      <w:r>
+        <w:t xml:space="preserve"> серверною </w:t>
+      </w:r>
+      <w:proofErr w:type="spellStart"/>
+      <w:r>
+        <w:t>копмонентою</w:t>
+      </w:r>
+      <w:proofErr w:type="spellEnd"/>
+      <w:r>
+        <w:t xml:space="preserve">. Вміст, що повертається при </w:t>
+      </w:r>
+      <w:r>
+        <w:rPr>
+          <w:lang w:val="en-US"/>
+        </w:rPr>
+        <w:t xml:space="preserve">MPA </w:t>
+      </w:r>
+      <w:r>
+        <w:t xml:space="preserve">підході включає в собі і </w:t>
+      </w:r>
+      <w:r>
+        <w:rPr>
+          <w:lang w:val="en-US"/>
+        </w:rPr>
+        <w:t>HTML</w:t>
+      </w:r>
+      <w:r>
+        <w:t xml:space="preserve"> розмітку.</w:t>
       </w:r>
     </w:p>
     <w:p>
@@ -3423,10 +4472,7 @@
         <w:t xml:space="preserve"> архітектура</w:t>
       </w:r>
       <w:r>
-        <w:t xml:space="preserve"> – ц</w:t>
-      </w:r>
-      <w:r>
-        <w:t>е</w:t>
+        <w:t xml:space="preserve"> – це</w:t>
       </w:r>
       <w:r>
         <w:t xml:space="preserve"> форма </w:t>
@@ -3490,10 +4536,7 @@
         <w:t>ен</w:t>
       </w:r>
       <w:r>
-        <w:t xml:space="preserve"> реалізувати</w:t>
-      </w:r>
-      <w:r>
-        <w:t xml:space="preserve"> конкретну </w:t>
+        <w:t xml:space="preserve"> реалізувати конкретну </w:t>
       </w:r>
       <w:r>
         <w:t>бізнес-потребу</w:t>
@@ -3567,69 +4610,66 @@
         <w:t xml:space="preserve"> використовували монолітний тип архітектури, що </w:t>
       </w:r>
       <w:r>
-        <w:t xml:space="preserve">в піках активного </w:t>
-      </w:r>
+        <w:t xml:space="preserve">в піках активного використання сервісу призводило до обробки </w:t>
+      </w:r>
+      <w:r>
+        <w:rPr>
+          <w:color w:val="FF0000"/>
+        </w:rPr>
+        <w:t>шести мільйонів сторінок на хвилину,</w:t>
+      </w:r>
+      <w:r>
+        <w:t xml:space="preserve"> що за</w:t>
+      </w:r>
+      <w:r>
+        <w:t>ймало</w:t>
+      </w:r>
+      <w:r>
+        <w:t xml:space="preserve"> багато часу, тому й зменшувало кількість купівель через сервіс. Після оновлення архітектурного підходу на </w:t>
+      </w:r>
+      <w:r>
+        <w:t>мікро сервіси</w:t>
+      </w:r>
+      <w:r>
+        <w:t xml:space="preserve"> їм вдалося з</w:t>
+      </w:r>
+      <w:r>
+        <w:t>більшити</w:t>
+      </w:r>
+      <w:r>
+        <w:t xml:space="preserve"> </w:t>
+      </w:r>
+      <w:r>
+        <w:t>дохід</w:t>
+      </w:r>
+      <w:r>
+        <w:t xml:space="preserve"> </w:t>
+      </w:r>
+      <w:r>
+        <w:t xml:space="preserve">на </w:t>
+      </w:r>
+      <w:r>
+        <w:t>двадцять відсотків</w:t>
+      </w:r>
+      <w:r>
+        <w:t xml:space="preserve"> за рахунок того, що час простою було скорочено і компанія отримала змогу використовувати дешевші сервери</w:t>
+      </w:r>
+      <w:r>
+        <w:t xml:space="preserve">, збільшити кількість покупок через мобільні пристрої на </w:t>
+      </w:r>
+      <w:r>
+        <w:t>дев’яносто вісім відсотків</w:t>
+      </w:r>
+      <w:r>
+        <w:t xml:space="preserve">.  </w:t>
+      </w:r>
+    </w:p>
+    <w:p>
+      <w:pPr>
+        <w:pStyle w:val="-1"/>
+      </w:pPr>
       <w:r>
         <w:lastRenderedPageBreak/>
-        <w:t xml:space="preserve">використання сервісу призводило до обробки </w:t>
-      </w:r>
-      <w:r>
-        <w:rPr>
-          <w:color w:val="FF0000"/>
-        </w:rPr>
-        <w:t>шести мільйонів сторінок на хвилину,</w:t>
-      </w:r>
-      <w:r>
-        <w:t xml:space="preserve"> що за</w:t>
-      </w:r>
-      <w:r>
-        <w:t>ймало</w:t>
-      </w:r>
-      <w:r>
-        <w:t xml:space="preserve"> багато часу, тому й зменшувало кількість купівель через сервіс. Після оновлення архітектурного підходу на </w:t>
-      </w:r>
-      <w:r>
-        <w:t>мікро сервіси</w:t>
-      </w:r>
-      <w:r>
-        <w:t xml:space="preserve"> їм вдалося з</w:t>
-      </w:r>
-      <w:r>
-        <w:t>більшити</w:t>
-      </w:r>
-      <w:r>
-        <w:t xml:space="preserve"> </w:t>
-      </w:r>
-      <w:r>
-        <w:t>дохід</w:t>
-      </w:r>
-      <w:r>
-        <w:t xml:space="preserve"> </w:t>
-      </w:r>
-      <w:r>
-        <w:t xml:space="preserve">на </w:t>
-      </w:r>
-      <w:r>
-        <w:t>двадцять відсотків</w:t>
-      </w:r>
-      <w:r>
-        <w:t xml:space="preserve"> за рахунок того, що час простою було скорочено і компанія отримала змогу використовувати дешевші сервери</w:t>
-      </w:r>
-      <w:r>
-        <w:t xml:space="preserve">, збільшити кількість покупок через мобільні пристрої на </w:t>
-      </w:r>
-      <w:r>
-        <w:t>дев’яносто вісім відсотків</w:t>
-      </w:r>
-      <w:r>
-        <w:t xml:space="preserve">.  </w:t>
-      </w:r>
-    </w:p>
-    <w:p>
-      <w:pPr>
-        <w:pStyle w:val="-1"/>
-      </w:pPr>
-      <w:r>
         <w:t xml:space="preserve"> </w:t>
       </w:r>
       <w:r>
@@ -3696,15 +4736,7 @@
           <w:szCs w:val="22"/>
           <w:lang w:eastAsia="en-US"/>
         </w:rPr>
-        <w:t xml:space="preserve"> : (“Зробіть одну річ і зробіть її добре” </w:t>
-      </w:r>
-      <w:r>
-        <w:rPr>
-          <w:rFonts w:eastAsiaTheme="minorHAnsi" w:cstheme="minorBidi"/>
-          <w:szCs w:val="22"/>
-          <w:lang w:eastAsia="en-US"/>
-        </w:rPr>
-        <w:t> </w:t>
+        <w:t xml:space="preserve"> : (“Зробіть одну річ і зробіть її добре”  </w:t>
       </w:r>
       <w:proofErr w:type="spellStart"/>
       <w:r>
@@ -3917,30 +4949,14 @@
         </w:rPr>
         <w:t xml:space="preserve"> (1994):</w:t>
       </w:r>
-      <w:hyperlink r:id="rId7" w:anchor="cite_note-taoup-ch1s6-1" w:history="1">
+      <w:hyperlink r:id="rId11" w:anchor="cite_note-taoup-ch1s6-1" w:history="1">
         <w:r>
           <w:rPr>
             <w:rFonts w:eastAsiaTheme="minorHAnsi" w:cstheme="minorBidi"/>
             <w:szCs w:val="22"/>
             <w:lang w:eastAsia="en-US"/>
           </w:rPr>
-          <w:t>[</w:t>
-        </w:r>
-        <w:r>
-          <w:rPr>
-            <w:rFonts w:eastAsiaTheme="minorHAnsi" w:cstheme="minorBidi"/>
-            <w:szCs w:val="22"/>
-            <w:lang w:eastAsia="en-US"/>
-          </w:rPr>
-          <w:t>1</w:t>
-        </w:r>
-        <w:r>
-          <w:rPr>
-            <w:rFonts w:eastAsiaTheme="minorHAnsi" w:cstheme="minorBidi"/>
-            <w:szCs w:val="22"/>
-            <w:lang w:eastAsia="en-US"/>
-          </w:rPr>
-          <w:t>]</w:t>
+          <w:t>[1]</w:t>
         </w:r>
       </w:hyperlink>
       <w:r>
@@ -3985,16 +5001,7 @@
         <w:ind w:firstLine="0"/>
       </w:pPr>
       <w:r>
-        <w:t>Архітектур</w:t>
-      </w:r>
-      <w:r>
-        <w:t>ний підхід</w:t>
-      </w:r>
-      <w:r>
-        <w:t xml:space="preserve"> починається з різних типів клієнтів,</w:t>
-      </w:r>
-      <w:r>
-        <w:t xml:space="preserve"> що можуть бути будь-якими пристроями, котрі намагаються виконувати певні можливості керування</w:t>
+        <w:t>Архітектурний підхід починається з різних типів клієнтів, що можуть бути будь-якими пристроями, котрі намагаються виконувати певні можливості керування</w:t>
       </w:r>
       <w:r>
         <w:t xml:space="preserve">, наприклад пошук, налаштування тощо. </w:t>
@@ -4006,16 +5013,7 @@
         <w:ind w:firstLine="0"/>
       </w:pPr>
       <w:r>
-        <w:t xml:space="preserve">Оскільки клієнти не звертаються до сервісів напряму, шлюз API є вхідною точкою, що виконує переадресацію запитів клієнтів у відповідні мікро сервіси. </w:t>
-      </w:r>
-      <w:r>
-        <w:t>Першою п</w:t>
-      </w:r>
-      <w:r>
-        <w:t>еревагою використання API шлюзу є те, що ми</w:t>
-      </w:r>
-      <w:r>
-        <w:t xml:space="preserve"> можемо виконувати зміни над сервісом без попередження клієнта, а також </w:t>
+        <w:t xml:space="preserve">Оскільки клієнти не звертаються до сервісів напряму, шлюз API є вхідною точкою, що виконує переадресацію запитів клієнтів у відповідні мікро сервіси. Першою перевагою використання API шлюзу є те, що ми можемо виконувати зміни над сервісом без попередження клієнта, а також </w:t>
       </w:r>
       <w:r>
         <w:t xml:space="preserve">що сервіси можуть використовувати протоколи спілкування не пристосовані для </w:t>
@@ -4050,20 +5048,7 @@
         </w:rPr>
       </w:pPr>
       <w:r>
-        <w:t xml:space="preserve">Синхронні повідомлення – у випадку, якщо клієнт очікує відповіді від сервісу, прийнято використовувати </w:t>
-      </w:r>
-      <w:r>
-        <w:rPr>
-          <w:lang w:val="en-US"/>
-        </w:rPr>
-        <w:t>REST</w:t>
-      </w:r>
-      <w:r>
-        <w:t xml:space="preserve">, адже це розподілене </w:t>
-      </w:r>
-      <w:r>
-        <w:lastRenderedPageBreak/>
-        <w:t>середовище у котрому кожна функціональність представлена відповідним ресурсом для проведення операцій</w:t>
+        <w:t>Синхронні повідомлення – у випадку, якщо клієнт очікує відповіді від сервісу, прийнято використовувати REST, адже це розподілене середовище у котрому кожна функціональність представлена відповідним ресурсом для проведення операцій</w:t>
       </w:r>
     </w:p>
     <w:p>
@@ -4078,22 +5063,7 @@
         </w:rPr>
       </w:pPr>
       <w:r>
-        <w:t xml:space="preserve">Асинхронні повідомлення – у випадку, коли клієнт не очікує відповіді. Зазвичай використовуються такі протоколи, як </w:t>
-      </w:r>
-      <w:r>
-        <w:rPr>
-          <w:lang w:val="en-US"/>
-        </w:rPr>
-        <w:t>AMQP, STOMP, MQTT</w:t>
-      </w:r>
-      <w:r>
-        <w:rPr>
-          <w:lang w:val="ru-RU"/>
-        </w:rPr>
-        <w:t xml:space="preserve">, </w:t>
-      </w:r>
-      <w:r>
-        <w:t>чия основа повідомлень є чітко визначеною і ці повідомлення мають бути сумісними між реалізаціями.</w:t>
+        <w:t>Асинхронні повідомлення – у випадку, коли клієнт не очікує відповіді. Зазвичай використовуються такі протоколи, як AMQP, STOMP, MQTT, чия основа повідомлень є чітко визначеною і ці повідомлення мають бути сумісними між реалізаціями.</w:t>
       </w:r>
     </w:p>
     <w:p>
@@ -4105,15 +5075,12 @@
         </w:rPr>
       </w:pPr>
       <w:r>
-        <w:rPr>
-          <w:noProof/>
-          <w:color w:val="FF0000"/>
-        </w:rPr>
+        <w:lastRenderedPageBreak/>
         <w:drawing>
-          <wp:inline distT="0" distB="0" distL="0" distR="0" wp14:anchorId="34D5A091" wp14:editId="502C418C">
-            <wp:extent cx="6392023" cy="3566160"/>
-            <wp:effectExtent l="0" t="0" r="8890" b="0"/>
-            <wp:docPr id="1" name="Рисунок 1"/>
+          <wp:inline distT="0" distB="0" distL="0" distR="0" wp14:anchorId="6D6E11CD" wp14:editId="016F3970">
+            <wp:extent cx="6120765" cy="3440430"/>
+            <wp:effectExtent l="0" t="0" r="0" b="7620"/>
+            <wp:docPr id="2" name="Рисунок 2"/>
             <wp:cNvGraphicFramePr>
               <a:graphicFrameLocks xmlns:a="http://schemas.openxmlformats.org/drawingml/2006/main" noChangeAspect="1"/>
             </wp:cNvGraphicFramePr>
@@ -4127,7 +5094,7 @@
                     </pic:cNvPicPr>
                   </pic:nvPicPr>
                   <pic:blipFill>
-                    <a:blip r:embed="rId8" cstate="print">
+                    <a:blip r:embed="rId12" cstate="print">
                       <a:extLst>
                         <a:ext uri="{28A0092B-C50C-407E-A947-70E740481C1C}">
                           <a14:useLocalDpi xmlns:a14="http://schemas.microsoft.com/office/drawing/2010/main" val="0"/>
@@ -4142,7 +5109,7 @@
                   <pic:spPr bwMode="auto">
                     <a:xfrm>
                       <a:off x="0" y="0"/>
-                      <a:ext cx="6414968" cy="3578961"/>
+                      <a:ext cx="6120765" cy="3440430"/>
                     </a:xfrm>
                     <a:prstGeom prst="rect">
                       <a:avLst/>
@@ -4172,25 +5139,7 @@
         <w:pStyle w:val="-"/>
       </w:pPr>
       <w:r>
-        <w:t xml:space="preserve">Особливість котру ми спостерігаємо на рисунку полягає в тому, що кожній бізнес потребі було виділено окремий мікро сервіс, для обробки власних даних та виконання різних функціональних можливостей. </w:t>
-      </w:r>
-      <w:r>
-        <w:t>Ці мікро</w:t>
-      </w:r>
-      <w:r>
-        <w:t xml:space="preserve"> </w:t>
-      </w:r>
-      <w:r>
-        <w:t xml:space="preserve">сервіси мають власне середовище </w:t>
-      </w:r>
-      <w:r>
-        <w:t xml:space="preserve">розгортання </w:t>
-      </w:r>
-      <w:r>
-        <w:t xml:space="preserve">для виконання своїх функціональних </w:t>
-      </w:r>
-      <w:r>
-        <w:t>потреб та власні бази даних для фіксації даних. Усі мікро сервіси спілкуються між собою через сер</w:t>
+        <w:t>Особливість котру ми спостерігаємо на рисунку полягає в тому, що кожній бізнес потребі було виділено окремий мікро сервіс, для обробки власних даних та виконання різних функціональних можливостей. Ці мікро сервіси мають власне середовище розгортання для виконання своїх функціональних потреб та власні бази даних для фіксації даних. Усі мікро сервіси спілкуються між собою через сер</w:t>
       </w:r>
       <w:r>
         <w:t xml:space="preserve">вер, що не зберігаю стан, який є або шиною повідомлень, або REST клієнтом. </w:t>
@@ -4199,10 +5148,7 @@
         <w:t>Усі</w:t>
       </w:r>
       <w:r>
-        <w:t xml:space="preserve"> </w:t>
-      </w:r>
-      <w:r>
-        <w:t>внутрішні точки з'єднані з шлюзом API. Отже, кожен, хто підключається до шлюзу API, автоматично підключається до повної системи</w:t>
+        <w:t xml:space="preserve"> внутрішні точки з'єднані з шлюзом API. Отже, кожен, хто підключається до шлюзу API, автоматично підключається до повної системи</w:t>
       </w:r>
       <w:r>
         <w:t>.</w:t>
@@ -4237,19 +5183,22 @@
         <w:pStyle w:val="-1"/>
       </w:pPr>
       <w:r>
+        <w:t xml:space="preserve"> Переваги та недоліки мікро сервісної архітектури</w:t>
+      </w:r>
+    </w:p>
+    <w:p>
+      <w:pPr>
+        <w:pStyle w:val="-"/>
+      </w:pPr>
+      <w:r>
+        <w:t xml:space="preserve"> Тенденція на мікро сервісну архітектуру набуває популярності</w:t>
+      </w:r>
+      <w:r>
+        <w:t xml:space="preserve">, адже в міру збільшення складності програмного забезпечення, можливість розбиття функціональних областей застосунку на колекції незалежних сервісів може </w:t>
+      </w:r>
+      <w:r>
         <w:lastRenderedPageBreak/>
-        <w:t xml:space="preserve"> Переваги та недоліки мікро сервісної архітектури</w:t>
-      </w:r>
-    </w:p>
-    <w:p>
-      <w:pPr>
-        <w:pStyle w:val="-"/>
-      </w:pPr>
-      <w:r>
-        <w:t xml:space="preserve"> Тенденція на мікро сервісну архітектуру набуває популярності</w:t>
-      </w:r>
-      <w:r>
-        <w:t xml:space="preserve">, адже в міру збільшення складності програмного забезпечення, можливість розбиття функціональних областей застосунку на колекції незалежних сервісів може принести багато переваг розробникам програмного забезпечення, що передбачають: </w:t>
+        <w:t xml:space="preserve">принести багато переваг розробникам програмного забезпечення, що передбачають: </w:t>
       </w:r>
     </w:p>
     <w:p>
@@ -4261,13 +5210,7 @@
         </w:numPr>
       </w:pPr>
       <w:r>
-        <w:t xml:space="preserve">Масштабованість – мікро сервіси, що складаються з компонентів легко можуть бути інтегровані з іншими програмами чи сервісами через інтерфейси, наприклад </w:t>
-      </w:r>
-      <w:r>
-        <w:rPr>
-          <w:lang w:val="en-US"/>
-        </w:rPr>
-        <w:t>REST.</w:t>
+        <w:t>Масштабованість – мікро сервіси, що складаються з компонентів легко можуть бути інтегровані з іншими програмами чи сервісами через інтерфейси, наприклад REST.</w:t>
       </w:r>
     </w:p>
     <w:p>
@@ -4361,37 +5304,13 @@
         <w:t xml:space="preserve"> ізоляцій можливих проблем – немає потреби у постійному переході між структурними шарами застосунку</w:t>
       </w:r>
       <w:r>
-        <w:t>, розробники</w:t>
-      </w:r>
-      <w:r>
-        <w:t xml:space="preserve"> </w:t>
-      </w:r>
-      <w:r>
-        <w:t xml:space="preserve">знають, де саме потрібно шукати проблеми, </w:t>
-      </w:r>
-      <w:r>
-        <w:t>котра потребує вирішення</w:t>
+        <w:t>, розробники знають, де саме потрібно шукати проблеми, котра потребує вирішення</w:t>
       </w:r>
       <w:r>
         <w:t>.</w:t>
       </w:r>
       <w:r>
-        <w:t xml:space="preserve"> </w:t>
-      </w:r>
-      <w:r>
-        <w:t xml:space="preserve">Якщо зачіпається один </w:t>
-      </w:r>
-      <w:r>
-        <w:t>сервіс</w:t>
-      </w:r>
-      <w:r>
-        <w:t xml:space="preserve">, його можна легко </w:t>
-      </w:r>
-      <w:r>
-        <w:t>видалити</w:t>
-      </w:r>
-      <w:r>
-        <w:t xml:space="preserve"> або вирішити без пошкодження інших частин програм</w:t>
+        <w:t xml:space="preserve"> Якщо зачіпається один сервіс, його можна легко видалити або вирішити без пошкодження інших частин програм</w:t>
       </w:r>
     </w:p>
     <w:p>
@@ -4406,7 +5325,6 @@
         <w:ind w:firstLine="0"/>
       </w:pPr>
       <w:r>
-        <w:lastRenderedPageBreak/>
         <w:t xml:space="preserve">Мікро сервісний тип архітектури, як і будь який інший тип не є ідеальним,  виявлено і певні недоліки: </w:t>
       </w:r>
     </w:p>
@@ -4458,6 +5376,7 @@
         </w:numPr>
       </w:pPr>
       <w:r>
+        <w:lastRenderedPageBreak/>
         <w:t xml:space="preserve">Комунікація – оскільки канали зв’язку мають бути визначені у певних інтерфейсах, можливе виникнення помилок між мікро сервісами при недотриманню визначеного інтерфейсу. </w:t>
       </w:r>
     </w:p>
@@ -4470,16 +5389,7 @@
         </w:numPr>
       </w:pPr>
       <w:r>
-        <w:t xml:space="preserve">Потреба у належному моніторингу – кожний сервіс залежить від власного </w:t>
-      </w:r>
-      <w:r>
-        <w:rPr>
-          <w:lang w:val="en-CA"/>
-        </w:rPr>
-        <w:t xml:space="preserve">API </w:t>
-      </w:r>
-      <w:r>
-        <w:t>та платформи розгортання й для належного моніторингу потрібно слідкувати за багатьма сутностями та мати контроль над усією інфраструктурою.</w:t>
+        <w:t>Потреба у належному моніторингу – кожний сервіс залежить від власного API та платформи розгортання й для належного моніторингу потрібно слідкувати за багатьма сутностями та мати контроль над усією інфраструктурою.</w:t>
       </w:r>
     </w:p>
     <w:p>
@@ -4500,34 +5410,1373 @@
     </w:p>
     <w:p>
       <w:pPr>
-        <w:pStyle w:val="-"/>
+        <w:pStyle w:val="-1"/>
+        <w:numPr>
+          <w:ilvl w:val="1"/>
+          <w:numId w:val="10"/>
+        </w:numPr>
+      </w:pPr>
+      <w:proofErr w:type="spellStart"/>
+      <w:r>
+        <w:t>Serverless</w:t>
+      </w:r>
+      <w:proofErr w:type="spellEnd"/>
+      <w:r>
+        <w:t xml:space="preserve"> архітектура</w:t>
+      </w:r>
+    </w:p>
+    <w:p>
+      <w:pPr>
+        <w:pStyle w:val="-"/>
+      </w:pPr>
+      <w:proofErr w:type="spellStart"/>
+      <w:r>
+        <w:t>Serverless</w:t>
+      </w:r>
+      <w:proofErr w:type="spellEnd"/>
+      <w:r>
+        <w:t xml:space="preserve"> архітектура – це </w:t>
+      </w:r>
+      <w:r>
+        <w:t>підхід до створення та запуску веб-додатків та сервісів без необхідності керування усією інфраструктурою. Такий підхід включає у себе використання сторонніх послуг “</w:t>
+      </w:r>
+      <w:proofErr w:type="spellStart"/>
+      <w:r>
+        <w:t>BackEnd</w:t>
+      </w:r>
+      <w:proofErr w:type="spellEnd"/>
+      <w:r>
+        <w:t xml:space="preserve"> </w:t>
+      </w:r>
+      <w:proofErr w:type="spellStart"/>
+      <w:r>
+        <w:t>as</w:t>
+      </w:r>
+      <w:proofErr w:type="spellEnd"/>
+      <w:r>
+        <w:t xml:space="preserve"> </w:t>
+      </w:r>
+      <w:proofErr w:type="spellStart"/>
+      <w:r>
+        <w:t>Service</w:t>
+      </w:r>
+      <w:proofErr w:type="spellEnd"/>
+      <w:r>
+        <w:t xml:space="preserve"> ” (</w:t>
+      </w:r>
+      <w:proofErr w:type="spellStart"/>
+      <w:r>
+        <w:t>BaaS</w:t>
+      </w:r>
+      <w:proofErr w:type="spellEnd"/>
+      <w:r>
+        <w:t>), а</w:t>
+      </w:r>
+      <w:r>
+        <w:t>бо</w:t>
+      </w:r>
+      <w:r>
+        <w:t xml:space="preserve"> код</w:t>
+      </w:r>
+      <w:r>
+        <w:t>у</w:t>
+      </w:r>
+      <w:r>
+        <w:t>, що контролюється тимчасовими контейнерами на платформі “</w:t>
+      </w:r>
+      <w:proofErr w:type="spellStart"/>
+      <w:r>
+        <w:t>Function</w:t>
+      </w:r>
+      <w:proofErr w:type="spellEnd"/>
+      <w:r>
+        <w:t xml:space="preserve"> </w:t>
+      </w:r>
+      <w:proofErr w:type="spellStart"/>
+      <w:r>
+        <w:t>as</w:t>
+      </w:r>
+      <w:proofErr w:type="spellEnd"/>
+      <w:r>
+        <w:t xml:space="preserve"> a </w:t>
+      </w:r>
+      <w:proofErr w:type="spellStart"/>
+      <w:r>
+        <w:t>Servi</w:t>
+      </w:r>
+      <w:r>
+        <w:t>c</w:t>
+      </w:r>
+      <w:r>
+        <w:t>e</w:t>
+      </w:r>
+      <w:proofErr w:type="spellEnd"/>
+      <w:r>
+        <w:t>” (</w:t>
+      </w:r>
+      <w:proofErr w:type="spellStart"/>
+      <w:r>
+        <w:t>FaaS</w:t>
+      </w:r>
+      <w:proofErr w:type="spellEnd"/>
+      <w:r>
+        <w:t>).</w:t>
+      </w:r>
+      <w:r>
+        <w:t xml:space="preserve"> При використанні даної архітектури збільшується залежність від постачальників сторонніх послуг. </w:t>
+      </w:r>
+    </w:p>
+    <w:p>
+      <w:pPr>
+        <w:pStyle w:val="-"/>
+      </w:pPr>
+      <w:r>
+        <w:t xml:space="preserve">До 2006 року </w:t>
+      </w:r>
+      <w:r>
+        <w:t xml:space="preserve">більшість розробників використовували власні фізичні сервери, розміщені у центрах обробки даних, для розгортання серверної компоненти власних веб-застосунків. Але в жовтні 2006 року новий відділ </w:t>
+      </w:r>
+      <w:proofErr w:type="spellStart"/>
+      <w:r>
+        <w:t>Amazon</w:t>
+      </w:r>
+      <w:proofErr w:type="spellEnd"/>
+      <w:r>
+        <w:t xml:space="preserve"> </w:t>
+      </w:r>
+      <w:proofErr w:type="spellStart"/>
+      <w:r>
+        <w:t>Web</w:t>
+      </w:r>
+      <w:proofErr w:type="spellEnd"/>
+      <w:r>
+        <w:t xml:space="preserve"> </w:t>
+      </w:r>
+      <w:proofErr w:type="spellStart"/>
+      <w:r>
+        <w:t>Services</w:t>
+      </w:r>
+      <w:proofErr w:type="spellEnd"/>
+      <w:r>
+        <w:t xml:space="preserve"> (AWS)  американської компанії </w:t>
+      </w:r>
+      <w:proofErr w:type="spellStart"/>
+      <w:r>
+        <w:t>Amazon</w:t>
+      </w:r>
+      <w:proofErr w:type="spellEnd"/>
+      <w:r>
+        <w:t xml:space="preserve"> оголосив про запуск нової технології  </w:t>
+      </w:r>
+      <w:proofErr w:type="spellStart"/>
+      <w:r>
+        <w:t>Elastic</w:t>
+      </w:r>
+      <w:proofErr w:type="spellEnd"/>
+      <w:r>
+        <w:t xml:space="preserve"> </w:t>
+      </w:r>
+      <w:proofErr w:type="spellStart"/>
+      <w:r>
+        <w:t>Compute</w:t>
+      </w:r>
+      <w:proofErr w:type="spellEnd"/>
+      <w:r>
+        <w:t xml:space="preserve"> </w:t>
+      </w:r>
+      <w:proofErr w:type="spellStart"/>
+      <w:r>
+        <w:t>Cloud</w:t>
+      </w:r>
+      <w:proofErr w:type="spellEnd"/>
+      <w:r>
+        <w:t xml:space="preserve"> (EC2). Що дозволило стороннім компаніям використовувати EC2, як інфраструктуру для сервісів (</w:t>
+      </w:r>
+      <w:proofErr w:type="spellStart"/>
+      <w:r>
+        <w:t>IaaS</w:t>
+      </w:r>
+      <w:proofErr w:type="spellEnd"/>
+      <w:r>
+        <w:t xml:space="preserve">). </w:t>
+      </w:r>
+      <w:r>
+        <w:t xml:space="preserve">Використання </w:t>
+      </w:r>
+      <w:proofErr w:type="spellStart"/>
+      <w:r>
+        <w:t>IaaS</w:t>
+      </w:r>
+      <w:proofErr w:type="spellEnd"/>
+      <w:r>
+        <w:t xml:space="preserve"> – можна визначити, як інфраструктурний аутсорсинг. </w:t>
+      </w:r>
+      <w:r>
+        <w:t>EC2 дав змогу орендувати обчислювальну потужність, запускати свої власні серверні застосунки замість того, щоб купляти власне обладнання для розгортання цих застосунків.</w:t>
+      </w:r>
+      <w:r>
+        <w:t xml:space="preserve"> </w:t>
+      </w:r>
+    </w:p>
+    <w:p>
+      <w:pPr>
+        <w:pStyle w:val="-"/>
+      </w:pPr>
+    </w:p>
+    <w:p>
+      <w:pPr>
+        <w:pStyle w:val="-1"/>
+      </w:pPr>
+      <w:r>
+        <w:lastRenderedPageBreak/>
+        <w:t xml:space="preserve"> Інфраструктурний аутсорсинг</w:t>
+      </w:r>
+    </w:p>
+    <w:p>
+      <w:pPr>
+        <w:pStyle w:val="-"/>
+        <w:ind w:firstLine="0"/>
+      </w:pPr>
+      <w:r>
+        <w:t xml:space="preserve">Будь-яка форма використання </w:t>
+      </w:r>
+      <w:proofErr w:type="spellStart"/>
+      <w:r>
+        <w:t>IaaS</w:t>
+      </w:r>
+      <w:proofErr w:type="spellEnd"/>
+      <w:r>
+        <w:t>, або ж інфраструктурн</w:t>
+      </w:r>
+      <w:r>
+        <w:t>ий</w:t>
+      </w:r>
+      <w:r>
+        <w:t xml:space="preserve"> аутсорсинг принаймні частково передбачає ідею економії від масштабу, тобто що виконання тієї самої дії у сукупності дешевше, ніж сума самостійного виконання цих дій незалежно один від одного, завдяки ефективності, що можна використати. </w:t>
+      </w:r>
+    </w:p>
+    <w:p>
+      <w:pPr>
+        <w:pStyle w:val="-"/>
+        <w:ind w:firstLine="0"/>
+      </w:pPr>
+      <w:r>
+        <w:t xml:space="preserve">Інфраструктурний аутсорсинг відображає п’ять переваг </w:t>
+      </w:r>
+      <w:proofErr w:type="spellStart"/>
+      <w:r>
+        <w:t>IaaS</w:t>
+      </w:r>
+      <w:proofErr w:type="spellEnd"/>
+      <w:r>
+        <w:t xml:space="preserve">: </w:t>
+      </w:r>
+    </w:p>
+    <w:p>
+      <w:pPr>
+        <w:pStyle w:val="-"/>
+        <w:numPr>
+          <w:ilvl w:val="0"/>
+          <w:numId w:val="3"/>
+        </w:numPr>
+      </w:pPr>
+      <w:r>
+        <w:t>Підвищена гнучкість масштабування – адже стає доступним широкий вибір подібних ресурсів, котрі можна використати, а потім ефективно утилізувати без зайвих залишкових даних.</w:t>
+      </w:r>
+    </w:p>
+    <w:p>
+      <w:pPr>
+        <w:pStyle w:val="-"/>
+        <w:numPr>
+          <w:ilvl w:val="0"/>
+          <w:numId w:val="3"/>
+        </w:numPr>
+      </w:pPr>
+      <w:r>
+        <w:t>Швидкість розробки застосунку – скорочення часу на розробку починаючи від концепції до релізу.</w:t>
+      </w:r>
+    </w:p>
+    <w:p>
+      <w:pPr>
+        <w:pStyle w:val="-"/>
+        <w:numPr>
+          <w:ilvl w:val="0"/>
+          <w:numId w:val="3"/>
+        </w:numPr>
+      </w:pPr>
+      <w:r>
+        <w:t>Дешевша вартість ресурсів – менша вартість за ті ж самі можливості.</w:t>
+      </w:r>
+    </w:p>
+    <w:p>
+      <w:pPr>
+        <w:pStyle w:val="-"/>
+        <w:numPr>
+          <w:ilvl w:val="0"/>
+          <w:numId w:val="3"/>
+        </w:numPr>
+      </w:pPr>
+      <w:r>
+        <w:t>Зменшення ризиків – від суб’єкта використання вимагається менше знань та надається жива операційна підт</w:t>
+      </w:r>
+      <w:r>
+        <w:t>римка.</w:t>
+      </w:r>
+    </w:p>
+    <w:p>
+      <w:pPr>
+        <w:pStyle w:val="-"/>
+        <w:numPr>
+          <w:ilvl w:val="0"/>
+          <w:numId w:val="3"/>
+        </w:numPr>
+      </w:pPr>
+      <w:r>
+        <w:t xml:space="preserve">Зниження вартості робочої сили – для виконання робіт над інфраструктурою потрібно менше людей та часу.  </w:t>
+      </w:r>
+    </w:p>
+    <w:p>
+      <w:pPr>
+        <w:pStyle w:val="-"/>
+        <w:ind w:firstLine="0"/>
+      </w:pPr>
+      <w:r>
+        <w:t xml:space="preserve">Однією із найсучасніших форм інфраструктурного аутсорсингу і став </w:t>
+      </w:r>
+      <w:proofErr w:type="spellStart"/>
+      <w:r>
+        <w:t>Serverless</w:t>
+      </w:r>
+      <w:proofErr w:type="spellEnd"/>
+      <w:r>
+        <w:t xml:space="preserve"> підхід.</w:t>
+      </w:r>
+    </w:p>
+    <w:p>
+      <w:pPr>
+        <w:pStyle w:val="-"/>
+        <w:ind w:firstLine="0"/>
+      </w:pPr>
+    </w:p>
+    <w:p>
+      <w:pPr>
+        <w:pStyle w:val="-1"/>
+        <w:numPr>
+          <w:ilvl w:val="0"/>
+          <w:numId w:val="0"/>
+        </w:numPr>
+        <w:ind w:left="1701"/>
+      </w:pPr>
+      <w:r>
+        <w:t>1.3.2</w:t>
+      </w:r>
+      <w:r>
+        <w:tab/>
+      </w:r>
+      <w:proofErr w:type="spellStart"/>
+      <w:r>
+        <w:t>Serverless</w:t>
+      </w:r>
+      <w:proofErr w:type="spellEnd"/>
+      <w:r>
+        <w:t xml:space="preserve"> технології</w:t>
+      </w:r>
+    </w:p>
+    <w:p>
+      <w:pPr>
+        <w:pStyle w:val="-"/>
+        <w:ind w:firstLine="0"/>
+      </w:pPr>
+      <w:r>
+        <w:t xml:space="preserve">Як і будь-яку інший підхід – </w:t>
+      </w:r>
+      <w:proofErr w:type="spellStart"/>
+      <w:r>
+        <w:t>Serverless</w:t>
+      </w:r>
+      <w:proofErr w:type="spellEnd"/>
+      <w:r>
+        <w:t xml:space="preserve"> поділяються на дві паралельні сфери:</w:t>
+      </w:r>
+    </w:p>
+    <w:p>
+      <w:pPr>
+        <w:pStyle w:val="-"/>
+        <w:numPr>
+          <w:ilvl w:val="0"/>
+          <w:numId w:val="19"/>
+        </w:numPr>
+      </w:pPr>
+      <w:r>
+        <w:t>Поняття</w:t>
+      </w:r>
+      <w:r>
+        <w:t xml:space="preserve"> </w:t>
+      </w:r>
+      <w:r>
+        <w:t>“</w:t>
+      </w:r>
+      <w:proofErr w:type="spellStart"/>
+      <w:r>
+        <w:t>Serverless</w:t>
+      </w:r>
+      <w:proofErr w:type="spellEnd"/>
+      <w:r>
+        <w:t>” вперше було використано для опису програм, де за управління логікою та станом на сервері відповідають сторонні хмарні-застосунки та сервіси. Зазвичай це програми мобільні додатки, або веб-застосунки побудовані на SPA архітектурі, що використовують масштабну екосистему хмарних баз даних, служб аутентифікації та інших хмарних технологій. Такі типи сервісів і називають “</w:t>
+      </w:r>
+      <w:proofErr w:type="spellStart"/>
+      <w:r>
+        <w:t>BackEnd</w:t>
+      </w:r>
+      <w:proofErr w:type="spellEnd"/>
+      <w:r>
+        <w:t xml:space="preserve"> </w:t>
+      </w:r>
+      <w:proofErr w:type="spellStart"/>
+      <w:r>
+        <w:t>as</w:t>
+      </w:r>
+      <w:proofErr w:type="spellEnd"/>
+      <w:r>
+        <w:t xml:space="preserve"> a </w:t>
+      </w:r>
+      <w:proofErr w:type="spellStart"/>
+      <w:r>
+        <w:t>Service</w:t>
+      </w:r>
+      <w:proofErr w:type="spellEnd"/>
+      <w:r>
+        <w:t>” (</w:t>
+      </w:r>
+      <w:proofErr w:type="spellStart"/>
+      <w:r>
+        <w:t>BaaS</w:t>
+      </w:r>
+      <w:proofErr w:type="spellEnd"/>
+      <w:r>
+        <w:t>).</w:t>
+      </w:r>
+    </w:p>
+    <w:p>
+      <w:pPr>
+        <w:pStyle w:val="-"/>
+        <w:numPr>
+          <w:ilvl w:val="0"/>
+          <w:numId w:val="19"/>
+        </w:numPr>
+      </w:pPr>
+      <w:r>
+        <w:lastRenderedPageBreak/>
+        <w:t xml:space="preserve">А також </w:t>
+      </w:r>
+      <w:proofErr w:type="spellStart"/>
+      <w:r>
+        <w:t>Serverless</w:t>
+      </w:r>
+      <w:proofErr w:type="spellEnd"/>
+      <w:r>
+        <w:t xml:space="preserve"> – може бути застосунок, де логіка серверної компоненти все ще написана розробником, але на відміну від традиційної архітектури, вона запускається </w:t>
+      </w:r>
+      <w:r>
+        <w:t>в обчислювальних контейнерах, що не зберігають стан, викликаються при виникненні подій, а також є тимчасовими і керуються сторонніми сервісами. Такий тип називається “</w:t>
+      </w:r>
+      <w:proofErr w:type="spellStart"/>
+      <w:r>
+        <w:t>Function</w:t>
+      </w:r>
+      <w:proofErr w:type="spellEnd"/>
+      <w:r>
+        <w:t xml:space="preserve"> </w:t>
+      </w:r>
+      <w:proofErr w:type="spellStart"/>
+      <w:r>
+        <w:t>as</w:t>
+      </w:r>
+      <w:proofErr w:type="spellEnd"/>
+      <w:r>
+        <w:t xml:space="preserve"> a </w:t>
+      </w:r>
+      <w:proofErr w:type="spellStart"/>
+      <w:r>
+        <w:t>Service</w:t>
+      </w:r>
+      <w:proofErr w:type="spellEnd"/>
+      <w:r>
+        <w:t>” (</w:t>
+      </w:r>
+      <w:proofErr w:type="spellStart"/>
+      <w:r>
+        <w:t>FaaS</w:t>
+      </w:r>
+      <w:proofErr w:type="spellEnd"/>
+      <w:r>
+        <w:t>).</w:t>
+      </w:r>
+    </w:p>
+    <w:p>
+      <w:pPr>
+        <w:pStyle w:val="-1"/>
+        <w:numPr>
+          <w:ilvl w:val="0"/>
+          <w:numId w:val="0"/>
+        </w:numPr>
+        <w:ind w:left="1701"/>
+      </w:pPr>
+      <w:r>
+        <w:t xml:space="preserve"> </w:t>
+      </w:r>
+      <w:r>
+        <w:t xml:space="preserve"> </w:t>
+      </w:r>
+      <w:r>
+        <w:t>1.3.2.1</w:t>
+      </w:r>
+      <w:r>
+        <w:tab/>
+      </w:r>
+      <w:proofErr w:type="spellStart"/>
+      <w:r>
+        <w:t>BackEnd</w:t>
+      </w:r>
+      <w:proofErr w:type="spellEnd"/>
+      <w:r>
+        <w:t xml:space="preserve"> </w:t>
+      </w:r>
+      <w:proofErr w:type="spellStart"/>
+      <w:r>
+        <w:t>as</w:t>
+      </w:r>
+      <w:proofErr w:type="spellEnd"/>
+      <w:r>
+        <w:t xml:space="preserve"> a </w:t>
+      </w:r>
+      <w:proofErr w:type="spellStart"/>
+      <w:r>
+        <w:t>Service</w:t>
+      </w:r>
+      <w:proofErr w:type="spellEnd"/>
+    </w:p>
+    <w:p>
+      <w:pPr>
+        <w:pStyle w:val="-"/>
+        <w:ind w:firstLine="0"/>
+      </w:pPr>
+      <w:r>
+        <w:t xml:space="preserve">Сервіси </w:t>
+      </w:r>
+      <w:proofErr w:type="spellStart"/>
+      <w:r>
+        <w:t>BaaS</w:t>
+      </w:r>
+      <w:proofErr w:type="spellEnd"/>
+      <w:r>
+        <w:t xml:space="preserve"> – це сторонні </w:t>
+      </w:r>
+      <w:r>
+        <w:t>не вбудовані компоненти, котрі можна додати до програми за допомогою API. Вони прибирають потребу у створені та використанні власного сервера посередника, а також керують компонентами, що зберігають дані від нашого імені. Також такі сервіси дозволяють покластися на сторонню, вже реалізовану логіку. Наприклад багато застосунків, в котрих наявна автентифікація мають схожу логіку, тому для збереження часу та ресурсів використовуються такі продукти, як “</w:t>
+      </w:r>
+      <w:proofErr w:type="spellStart"/>
+      <w:r>
+        <w:t>OAuth</w:t>
+      </w:r>
+      <w:proofErr w:type="spellEnd"/>
+      <w:r>
+        <w:t>”, чи “</w:t>
+      </w:r>
+      <w:proofErr w:type="spellStart"/>
+      <w:r>
+        <w:t>Amazon`s</w:t>
+      </w:r>
+      <w:proofErr w:type="spellEnd"/>
+      <w:r>
+        <w:t xml:space="preserve"> </w:t>
+      </w:r>
+      <w:proofErr w:type="spellStart"/>
+      <w:r>
+        <w:t>Cognito</w:t>
+      </w:r>
+      <w:proofErr w:type="spellEnd"/>
+      <w:r>
+        <w:t xml:space="preserve">”, що дозволяють веб-додаткам  </w:t>
+      </w:r>
+      <w:r>
+        <w:t>мати аутентифікацію, але без потреби створення коду для реалізації цієї функції.</w:t>
+      </w:r>
+      <w:r>
+        <w:t xml:space="preserve"> </w:t>
+      </w:r>
+    </w:p>
+    <w:p>
+      <w:pPr>
+        <w:pStyle w:val="-"/>
+        <w:ind w:firstLine="0"/>
+      </w:pPr>
+      <w:proofErr w:type="spellStart"/>
+      <w:r>
+        <w:t>BaaS</w:t>
+      </w:r>
+      <w:proofErr w:type="spellEnd"/>
+      <w:r>
+        <w:t xml:space="preserve"> дає змогу розробникам зосередитися на створенні клієнтської компоненти, що як результат дозволяє швидше створювати та запускати нові веб-додатки. </w:t>
+      </w:r>
+    </w:p>
+    <w:p>
+      <w:pPr>
+        <w:pStyle w:val="-1"/>
+        <w:numPr>
+          <w:ilvl w:val="0"/>
+          <w:numId w:val="0"/>
+        </w:numPr>
+        <w:ind w:left="1701"/>
+      </w:pPr>
+      <w:r>
+        <w:t xml:space="preserve">  1.3.2.2</w:t>
+      </w:r>
+      <w:r>
+        <w:tab/>
+      </w:r>
+      <w:proofErr w:type="spellStart"/>
+      <w:r>
+        <w:t>Function</w:t>
+      </w:r>
+      <w:proofErr w:type="spellEnd"/>
+      <w:r>
+        <w:t xml:space="preserve"> </w:t>
+      </w:r>
+      <w:proofErr w:type="spellStart"/>
+      <w:r>
+        <w:t>as</w:t>
+      </w:r>
+      <w:proofErr w:type="spellEnd"/>
+      <w:r>
+        <w:t xml:space="preserve"> a </w:t>
+      </w:r>
+      <w:proofErr w:type="spellStart"/>
+      <w:r>
+        <w:t>Service</w:t>
+      </w:r>
+      <w:proofErr w:type="spellEnd"/>
+    </w:p>
+    <w:p>
+      <w:pPr>
+        <w:pStyle w:val="-"/>
+        <w:ind w:firstLine="0"/>
+      </w:pPr>
+      <w:proofErr w:type="spellStart"/>
+      <w:r>
+        <w:t>FaaS</w:t>
+      </w:r>
+      <w:proofErr w:type="spellEnd"/>
+      <w:r>
+        <w:t xml:space="preserve"> - це новий спосіб створення та розгортання програмного забезпечення серверної компоненти, що орієнтований на розгортання окремих функцій, чи операцій. При стандартному розгортанні серверної компоненти, зазвичай починають з </w:t>
+      </w:r>
+      <w:proofErr w:type="spellStart"/>
+      <w:r>
+        <w:t>хост-екзмепляром</w:t>
+      </w:r>
+      <w:proofErr w:type="spellEnd"/>
+      <w:r>
+        <w:t xml:space="preserve"> і розгортають додаток у </w:t>
+      </w:r>
+      <w:proofErr w:type="spellStart"/>
+      <w:r>
+        <w:t>хості</w:t>
+      </w:r>
+      <w:proofErr w:type="spellEnd"/>
+      <w:r>
+        <w:t xml:space="preserve">, як на діаграмі </w:t>
+      </w:r>
+      <w:r>
         <w:rPr>
           <w:color w:val="FF0000"/>
         </w:rPr>
-      </w:pPr>
-    </w:p>
-    <w:p>
-      <w:pPr>
-        <w:pStyle w:val="-"/>
+        <w:t>___</w:t>
+      </w:r>
+      <w:r>
         <w:rPr>
           <w:color w:val="FF0000"/>
         </w:rPr>
-      </w:pPr>
-    </w:p>
-    <w:p>
-      <w:pPr>
-        <w:pStyle w:val="-"/>
+        <w:t>.</w:t>
+      </w:r>
+    </w:p>
+    <w:p>
+      <w:pPr>
+        <w:pStyle w:val="-"/>
+        <w:ind w:firstLine="0"/>
+      </w:pPr>
+      <w:r>
+        <w:lastRenderedPageBreak/>
+        <w:t xml:space="preserve">          </w:t>
+      </w:r>
+      <w:r>
+        <w:drawing>
+          <wp:inline distT="0" distB="0" distL="0" distR="0" wp14:anchorId="6C613733" wp14:editId="688F82BB">
+            <wp:extent cx="5029200" cy="2773680"/>
+            <wp:effectExtent l="0" t="0" r="0" b="7620"/>
+            <wp:docPr id="6" name="Рисунок 6"/>
+            <wp:cNvGraphicFramePr>
+              <a:graphicFrameLocks xmlns:a="http://schemas.openxmlformats.org/drawingml/2006/main" noChangeAspect="1"/>
+            </wp:cNvGraphicFramePr>
+            <a:graphic xmlns:a="http://schemas.openxmlformats.org/drawingml/2006/main">
+              <a:graphicData uri="http://schemas.openxmlformats.org/drawingml/2006/picture">
+                <pic:pic xmlns:pic="http://schemas.openxmlformats.org/drawingml/2006/picture">
+                  <pic:nvPicPr>
+                    <pic:cNvPr id="0" name="Picture 9"/>
+                    <pic:cNvPicPr>
+                      <a:picLocks noChangeAspect="1" noChangeArrowheads="1"/>
+                    </pic:cNvPicPr>
+                  </pic:nvPicPr>
+                  <pic:blipFill>
+                    <a:blip r:embed="rId13" cstate="print">
+                      <a:extLst>
+                        <a:ext uri="{28A0092B-C50C-407E-A947-70E740481C1C}">
+                          <a14:useLocalDpi xmlns:a14="http://schemas.microsoft.com/office/drawing/2010/main" val="0"/>
+                        </a:ext>
+                      </a:extLst>
+                    </a:blip>
+                    <a:srcRect/>
+                    <a:stretch>
+                      <a:fillRect/>
+                    </a:stretch>
+                  </pic:blipFill>
+                  <pic:spPr bwMode="auto">
+                    <a:xfrm>
+                      <a:off x="0" y="0"/>
+                      <a:ext cx="5029200" cy="2773680"/>
+                    </a:xfrm>
+                    <a:prstGeom prst="rect">
+                      <a:avLst/>
+                    </a:prstGeom>
+                    <a:noFill/>
+                    <a:ln>
+                      <a:noFill/>
+                    </a:ln>
+                  </pic:spPr>
+                </pic:pic>
+              </a:graphicData>
+            </a:graphic>
+          </wp:inline>
+        </w:drawing>
+      </w:r>
+    </w:p>
+    <w:p>
+      <w:pPr>
+        <w:pStyle w:val="-"/>
+        <w:ind w:firstLine="0"/>
+      </w:pPr>
+    </w:p>
+    <w:p>
+      <w:pPr>
+        <w:pStyle w:val="-"/>
+        <w:ind w:firstLine="0"/>
+      </w:pPr>
+      <w:r>
+        <w:t xml:space="preserve"> У середовищі </w:t>
+      </w:r>
+      <w:proofErr w:type="spellStart"/>
+      <w:r>
+        <w:t>FaaS</w:t>
+      </w:r>
+      <w:proofErr w:type="spellEnd"/>
+      <w:r>
+        <w:t xml:space="preserve"> ми завантажуємо код для нашої функції провайдеру </w:t>
+      </w:r>
+      <w:proofErr w:type="spellStart"/>
+      <w:r>
+        <w:t>FaaS</w:t>
+      </w:r>
+      <w:proofErr w:type="spellEnd"/>
+      <w:r>
+        <w:t xml:space="preserve">, а вже сам провайдер виконує </w:t>
+      </w:r>
+      <w:r>
+        <w:t>усе інше для забезпечення ресурсів, керування процесами, тощо</w:t>
+      </w:r>
+      <w:r>
+        <w:t xml:space="preserve">, як на діаграмі </w:t>
+      </w:r>
+      <w:r>
         <w:rPr>
           <w:color w:val="FF0000"/>
         </w:rPr>
-      </w:pPr>
-    </w:p>
-    <w:p>
-      <w:pPr>
-        <w:pStyle w:val="-"/>
+        <w:t>______</w:t>
+      </w:r>
+      <w:r>
         <w:rPr>
           <w:color w:val="FF0000"/>
         </w:rPr>
+        <w:t xml:space="preserve">. </w:t>
+      </w:r>
+      <w:r>
+        <w:t xml:space="preserve">Тобто йде зосередження на окремих операція, чи функціях, що відображають логіку </w:t>
+      </w:r>
+      <w:r>
+        <w:t>програми.</w:t>
+      </w:r>
+      <w:r>
+        <w:t xml:space="preserve"> </w:t>
+      </w:r>
+      <w:proofErr w:type="spellStart"/>
+      <w:r>
+        <w:t>FaaS</w:t>
+      </w:r>
+      <w:proofErr w:type="spellEnd"/>
+      <w:r>
+        <w:t xml:space="preserve">, як підхід не вимагає коду для певного фреймворку, чи бібліотеки. </w:t>
+      </w:r>
+    </w:p>
+    <w:p>
+      <w:pPr>
+        <w:pStyle w:val="-"/>
+        <w:ind w:firstLine="0"/>
+      </w:pPr>
+      <w:r>
+        <w:t xml:space="preserve">     </w:t>
+      </w:r>
+      <w:r>
+        <w:drawing>
+          <wp:inline distT="0" distB="0" distL="0" distR="0" wp14:anchorId="7525C347" wp14:editId="64203FF4">
+            <wp:extent cx="5600700" cy="2506980"/>
+            <wp:effectExtent l="0" t="0" r="0" b="7620"/>
+            <wp:docPr id="12" name="Рисунок 12"/>
+            <wp:cNvGraphicFramePr>
+              <a:graphicFrameLocks xmlns:a="http://schemas.openxmlformats.org/drawingml/2006/main" noChangeAspect="1"/>
+            </wp:cNvGraphicFramePr>
+            <a:graphic xmlns:a="http://schemas.openxmlformats.org/drawingml/2006/main">
+              <a:graphicData uri="http://schemas.openxmlformats.org/drawingml/2006/picture">
+                <pic:pic xmlns:pic="http://schemas.openxmlformats.org/drawingml/2006/picture">
+                  <pic:nvPicPr>
+                    <pic:cNvPr id="0" name="Picture 30"/>
+                    <pic:cNvPicPr>
+                      <a:picLocks noChangeAspect="1" noChangeArrowheads="1"/>
+                    </pic:cNvPicPr>
+                  </pic:nvPicPr>
+                  <pic:blipFill>
+                    <a:blip r:embed="rId14" cstate="print">
+                      <a:extLst>
+                        <a:ext uri="{28A0092B-C50C-407E-A947-70E740481C1C}">
+                          <a14:useLocalDpi xmlns:a14="http://schemas.microsoft.com/office/drawing/2010/main" val="0"/>
+                        </a:ext>
+                      </a:extLst>
+                    </a:blip>
+                    <a:srcRect/>
+                    <a:stretch>
+                      <a:fillRect/>
+                    </a:stretch>
+                  </pic:blipFill>
+                  <pic:spPr bwMode="auto">
+                    <a:xfrm>
+                      <a:off x="0" y="0"/>
+                      <a:ext cx="5600700" cy="2506980"/>
+                    </a:xfrm>
+                    <a:prstGeom prst="rect">
+                      <a:avLst/>
+                    </a:prstGeom>
+                    <a:noFill/>
+                    <a:ln>
+                      <a:noFill/>
+                    </a:ln>
+                  </pic:spPr>
+                </pic:pic>
+              </a:graphicData>
+            </a:graphic>
+          </wp:inline>
+        </w:drawing>
+      </w:r>
+    </w:p>
+    <w:p>
+      <w:pPr>
+        <w:pStyle w:val="-"/>
+        <w:ind w:firstLine="0"/>
+      </w:pPr>
+      <w:r>
+        <w:t xml:space="preserve">Функції </w:t>
+      </w:r>
+      <w:proofErr w:type="spellStart"/>
+      <w:r>
+        <w:t>FaaS</w:t>
+      </w:r>
+      <w:proofErr w:type="spellEnd"/>
+      <w:r>
+        <w:t xml:space="preserve"> - це звичайні програми, якщо йдеться про мову програмування та навколишнє середовище.</w:t>
+      </w:r>
+      <w:r>
+        <w:t xml:space="preserve"> </w:t>
+      </w:r>
+      <w:r>
+        <w:t xml:space="preserve">Платформа </w:t>
+      </w:r>
+      <w:proofErr w:type="spellStart"/>
+      <w:r>
+        <w:t>FaaS</w:t>
+      </w:r>
+      <w:proofErr w:type="spellEnd"/>
+      <w:r>
+        <w:t xml:space="preserve"> налаштована для прослуховування конкретної події для кожної операції. Коли ця подія відбувається, платформа постачальника створює лямбда-функцію, а потім викликає її при запуску події. </w:t>
+      </w:r>
+      <w:r>
+        <w:t xml:space="preserve">Наприклад в </w:t>
+      </w:r>
+      <w:proofErr w:type="spellStart"/>
+      <w:r>
+        <w:t>Amazon</w:t>
+      </w:r>
+      <w:proofErr w:type="spellEnd"/>
+      <w:r>
+        <w:t xml:space="preserve"> AWS такими типами</w:t>
+      </w:r>
+      <w:r>
+        <w:t xml:space="preserve"> подій</w:t>
+      </w:r>
+      <w:r>
+        <w:t xml:space="preserve"> є оновлення файлів у “S3”, час запланованого завдання. </w:t>
+      </w:r>
+      <w:r>
+        <w:t xml:space="preserve">Більшість </w:t>
+      </w:r>
+      <w:r>
+        <w:t>провайдерів дозволяють запуск функцій у відповідь на вхідні HTTP-запити</w:t>
+      </w:r>
+      <w:r>
+        <w:t>.</w:t>
+      </w:r>
+      <w:r>
+        <w:t xml:space="preserve"> На прикладі того ж самого </w:t>
+      </w:r>
+      <w:proofErr w:type="spellStart"/>
+      <w:r>
+        <w:t>Amazon</w:t>
+      </w:r>
+      <w:proofErr w:type="spellEnd"/>
+      <w:r>
+        <w:t xml:space="preserve"> AWS за </w:t>
+      </w:r>
+      <w:r>
+        <w:lastRenderedPageBreak/>
+        <w:t xml:space="preserve">таку поведінку відповідає шлюз API. </w:t>
+      </w:r>
+      <w:proofErr w:type="spellStart"/>
+      <w:r>
+        <w:t>FaaS</w:t>
+      </w:r>
+      <w:proofErr w:type="spellEnd"/>
+      <w:r>
+        <w:t xml:space="preserve"> функції, як правило, обмежені в часі для реагування на відповідь. Тобто для певних класів довготривалих завдань виникає потреба створення кількох скоординованих функцій.</w:t>
+      </w:r>
+    </w:p>
+    <w:p>
+      <w:pPr>
+        <w:pStyle w:val="-"/>
+        <w:ind w:firstLine="0"/>
+      </w:pPr>
+    </w:p>
+    <w:p>
+      <w:pPr>
+        <w:pStyle w:val="-1"/>
+        <w:numPr>
+          <w:ilvl w:val="0"/>
+          <w:numId w:val="0"/>
+        </w:numPr>
+        <w:ind w:left="1701"/>
+      </w:pPr>
+      <w:r>
+        <w:t xml:space="preserve">  1.3.2.3</w:t>
+      </w:r>
+      <w:r>
+        <w:tab/>
+        <w:t>П</w:t>
+      </w:r>
+      <w:r>
+        <w:t>риклад</w:t>
+      </w:r>
+      <w:r>
+        <w:t xml:space="preserve"> використання </w:t>
+      </w:r>
+      <w:proofErr w:type="spellStart"/>
+      <w:r>
+        <w:t>FaaS</w:t>
+      </w:r>
+      <w:proofErr w:type="spellEnd"/>
+      <w:r>
+        <w:t xml:space="preserve"> та </w:t>
+      </w:r>
+      <w:proofErr w:type="spellStart"/>
+      <w:r>
+        <w:t>BaaS</w:t>
+      </w:r>
+      <w:proofErr w:type="spellEnd"/>
+    </w:p>
+    <w:p>
+      <w:pPr>
+        <w:pStyle w:val="-"/>
+      </w:pPr>
+      <w:r>
+        <w:t xml:space="preserve">Ключовим моментом, що поєднує </w:t>
+      </w:r>
+      <w:proofErr w:type="spellStart"/>
+      <w:r>
+        <w:t>FaaS</w:t>
+      </w:r>
+      <w:proofErr w:type="spellEnd"/>
+      <w:r>
+        <w:t xml:space="preserve"> та </w:t>
+      </w:r>
+      <w:proofErr w:type="spellStart"/>
+      <w:r>
+        <w:t>BaaS</w:t>
+      </w:r>
+      <w:proofErr w:type="spellEnd"/>
+      <w:r>
+        <w:t xml:space="preserve"> та відносить їх до </w:t>
+      </w:r>
+      <w:proofErr w:type="spellStart"/>
+      <w:r>
+        <w:t>Serverless</w:t>
+      </w:r>
+      <w:proofErr w:type="spellEnd"/>
+      <w:r>
+        <w:t xml:space="preserve"> архітектури є те, що немає потреби керувати </w:t>
+      </w:r>
+      <w:r>
+        <w:t>процесами у серверної компоненти. Уся логіка, котру ми можемо закодувати власноруч, або інтегрувати у сервіс стороннього постачальника – працює в гнучкому середовищі, як і стан, що зберігається в цьому ж середовищі.</w:t>
+      </w:r>
+    </w:p>
+    <w:p>
+      <w:pPr>
+        <w:pStyle w:val="-"/>
+      </w:pPr>
+      <w:r>
+        <w:t xml:space="preserve">На прикладі типового веб-застосунку для замовлення товарів можна </w:t>
+      </w:r>
+      <w:r>
+        <w:t>зазначити</w:t>
+      </w:r>
+      <w:r>
+        <w:t xml:space="preserve"> основні переваги використання </w:t>
+      </w:r>
+      <w:proofErr w:type="spellStart"/>
+      <w:r>
+        <w:t>Serverless</w:t>
+      </w:r>
+      <w:proofErr w:type="spellEnd"/>
+      <w:r>
+        <w:t xml:space="preserve"> підходу. </w:t>
+      </w:r>
+    </w:p>
+    <w:p>
+      <w:pPr>
+        <w:pStyle w:val="-"/>
+        <w:ind w:firstLine="0"/>
+      </w:pPr>
+      <w:r>
+        <w:t xml:space="preserve">       </w:t>
+      </w:r>
+      <w:r>
+        <w:drawing>
+          <wp:inline distT="0" distB="0" distL="0" distR="0" wp14:anchorId="147E37D0" wp14:editId="4CC26C89">
+            <wp:extent cx="5547360" cy="2186940"/>
+            <wp:effectExtent l="0" t="0" r="0" b="3810"/>
+            <wp:docPr id="4" name="Рисунок 4"/>
+            <wp:cNvGraphicFramePr>
+              <a:graphicFrameLocks xmlns:a="http://schemas.openxmlformats.org/drawingml/2006/main" noChangeAspect="1"/>
+            </wp:cNvGraphicFramePr>
+            <a:graphic xmlns:a="http://schemas.openxmlformats.org/drawingml/2006/main">
+              <a:graphicData uri="http://schemas.openxmlformats.org/drawingml/2006/picture">
+                <pic:pic xmlns:pic="http://schemas.openxmlformats.org/drawingml/2006/picture">
+                  <pic:nvPicPr>
+                    <pic:cNvPr id="0" name="Picture 5"/>
+                    <pic:cNvPicPr>
+                      <a:picLocks noChangeAspect="1" noChangeArrowheads="1"/>
+                    </pic:cNvPicPr>
+                  </pic:nvPicPr>
+                  <pic:blipFill>
+                    <a:blip r:embed="rId15" cstate="print">
+                      <a:extLst>
+                        <a:ext uri="{28A0092B-C50C-407E-A947-70E740481C1C}">
+                          <a14:useLocalDpi xmlns:a14="http://schemas.microsoft.com/office/drawing/2010/main" val="0"/>
+                        </a:ext>
+                      </a:extLst>
+                    </a:blip>
+                    <a:srcRect/>
+                    <a:stretch>
+                      <a:fillRect/>
+                    </a:stretch>
+                  </pic:blipFill>
+                  <pic:spPr bwMode="auto">
+                    <a:xfrm>
+                      <a:off x="0" y="0"/>
+                      <a:ext cx="5547360" cy="2186940"/>
+                    </a:xfrm>
+                    <a:prstGeom prst="rect">
+                      <a:avLst/>
+                    </a:prstGeom>
+                    <a:noFill/>
+                    <a:ln>
+                      <a:noFill/>
+                    </a:ln>
+                  </pic:spPr>
+                </pic:pic>
+              </a:graphicData>
+            </a:graphic>
+          </wp:inline>
+        </w:drawing>
+      </w:r>
+    </w:p>
+    <w:p>
+      <w:pPr>
+        <w:pStyle w:val="-"/>
+        <w:ind w:firstLine="0"/>
+      </w:pPr>
+      <w:r>
+        <w:t xml:space="preserve">Використовуючи </w:t>
+      </w:r>
+      <w:r>
+        <w:t>стандартну трьох-</w:t>
+      </w:r>
+      <w:proofErr w:type="spellStart"/>
+      <w:r>
+        <w:t>рівневу</w:t>
+      </w:r>
+      <w:proofErr w:type="spellEnd"/>
+      <w:r>
+        <w:t xml:space="preserve"> </w:t>
+      </w:r>
+      <w:r>
+        <w:t xml:space="preserve">архітектуру на діаграмі ____ можна побачити, що велика частина логіки – пошук, навігація, транзакції, керування користувачами – реалізовано серверною </w:t>
+      </w:r>
+      <w:proofErr w:type="spellStart"/>
+      <w:r>
+        <w:t>компонентою</w:t>
+      </w:r>
+      <w:proofErr w:type="spellEnd"/>
+      <w:r>
+        <w:t>, що робить клієнтську компоненту дуже несвідомою</w:t>
+      </w:r>
+      <w:r>
+        <w:t xml:space="preserve">. </w:t>
+      </w:r>
+    </w:p>
+    <w:p>
+      <w:pPr>
+        <w:pStyle w:val="-"/>
+      </w:pPr>
+    </w:p>
+    <w:p>
+      <w:pPr>
+        <w:pStyle w:val="-"/>
+        <w:ind w:firstLine="0"/>
+      </w:pPr>
+      <w:r>
+        <w:lastRenderedPageBreak/>
+        <w:drawing>
+          <wp:inline distT="0" distB="0" distL="0" distR="0" wp14:anchorId="5DF10B8E" wp14:editId="3F8C196B">
+            <wp:extent cx="6339411" cy="3185160"/>
+            <wp:effectExtent l="0" t="0" r="4445" b="0"/>
+            <wp:docPr id="5" name="Рисунок 5"/>
+            <wp:cNvGraphicFramePr>
+              <a:graphicFrameLocks xmlns:a="http://schemas.openxmlformats.org/drawingml/2006/main" noChangeAspect="1"/>
+            </wp:cNvGraphicFramePr>
+            <a:graphic xmlns:a="http://schemas.openxmlformats.org/drawingml/2006/main">
+              <a:graphicData uri="http://schemas.openxmlformats.org/drawingml/2006/picture">
+                <pic:pic xmlns:pic="http://schemas.openxmlformats.org/drawingml/2006/picture">
+                  <pic:nvPicPr>
+                    <pic:cNvPr id="0" name="Picture 7"/>
+                    <pic:cNvPicPr>
+                      <a:picLocks noChangeAspect="1" noChangeArrowheads="1"/>
+                    </pic:cNvPicPr>
+                  </pic:nvPicPr>
+                  <pic:blipFill>
+                    <a:blip r:embed="rId16" cstate="print">
+                      <a:extLst>
+                        <a:ext uri="{28A0092B-C50C-407E-A947-70E740481C1C}">
+                          <a14:useLocalDpi xmlns:a14="http://schemas.microsoft.com/office/drawing/2010/main" val="0"/>
+                        </a:ext>
+                      </a:extLst>
+                    </a:blip>
+                    <a:srcRect/>
+                    <a:stretch>
+                      <a:fillRect/>
+                    </a:stretch>
+                  </pic:blipFill>
+                  <pic:spPr bwMode="auto">
+                    <a:xfrm>
+                      <a:off x="0" y="0"/>
+                      <a:ext cx="6343982" cy="3187457"/>
+                    </a:xfrm>
+                    <a:prstGeom prst="rect">
+                      <a:avLst/>
+                    </a:prstGeom>
+                    <a:noFill/>
+                    <a:ln>
+                      <a:noFill/>
+                    </a:ln>
+                  </pic:spPr>
+                </pic:pic>
+              </a:graphicData>
+            </a:graphic>
+          </wp:inline>
+        </w:drawing>
+      </w:r>
+    </w:p>
+    <w:p>
+      <w:pPr>
+        <w:pStyle w:val="-"/>
+        <w:ind w:firstLine="0"/>
+      </w:pPr>
+      <w:r>
+        <w:t>На д</w:t>
+      </w:r>
+      <w:r>
+        <w:t>іа</w:t>
+      </w:r>
+      <w:r>
+        <w:t xml:space="preserve">грама ___ використовуючи </w:t>
+      </w:r>
+      <w:proofErr w:type="spellStart"/>
+      <w:r>
+        <w:t>Serverless</w:t>
+      </w:r>
+      <w:proofErr w:type="spellEnd"/>
+      <w:r>
+        <w:t xml:space="preserve"> архітектуру, ми замінили логіку керування користувачами на сторонній сервіс </w:t>
+      </w:r>
+      <w:proofErr w:type="spellStart"/>
+      <w:r>
+        <w:t>BaaS</w:t>
+      </w:r>
+      <w:proofErr w:type="spellEnd"/>
+      <w:r>
+        <w:t xml:space="preserve">. Через використання іншого сервісу </w:t>
+      </w:r>
+      <w:proofErr w:type="spellStart"/>
+      <w:r>
+        <w:t>BaaS</w:t>
+      </w:r>
+      <w:proofErr w:type="spellEnd"/>
+      <w:r>
+        <w:t xml:space="preserve"> ми до</w:t>
+      </w:r>
+      <w:r>
+        <w:t>з</w:t>
+      </w:r>
+      <w:r>
+        <w:t xml:space="preserve">воляємо клієнту прямий доступ до підмножини бази даних, що повністю розміщена на сторонньому сервісі. </w:t>
+      </w:r>
+      <w:r>
+        <w:t xml:space="preserve">Можна помітити, що тепер певна логіка, котра знаходилася на сервері магазину тепер знаходиться в межах клієнта, що дозволяє відстежувати сеанси користувача, конвертувати отримані дані з бази даних для представлення клієнту. Тепер клієнт може мати архітектуру </w:t>
+      </w:r>
+      <w:proofErr w:type="spellStart"/>
+      <w:r>
+        <w:t>односторінкового</w:t>
+      </w:r>
+      <w:proofErr w:type="spellEnd"/>
+      <w:r>
+        <w:t xml:space="preserve"> веб-застосунку. </w:t>
+      </w:r>
+    </w:p>
+    <w:p>
+      <w:pPr>
+        <w:pStyle w:val="-"/>
+        <w:ind w:firstLine="0"/>
+      </w:pPr>
+      <w:r>
+        <w:t xml:space="preserve">Оскільки ми хочемо зберегти деякий функціонал для пошуку товару на серверній компоненті, але без постійно працюючого сервера ми </w:t>
+      </w:r>
+      <w:proofErr w:type="spellStart"/>
+      <w:r>
+        <w:t>імплементуємо</w:t>
+      </w:r>
+      <w:proofErr w:type="spellEnd"/>
+      <w:r>
+        <w:t xml:space="preserve"> </w:t>
+      </w:r>
+      <w:proofErr w:type="spellStart"/>
+      <w:r>
+        <w:t>FaaS</w:t>
+      </w:r>
+      <w:proofErr w:type="spellEnd"/>
+      <w:r>
+        <w:t xml:space="preserve"> функцію, яка дає відповіді на HTTP запити через шлюз API. Після цього новостворена </w:t>
+      </w:r>
+      <w:proofErr w:type="spellStart"/>
+      <w:r>
+        <w:t>FaaS</w:t>
+      </w:r>
+      <w:proofErr w:type="spellEnd"/>
+      <w:r>
+        <w:t xml:space="preserve"> функція  як і клієнт може використовувати базу даних продуктів. </w:t>
+      </w:r>
+      <w:proofErr w:type="spellStart"/>
+      <w:r>
+        <w:t>FaaS</w:t>
+      </w:r>
+      <w:proofErr w:type="spellEnd"/>
+      <w:r>
+        <w:t xml:space="preserve"> функцію, що реалізує придбання товару ми теж інтегруємо на серверну компоненту, а не на клієнтську в міркуваннях безпеки.</w:t>
+      </w:r>
+    </w:p>
+    <w:p>
+      <w:pPr>
+        <w:pStyle w:val="-"/>
+        <w:ind w:firstLine="0"/>
+      </w:pPr>
+      <w:r>
+        <w:t>П</w:t>
+      </w:r>
+      <w:r>
+        <w:t>ідкреслити те, що у початковій версії усім потоком керування, безпекою керував серверний застосунок</w:t>
+      </w:r>
+      <w:r>
+        <w:t xml:space="preserve">. У </w:t>
+      </w:r>
+      <w:proofErr w:type="spellStart"/>
+      <w:r>
+        <w:t>Serverless</w:t>
+      </w:r>
+      <w:proofErr w:type="spellEnd"/>
+      <w:r>
+        <w:t xml:space="preserve"> версії уся логіка розбита між сервісами, що орієнтовані на власні бізнес потреби – можна помітити схожість ідеї з мікро сервісною архітектурою.</w:t>
+      </w:r>
+      <w:r>
+        <w:t xml:space="preserve"> </w:t>
+      </w:r>
+    </w:p>
+    <w:p>
+      <w:pPr>
+        <w:pStyle w:val="-"/>
+        <w:ind w:firstLine="0"/>
+      </w:pPr>
+    </w:p>
+    <w:p>
+      <w:pPr>
+        <w:pStyle w:val="-"/>
+      </w:pPr>
+    </w:p>
+    <w:p>
+      <w:pPr>
+        <w:pStyle w:val="-1"/>
+        <w:numPr>
+          <w:ilvl w:val="0"/>
+          <w:numId w:val="4"/>
+        </w:numPr>
+      </w:pPr>
+      <w:r>
+        <w:lastRenderedPageBreak/>
+        <w:t xml:space="preserve">Клієнтський компонент при використанні </w:t>
+      </w:r>
+      <w:r>
+        <w:rPr>
+          <w:lang w:val="en-US"/>
+        </w:rPr>
+        <w:t>SPA</w:t>
+      </w:r>
+      <w:r>
+        <w:t xml:space="preserve"> архітектури</w:t>
+      </w:r>
+    </w:p>
+    <w:p>
+      <w:pPr>
+        <w:pStyle w:val="-"/>
       </w:pPr>
     </w:p>
     <w:p>
@@ -4661,6 +6910,87 @@
     <w:p>
       <w:pPr>
         <w:pStyle w:val="-"/>
+        <w:rPr>
+          <w:color w:val="FF0000"/>
+        </w:rPr>
+      </w:pPr>
+    </w:p>
+    <w:p>
+      <w:pPr>
+        <w:pStyle w:val="-"/>
+        <w:rPr>
+          <w:color w:val="FF0000"/>
+        </w:rPr>
+      </w:pPr>
+    </w:p>
+    <w:p>
+      <w:pPr>
+        <w:pStyle w:val="-"/>
+        <w:rPr>
+          <w:color w:val="FF0000"/>
+        </w:rPr>
+      </w:pPr>
+    </w:p>
+    <w:p>
+      <w:pPr>
+        <w:pStyle w:val="-"/>
+        <w:rPr>
+          <w:color w:val="FF0000"/>
+        </w:rPr>
+      </w:pPr>
+    </w:p>
+    <w:p>
+      <w:pPr>
+        <w:pStyle w:val="-"/>
+        <w:rPr>
+          <w:color w:val="FF0000"/>
+        </w:rPr>
+      </w:pPr>
+    </w:p>
+    <w:p>
+      <w:pPr>
+        <w:pStyle w:val="-"/>
+        <w:rPr>
+          <w:color w:val="FF0000"/>
+        </w:rPr>
+      </w:pPr>
+    </w:p>
+    <w:p>
+      <w:pPr>
+        <w:pStyle w:val="-"/>
+        <w:rPr>
+          <w:color w:val="FF0000"/>
+        </w:rPr>
+      </w:pPr>
+    </w:p>
+    <w:p>
+      <w:pPr>
+        <w:pStyle w:val="-"/>
+        <w:rPr>
+          <w:color w:val="FF0000"/>
+        </w:rPr>
+      </w:pPr>
+    </w:p>
+    <w:p>
+      <w:pPr>
+        <w:pStyle w:val="-"/>
+        <w:rPr>
+          <w:color w:val="FF0000"/>
+        </w:rPr>
+      </w:pPr>
+    </w:p>
+    <w:p>
+      <w:pPr>
+        <w:pStyle w:val="-"/>
+        <w:rPr>
+          <w:color w:val="FF0000"/>
+        </w:rPr>
+      </w:pPr>
+    </w:p>
+    <w:p>
+      <w:pPr>
+        <w:pStyle w:val="-"/>
+        <w:ind w:firstLine="0"/>
         <w:rPr>
           <w:color w:val="FF0000"/>
         </w:rPr>
@@ -4668,20 +6998,18 @@
     </w:p>
     <w:sdt>
       <w:sdtPr>
+        <w:rPr>
+          <w:rFonts w:ascii="Times New Roman" w:eastAsia="Times New Roman" w:hAnsi="Times New Roman" w:cs="Times New Roman"/>
+          <w:color w:val="auto"/>
+          <w:sz w:val="28"/>
+          <w:szCs w:val="20"/>
+        </w:rPr>
         <w:id w:val="-1822037042"/>
         <w:docPartObj>
           <w:docPartGallery w:val="Bibliographies"/>
           <w:docPartUnique/>
         </w:docPartObj>
       </w:sdtPr>
-      <w:sdtEndPr>
-        <w:rPr>
-          <w:rFonts w:ascii="Times New Roman" w:eastAsia="Times New Roman" w:hAnsi="Times New Roman" w:cs="Times New Roman"/>
-          <w:color w:val="auto"/>
-          <w:sz w:val="28"/>
-          <w:szCs w:val="20"/>
-        </w:rPr>
-      </w:sdtEndPr>
       <w:sdtContent>
         <w:p>
           <w:pPr>
@@ -4707,7 +7035,6 @@
                 <w:pStyle w:val="a8"/>
                 <w:ind w:left="720" w:hanging="720"/>
                 <w:rPr>
-                  <w:noProof/>
                   <w:sz w:val="24"/>
                   <w:szCs w:val="24"/>
                 </w:rPr>
@@ -4721,25 +7048,120 @@
               <w:r>
                 <w:fldChar w:fldCharType="separate"/>
               </w:r>
+              <w:proofErr w:type="spellStart"/>
               <w:r>
-                <w:rPr>
-                  <w:noProof/>
-                </w:rPr>
-                <w:t xml:space="preserve">Raymond, E. S. (б.д.). </w:t>
+                <w:t>Raymond</w:t>
               </w:r>
+              <w:proofErr w:type="spellEnd"/>
+              <w:r>
+                <w:t>, E. S. (</w:t>
+              </w:r>
+              <w:proofErr w:type="spellStart"/>
+              <w:r>
+                <w:t>б.д</w:t>
+              </w:r>
+              <w:proofErr w:type="spellEnd"/>
+              <w:r>
+                <w:t xml:space="preserve">.). </w:t>
+              </w:r>
+              <w:proofErr w:type="spellStart"/>
               <w:r>
                 <w:rPr>
                   <w:i/>
                   <w:iCs/>
-                  <w:noProof/>
                 </w:rPr>
-                <w:t>The Art of Unix Programming.</w:t>
+                <w:t>The</w:t>
+              </w:r>
+              <w:proofErr w:type="spellEnd"/>
+              <w:r>
+                <w:rPr>
+                  <w:i/>
+                  <w:iCs/>
+                </w:rPr>
+                <w:t xml:space="preserve"> </w:t>
+              </w:r>
+              <w:proofErr w:type="spellStart"/>
+              <w:r>
+                <w:rPr>
+                  <w:i/>
+                  <w:iCs/>
+                </w:rPr>
+                <w:t>Art</w:t>
+              </w:r>
+              <w:proofErr w:type="spellEnd"/>
+              <w:r>
+                <w:rPr>
+                  <w:i/>
+                  <w:iCs/>
+                </w:rPr>
+                <w:t xml:space="preserve"> </w:t>
+              </w:r>
+              <w:proofErr w:type="spellStart"/>
+              <w:r>
+                <w:rPr>
+                  <w:i/>
+                  <w:iCs/>
+                </w:rPr>
+                <w:t>of</w:t>
+              </w:r>
+              <w:proofErr w:type="spellEnd"/>
+              <w:r>
+                <w:rPr>
+                  <w:i/>
+                  <w:iCs/>
+                </w:rPr>
+                <w:t xml:space="preserve"> </w:t>
+              </w:r>
+              <w:proofErr w:type="spellStart"/>
+              <w:r>
+                <w:rPr>
+                  <w:i/>
+                  <w:iCs/>
+                </w:rPr>
+                <w:t>Unix</w:t>
+              </w:r>
+              <w:proofErr w:type="spellEnd"/>
+              <w:r>
+                <w:rPr>
+                  <w:i/>
+                  <w:iCs/>
+                </w:rPr>
+                <w:t xml:space="preserve"> </w:t>
+              </w:r>
+              <w:proofErr w:type="spellStart"/>
+              <w:r>
+                <w:rPr>
+                  <w:i/>
+                  <w:iCs/>
+                </w:rPr>
+                <w:t>Programming</w:t>
+              </w:r>
+              <w:proofErr w:type="spellEnd"/>
+              <w:r>
+                <w:rPr>
+                  <w:i/>
+                  <w:iCs/>
+                </w:rPr>
+                <w:t>.</w:t>
               </w:r>
               <w:r>
-                <w:rPr>
-                  <w:noProof/>
-                </w:rPr>
-                <w:t xml:space="preserve"> Addison-Wesley Professional. Получено 7 5 2020 г., из http://www.catb.org/~esr/writings/taoup/html/</w:t>
+                <w:t xml:space="preserve"> </w:t>
+              </w:r>
+              <w:proofErr w:type="spellStart"/>
+              <w:r>
+                <w:t>Addison-Wesley</w:t>
+              </w:r>
+              <w:proofErr w:type="spellEnd"/>
+              <w:r>
+                <w:t xml:space="preserve"> Professional. Получено 7 5 2020 г., </w:t>
+              </w:r>
+              <w:proofErr w:type="spellStart"/>
+              <w:r>
+                <w:t>из</w:t>
+              </w:r>
+              <w:proofErr w:type="spellEnd"/>
+              <w:r>
+                <w:t xml:space="preserve"> http://www.catb.org/~esr/writings/taoup/html/</w:t>
               </w:r>
             </w:p>
             <w:p>
@@ -5007,6 +7429,119 @@
     </w:lvl>
   </w:abstractNum>
   <w:abstractNum w:abstractNumId="2" w15:restartNumberingAfterBreak="0">
+    <w:nsid w:val="10E54556"/>
+    <w:multiLevelType w:val="multilevel"/>
+    <w:tmpl w:val="96944892"/>
+    <w:lvl w:ilvl="0">
+      <w:start w:val="1"/>
+      <w:numFmt w:val="decimal"/>
+      <w:lvlText w:val="%1"/>
+      <w:lvlJc w:val="left"/>
+      <w:pPr>
+        <w:ind w:left="456" w:hanging="456"/>
+      </w:pPr>
+      <w:rPr>
+        <w:rFonts w:hint="default"/>
+      </w:rPr>
+    </w:lvl>
+    <w:lvl w:ilvl="1">
+      <w:start w:val="1"/>
+      <w:numFmt w:val="decimal"/>
+      <w:lvlText w:val="%1.%2"/>
+      <w:lvlJc w:val="left"/>
+      <w:pPr>
+        <w:ind w:left="2421" w:hanging="720"/>
+      </w:pPr>
+      <w:rPr>
+        <w:rFonts w:hint="default"/>
+      </w:rPr>
+    </w:lvl>
+    <w:lvl w:ilvl="2">
+      <w:start w:val="1"/>
+      <w:numFmt w:val="decimal"/>
+      <w:lvlText w:val="%1.%2.%3"/>
+      <w:lvlJc w:val="left"/>
+      <w:pPr>
+        <w:ind w:left="4122" w:hanging="720"/>
+      </w:pPr>
+      <w:rPr>
+        <w:rFonts w:hint="default"/>
+      </w:rPr>
+    </w:lvl>
+    <w:lvl w:ilvl="3">
+      <w:start w:val="1"/>
+      <w:numFmt w:val="decimal"/>
+      <w:lvlText w:val="%1.%2.%3.%4"/>
+      <w:lvlJc w:val="left"/>
+      <w:pPr>
+        <w:ind w:left="6183" w:hanging="1080"/>
+      </w:pPr>
+      <w:rPr>
+        <w:rFonts w:hint="default"/>
+      </w:rPr>
+    </w:lvl>
+    <w:lvl w:ilvl="4">
+      <w:start w:val="1"/>
+      <w:numFmt w:val="decimal"/>
+      <w:lvlText w:val="%1.%2.%3.%4.%5"/>
+      <w:lvlJc w:val="left"/>
+      <w:pPr>
+        <w:ind w:left="8244" w:hanging="1440"/>
+      </w:pPr>
+      <w:rPr>
+        <w:rFonts w:hint="default"/>
+      </w:rPr>
+    </w:lvl>
+    <w:lvl w:ilvl="5">
+      <w:start w:val="1"/>
+      <w:numFmt w:val="decimal"/>
+      <w:lvlText w:val="%1.%2.%3.%4.%5.%6"/>
+      <w:lvlJc w:val="left"/>
+      <w:pPr>
+        <w:ind w:left="10305" w:hanging="1800"/>
+      </w:pPr>
+      <w:rPr>
+        <w:rFonts w:hint="default"/>
+      </w:rPr>
+    </w:lvl>
+    <w:lvl w:ilvl="6">
+      <w:start w:val="1"/>
+      <w:numFmt w:val="decimal"/>
+      <w:lvlText w:val="%1.%2.%3.%4.%5.%6.%7"/>
+      <w:lvlJc w:val="left"/>
+      <w:pPr>
+        <w:ind w:left="12006" w:hanging="1800"/>
+      </w:pPr>
+      <w:rPr>
+        <w:rFonts w:hint="default"/>
+      </w:rPr>
+    </w:lvl>
+    <w:lvl w:ilvl="7">
+      <w:start w:val="1"/>
+      <w:numFmt w:val="decimal"/>
+      <w:lvlText w:val="%1.%2.%3.%4.%5.%6.%7.%8"/>
+      <w:lvlJc w:val="left"/>
+      <w:pPr>
+        <w:ind w:left="14067" w:hanging="2160"/>
+      </w:pPr>
+      <w:rPr>
+        <w:rFonts w:hint="default"/>
+      </w:rPr>
+    </w:lvl>
+    <w:lvl w:ilvl="8">
+      <w:start w:val="1"/>
+      <w:numFmt w:val="decimal"/>
+      <w:lvlText w:val="%1.%2.%3.%4.%5.%6.%7.%8.%9"/>
+      <w:lvlJc w:val="left"/>
+      <w:pPr>
+        <w:ind w:left="16128" w:hanging="2520"/>
+      </w:pPr>
+      <w:rPr>
+        <w:rFonts w:hint="default"/>
+      </w:rPr>
+    </w:lvl>
+  </w:abstractNum>
+  <w:abstractNum w:abstractNumId="3" w15:restartNumberingAfterBreak="0">
     <w:nsid w:val="1E15470D"/>
     <w:multiLevelType w:val="multilevel"/>
     <w:tmpl w:val="00340C22"/>
@@ -5119,7 +7654,96 @@
       </w:rPr>
     </w:lvl>
   </w:abstractNum>
-  <w:abstractNum w:abstractNumId="3" w15:restartNumberingAfterBreak="0">
+  <w:abstractNum w:abstractNumId="4" w15:restartNumberingAfterBreak="0">
+    <w:nsid w:val="23BC27CF"/>
+    <w:multiLevelType w:val="hybridMultilevel"/>
+    <w:tmpl w:val="80B41D4A"/>
+    <w:lvl w:ilvl="0" w:tplc="0422000F">
+      <w:start w:val="1"/>
+      <w:numFmt w:val="decimal"/>
+      <w:lvlText w:val="%1."/>
+      <w:lvlJc w:val="left"/>
+      <w:pPr>
+        <w:ind w:left="720" w:hanging="360"/>
+      </w:pPr>
+      <w:rPr>
+        <w:rFonts w:hint="default"/>
+      </w:rPr>
+    </w:lvl>
+    <w:lvl w:ilvl="1" w:tplc="04220019" w:tentative="1">
+      <w:start w:val="1"/>
+      <w:numFmt w:val="lowerLetter"/>
+      <w:lvlText w:val="%2."/>
+      <w:lvlJc w:val="left"/>
+      <w:pPr>
+        <w:ind w:left="1440" w:hanging="360"/>
+      </w:pPr>
+    </w:lvl>
+    <w:lvl w:ilvl="2" w:tplc="0422001B" w:tentative="1">
+      <w:start w:val="1"/>
+      <w:numFmt w:val="lowerRoman"/>
+      <w:lvlText w:val="%3."/>
+      <w:lvlJc w:val="right"/>
+      <w:pPr>
+        <w:ind w:left="2160" w:hanging="180"/>
+      </w:pPr>
+    </w:lvl>
+    <w:lvl w:ilvl="3" w:tplc="0422000F" w:tentative="1">
+      <w:start w:val="1"/>
+      <w:numFmt w:val="decimal"/>
+      <w:lvlText w:val="%4."/>
+      <w:lvlJc w:val="left"/>
+      <w:pPr>
+        <w:ind w:left="2880" w:hanging="360"/>
+      </w:pPr>
+    </w:lvl>
+    <w:lvl w:ilvl="4" w:tplc="04220019" w:tentative="1">
+      <w:start w:val="1"/>
+      <w:numFmt w:val="lowerLetter"/>
+      <w:lvlText w:val="%5."/>
+      <w:lvlJc w:val="left"/>
+      <w:pPr>
+        <w:ind w:left="3600" w:hanging="360"/>
+      </w:pPr>
+    </w:lvl>
+    <w:lvl w:ilvl="5" w:tplc="0422001B" w:tentative="1">
+      <w:start w:val="1"/>
+      <w:numFmt w:val="lowerRoman"/>
+      <w:lvlText w:val="%6."/>
+      <w:lvlJc w:val="right"/>
+      <w:pPr>
+        <w:ind w:left="4320" w:hanging="180"/>
+      </w:pPr>
+    </w:lvl>
+    <w:lvl w:ilvl="6" w:tplc="0422000F" w:tentative="1">
+      <w:start w:val="1"/>
+      <w:numFmt w:val="decimal"/>
+      <w:lvlText w:val="%7."/>
+      <w:lvlJc w:val="left"/>
+      <w:pPr>
+        <w:ind w:left="5040" w:hanging="360"/>
+      </w:pPr>
+    </w:lvl>
+    <w:lvl w:ilvl="7" w:tplc="04220019" w:tentative="1">
+      <w:start w:val="1"/>
+      <w:numFmt w:val="lowerLetter"/>
+      <w:lvlText w:val="%8."/>
+      <w:lvlJc w:val="left"/>
+      <w:pPr>
+        <w:ind w:left="5760" w:hanging="360"/>
+      </w:pPr>
+    </w:lvl>
+    <w:lvl w:ilvl="8" w:tplc="0422001B" w:tentative="1">
+      <w:start w:val="1"/>
+      <w:numFmt w:val="lowerRoman"/>
+      <w:lvlText w:val="%9."/>
+      <w:lvlJc w:val="right"/>
+      <w:pPr>
+        <w:ind w:left="6480" w:hanging="180"/>
+      </w:pPr>
+    </w:lvl>
+  </w:abstractNum>
+  <w:abstractNum w:abstractNumId="5" w15:restartNumberingAfterBreak="0">
     <w:nsid w:val="32C73B2F"/>
     <w:multiLevelType w:val="hybridMultilevel"/>
     <w:tmpl w:val="E9CCC95E"/>
@@ -5208,7 +7832,7 @@
       </w:pPr>
     </w:lvl>
   </w:abstractNum>
-  <w:abstractNum w:abstractNumId="4" w15:restartNumberingAfterBreak="0">
+  <w:abstractNum w:abstractNumId="6" w15:restartNumberingAfterBreak="0">
     <w:nsid w:val="451A3D1B"/>
     <w:multiLevelType w:val="multilevel"/>
     <w:tmpl w:val="C91856FA"/>
@@ -5329,7 +7953,7 @@
       </w:rPr>
     </w:lvl>
   </w:abstractNum>
-  <w:abstractNum w:abstractNumId="5" w15:restartNumberingAfterBreak="0">
+  <w:abstractNum w:abstractNumId="7" w15:restartNumberingAfterBreak="0">
     <w:nsid w:val="454350CF"/>
     <w:multiLevelType w:val="hybridMultilevel"/>
     <w:tmpl w:val="4A505874"/>
@@ -5418,7 +8042,7 @@
       </w:pPr>
     </w:lvl>
   </w:abstractNum>
-  <w:abstractNum w:abstractNumId="6" w15:restartNumberingAfterBreak="0">
+  <w:abstractNum w:abstractNumId="8" w15:restartNumberingAfterBreak="0">
     <w:nsid w:val="48145CF2"/>
     <w:multiLevelType w:val="multilevel"/>
     <w:tmpl w:val="148A5A74"/>
@@ -5531,7 +8155,7 @@
       </w:rPr>
     </w:lvl>
   </w:abstractNum>
-  <w:abstractNum w:abstractNumId="7" w15:restartNumberingAfterBreak="0">
+  <w:abstractNum w:abstractNumId="9" w15:restartNumberingAfterBreak="0">
     <w:nsid w:val="49840808"/>
     <w:multiLevelType w:val="multilevel"/>
     <w:tmpl w:val="C91856FA"/>
@@ -5652,7 +8276,120 @@
       </w:rPr>
     </w:lvl>
   </w:abstractNum>
-  <w:abstractNum w:abstractNumId="8" w15:restartNumberingAfterBreak="0">
+  <w:abstractNum w:abstractNumId="10" w15:restartNumberingAfterBreak="0">
+    <w:nsid w:val="4C1D4178"/>
+    <w:multiLevelType w:val="multilevel"/>
+    <w:tmpl w:val="96944892"/>
+    <w:lvl w:ilvl="0">
+      <w:start w:val="1"/>
+      <w:numFmt w:val="decimal"/>
+      <w:lvlText w:val="%1"/>
+      <w:lvlJc w:val="left"/>
+      <w:pPr>
+        <w:ind w:left="456" w:hanging="456"/>
+      </w:pPr>
+      <w:rPr>
+        <w:rFonts w:hint="default"/>
+      </w:rPr>
+    </w:lvl>
+    <w:lvl w:ilvl="1">
+      <w:start w:val="1"/>
+      <w:numFmt w:val="decimal"/>
+      <w:lvlText w:val="%1.%2"/>
+      <w:lvlJc w:val="left"/>
+      <w:pPr>
+        <w:ind w:left="2421" w:hanging="720"/>
+      </w:pPr>
+      <w:rPr>
+        <w:rFonts w:hint="default"/>
+      </w:rPr>
+    </w:lvl>
+    <w:lvl w:ilvl="2">
+      <w:start w:val="1"/>
+      <w:numFmt w:val="decimal"/>
+      <w:lvlText w:val="%1.%2.%3"/>
+      <w:lvlJc w:val="left"/>
+      <w:pPr>
+        <w:ind w:left="4122" w:hanging="720"/>
+      </w:pPr>
+      <w:rPr>
+        <w:rFonts w:hint="default"/>
+      </w:rPr>
+    </w:lvl>
+    <w:lvl w:ilvl="3">
+      <w:start w:val="1"/>
+      <w:numFmt w:val="decimal"/>
+      <w:lvlText w:val="%1.%2.%3.%4"/>
+      <w:lvlJc w:val="left"/>
+      <w:pPr>
+        <w:ind w:left="6183" w:hanging="1080"/>
+      </w:pPr>
+      <w:rPr>
+        <w:rFonts w:hint="default"/>
+      </w:rPr>
+    </w:lvl>
+    <w:lvl w:ilvl="4">
+      <w:start w:val="1"/>
+      <w:numFmt w:val="decimal"/>
+      <w:lvlText w:val="%1.%2.%3.%4.%5"/>
+      <w:lvlJc w:val="left"/>
+      <w:pPr>
+        <w:ind w:left="8244" w:hanging="1440"/>
+      </w:pPr>
+      <w:rPr>
+        <w:rFonts w:hint="default"/>
+      </w:rPr>
+    </w:lvl>
+    <w:lvl w:ilvl="5">
+      <w:start w:val="1"/>
+      <w:numFmt w:val="decimal"/>
+      <w:lvlText w:val="%1.%2.%3.%4.%5.%6"/>
+      <w:lvlJc w:val="left"/>
+      <w:pPr>
+        <w:ind w:left="10305" w:hanging="1800"/>
+      </w:pPr>
+      <w:rPr>
+        <w:rFonts w:hint="default"/>
+      </w:rPr>
+    </w:lvl>
+    <w:lvl w:ilvl="6">
+      <w:start w:val="1"/>
+      <w:numFmt w:val="decimal"/>
+      <w:lvlText w:val="%1.%2.%3.%4.%5.%6.%7"/>
+      <w:lvlJc w:val="left"/>
+      <w:pPr>
+        <w:ind w:left="12006" w:hanging="1800"/>
+      </w:pPr>
+      <w:rPr>
+        <w:rFonts w:hint="default"/>
+      </w:rPr>
+    </w:lvl>
+    <w:lvl w:ilvl="7">
+      <w:start w:val="1"/>
+      <w:numFmt w:val="decimal"/>
+      <w:lvlText w:val="%1.%2.%3.%4.%5.%6.%7.%8"/>
+      <w:lvlJc w:val="left"/>
+      <w:pPr>
+        <w:ind w:left="14067" w:hanging="2160"/>
+      </w:pPr>
+      <w:rPr>
+        <w:rFonts w:hint="default"/>
+      </w:rPr>
+    </w:lvl>
+    <w:lvl w:ilvl="8">
+      <w:start w:val="1"/>
+      <w:numFmt w:val="decimal"/>
+      <w:lvlText w:val="%1.%2.%3.%4.%5.%6.%7.%8.%9"/>
+      <w:lvlJc w:val="left"/>
+      <w:pPr>
+        <w:ind w:left="16128" w:hanging="2520"/>
+      </w:pPr>
+      <w:rPr>
+        <w:rFonts w:hint="default"/>
+      </w:rPr>
+    </w:lvl>
+  </w:abstractNum>
+  <w:abstractNum w:abstractNumId="11" w15:restartNumberingAfterBreak="0">
     <w:nsid w:val="57470A72"/>
     <w:multiLevelType w:val="multilevel"/>
     <w:tmpl w:val="C91856FA"/>
@@ -5773,7 +8510,7 @@
       </w:rPr>
     </w:lvl>
   </w:abstractNum>
-  <w:abstractNum w:abstractNumId="9" w15:restartNumberingAfterBreak="0">
+  <w:abstractNum w:abstractNumId="12" w15:restartNumberingAfterBreak="0">
     <w:nsid w:val="57EB13FA"/>
     <w:multiLevelType w:val="multilevel"/>
     <w:tmpl w:val="20CA538A"/>
@@ -5886,7 +8623,7 @@
       </w:rPr>
     </w:lvl>
   </w:abstractNum>
-  <w:abstractNum w:abstractNumId="10" w15:restartNumberingAfterBreak="0">
+  <w:abstractNum w:abstractNumId="13" w15:restartNumberingAfterBreak="0">
     <w:nsid w:val="5BF45806"/>
     <w:multiLevelType w:val="multilevel"/>
     <w:tmpl w:val="4C3AE0BC"/>
@@ -5999,7 +8736,7 @@
       </w:rPr>
     </w:lvl>
   </w:abstractNum>
-  <w:abstractNum w:abstractNumId="11" w15:restartNumberingAfterBreak="0">
+  <w:abstractNum w:abstractNumId="14" w15:restartNumberingAfterBreak="0">
     <w:nsid w:val="5D706229"/>
     <w:multiLevelType w:val="hybridMultilevel"/>
     <w:tmpl w:val="11D46E22"/>
@@ -6085,7 +8822,7 @@
       </w:pPr>
     </w:lvl>
   </w:abstractNum>
-  <w:abstractNum w:abstractNumId="12" w15:restartNumberingAfterBreak="0">
+  <w:abstractNum w:abstractNumId="15" w15:restartNumberingAfterBreak="0">
     <w:nsid w:val="6132050F"/>
     <w:multiLevelType w:val="hybridMultilevel"/>
     <w:tmpl w:val="493E41E6"/>
@@ -6174,20 +8911,20 @@
       </w:pPr>
     </w:lvl>
   </w:abstractNum>
-  <w:abstractNum w:abstractNumId="13" w15:restartNumberingAfterBreak="0">
+  <w:abstractNum w:abstractNumId="16" w15:restartNumberingAfterBreak="0">
     <w:nsid w:val="62174754"/>
     <w:multiLevelType w:val="hybridMultilevel"/>
-    <w:tmpl w:val="4E162B7C"/>
-    <w:lvl w:ilvl="0" w:tplc="7CF07782">
+    <w:tmpl w:val="FE1051FE"/>
+    <w:lvl w:ilvl="0" w:tplc="04220001">
       <w:start w:val="1"/>
       <w:numFmt w:val="bullet"/>
-      <w:lvlText w:val="-"/>
+      <w:lvlText w:val=""/>
       <w:lvlJc w:val="left"/>
       <w:pPr>
         <w:ind w:left="1080" w:hanging="360"/>
       </w:pPr>
       <w:rPr>
-        <w:rFonts w:ascii="Times New Roman" w:eastAsia="Times New Roman" w:hAnsi="Times New Roman" w:cs="Times New Roman" w:hint="default"/>
+        <w:rFonts w:ascii="Symbol" w:hAnsi="Symbol" w:hint="default"/>
       </w:rPr>
     </w:lvl>
     <w:lvl w:ilvl="1" w:tplc="04220003" w:tentative="1">
@@ -6287,7 +9024,354 @@
       </w:rPr>
     </w:lvl>
   </w:abstractNum>
-  <w:abstractNum w:abstractNumId="14" w15:restartNumberingAfterBreak="0">
+  <w:abstractNum w:abstractNumId="17" w15:restartNumberingAfterBreak="0">
+    <w:nsid w:val="71D24484"/>
+    <w:multiLevelType w:val="multilevel"/>
+    <w:tmpl w:val="C91856FA"/>
+    <w:lvl w:ilvl="0">
+      <w:start w:val="1"/>
+      <w:numFmt w:val="decimal"/>
+      <w:lvlText w:val="%1."/>
+      <w:lvlJc w:val="left"/>
+      <w:pPr>
+        <w:ind w:left="2061" w:hanging="360"/>
+      </w:pPr>
+      <w:rPr>
+        <w:rFonts w:hint="default"/>
+      </w:rPr>
+    </w:lvl>
+    <w:lvl w:ilvl="1">
+      <w:start w:val="1"/>
+      <w:numFmt w:val="decimal"/>
+      <w:isLgl/>
+      <w:lvlText w:val="%1.%2."/>
+      <w:lvlJc w:val="left"/>
+      <w:pPr>
+        <w:ind w:left="2421" w:hanging="720"/>
+      </w:pPr>
+      <w:rPr>
+        <w:rFonts w:hint="default"/>
+      </w:rPr>
+    </w:lvl>
+    <w:lvl w:ilvl="2">
+      <w:start w:val="1"/>
+      <w:numFmt w:val="decimal"/>
+      <w:isLgl/>
+      <w:lvlText w:val="%1.%2.%3."/>
+      <w:lvlJc w:val="left"/>
+      <w:pPr>
+        <w:ind w:left="2421" w:hanging="720"/>
+      </w:pPr>
+      <w:rPr>
+        <w:rFonts w:hint="default"/>
+      </w:rPr>
+    </w:lvl>
+    <w:lvl w:ilvl="3">
+      <w:start w:val="1"/>
+      <w:numFmt w:val="decimal"/>
+      <w:isLgl/>
+      <w:lvlText w:val="%1.%2.%3.%4."/>
+      <w:lvlJc w:val="left"/>
+      <w:pPr>
+        <w:ind w:left="2781" w:hanging="1080"/>
+      </w:pPr>
+      <w:rPr>
+        <w:rFonts w:hint="default"/>
+      </w:rPr>
+    </w:lvl>
+    <w:lvl w:ilvl="4">
+      <w:start w:val="1"/>
+      <w:numFmt w:val="decimal"/>
+      <w:isLgl/>
+      <w:lvlText w:val="%1.%2.%3.%4.%5."/>
+      <w:lvlJc w:val="left"/>
+      <w:pPr>
+        <w:ind w:left="2781" w:hanging="1080"/>
+      </w:pPr>
+      <w:rPr>
+        <w:rFonts w:hint="default"/>
+      </w:rPr>
+    </w:lvl>
+    <w:lvl w:ilvl="5">
+      <w:start w:val="1"/>
+      <w:numFmt w:val="decimal"/>
+      <w:isLgl/>
+      <w:lvlText w:val="%1.%2.%3.%4.%5.%6."/>
+      <w:lvlJc w:val="left"/>
+      <w:pPr>
+        <w:ind w:left="3141" w:hanging="1440"/>
+      </w:pPr>
+      <w:rPr>
+        <w:rFonts w:hint="default"/>
+      </w:rPr>
+    </w:lvl>
+    <w:lvl w:ilvl="6">
+      <w:start w:val="1"/>
+      <w:numFmt w:val="decimal"/>
+      <w:isLgl/>
+      <w:lvlText w:val="%1.%2.%3.%4.%5.%6.%7."/>
+      <w:lvlJc w:val="left"/>
+      <w:pPr>
+        <w:ind w:left="3501" w:hanging="1800"/>
+      </w:pPr>
+      <w:rPr>
+        <w:rFonts w:hint="default"/>
+      </w:rPr>
+    </w:lvl>
+    <w:lvl w:ilvl="7">
+      <w:start w:val="1"/>
+      <w:numFmt w:val="decimal"/>
+      <w:isLgl/>
+      <w:lvlText w:val="%1.%2.%3.%4.%5.%6.%7.%8."/>
+      <w:lvlJc w:val="left"/>
+      <w:pPr>
+        <w:ind w:left="3501" w:hanging="1800"/>
+      </w:pPr>
+      <w:rPr>
+        <w:rFonts w:hint="default"/>
+      </w:rPr>
+    </w:lvl>
+    <w:lvl w:ilvl="8">
+      <w:start w:val="1"/>
+      <w:numFmt w:val="decimal"/>
+      <w:isLgl/>
+      <w:lvlText w:val="%1.%2.%3.%4.%5.%6.%7.%8.%9."/>
+      <w:lvlJc w:val="left"/>
+      <w:pPr>
+        <w:ind w:left="3861" w:hanging="2160"/>
+      </w:pPr>
+      <w:rPr>
+        <w:rFonts w:hint="default"/>
+      </w:rPr>
+    </w:lvl>
+  </w:abstractNum>
+  <w:abstractNum w:abstractNumId="18" w15:restartNumberingAfterBreak="0">
+    <w:nsid w:val="71E12169"/>
+    <w:multiLevelType w:val="multilevel"/>
+    <w:tmpl w:val="96944892"/>
+    <w:lvl w:ilvl="0">
+      <w:start w:val="1"/>
+      <w:numFmt w:val="decimal"/>
+      <w:lvlText w:val="%1"/>
+      <w:lvlJc w:val="left"/>
+      <w:pPr>
+        <w:ind w:left="456" w:hanging="456"/>
+      </w:pPr>
+      <w:rPr>
+        <w:rFonts w:hint="default"/>
+      </w:rPr>
+    </w:lvl>
+    <w:lvl w:ilvl="1">
+      <w:start w:val="1"/>
+      <w:numFmt w:val="decimal"/>
+      <w:lvlText w:val="%1.%2"/>
+      <w:lvlJc w:val="left"/>
+      <w:pPr>
+        <w:ind w:left="2421" w:hanging="720"/>
+      </w:pPr>
+      <w:rPr>
+        <w:rFonts w:hint="default"/>
+      </w:rPr>
+    </w:lvl>
+    <w:lvl w:ilvl="2">
+      <w:start w:val="1"/>
+      <w:numFmt w:val="decimal"/>
+      <w:lvlText w:val="%1.%2.%3"/>
+      <w:lvlJc w:val="left"/>
+      <w:pPr>
+        <w:ind w:left="4122" w:hanging="720"/>
+      </w:pPr>
+      <w:rPr>
+        <w:rFonts w:hint="default"/>
+      </w:rPr>
+    </w:lvl>
+    <w:lvl w:ilvl="3">
+      <w:start w:val="1"/>
+      <w:numFmt w:val="decimal"/>
+      <w:lvlText w:val="%1.%2.%3.%4"/>
+      <w:lvlJc w:val="left"/>
+      <w:pPr>
+        <w:ind w:left="6183" w:hanging="1080"/>
+      </w:pPr>
+      <w:rPr>
+        <w:rFonts w:hint="default"/>
+      </w:rPr>
+    </w:lvl>
+    <w:lvl w:ilvl="4">
+      <w:start w:val="1"/>
+      <w:numFmt w:val="decimal"/>
+      <w:lvlText w:val="%1.%2.%3.%4.%5"/>
+      <w:lvlJc w:val="left"/>
+      <w:pPr>
+        <w:ind w:left="8244" w:hanging="1440"/>
+      </w:pPr>
+      <w:rPr>
+        <w:rFonts w:hint="default"/>
+      </w:rPr>
+    </w:lvl>
+    <w:lvl w:ilvl="5">
+      <w:start w:val="1"/>
+      <w:numFmt w:val="decimal"/>
+      <w:lvlText w:val="%1.%2.%3.%4.%5.%6"/>
+      <w:lvlJc w:val="left"/>
+      <w:pPr>
+        <w:ind w:left="10305" w:hanging="1800"/>
+      </w:pPr>
+      <w:rPr>
+        <w:rFonts w:hint="default"/>
+      </w:rPr>
+    </w:lvl>
+    <w:lvl w:ilvl="6">
+      <w:start w:val="1"/>
+      <w:numFmt w:val="decimal"/>
+      <w:lvlText w:val="%1.%2.%3.%4.%5.%6.%7"/>
+      <w:lvlJc w:val="left"/>
+      <w:pPr>
+        <w:ind w:left="12006" w:hanging="1800"/>
+      </w:pPr>
+      <w:rPr>
+        <w:rFonts w:hint="default"/>
+      </w:rPr>
+    </w:lvl>
+    <w:lvl w:ilvl="7">
+      <w:start w:val="1"/>
+      <w:numFmt w:val="decimal"/>
+      <w:lvlText w:val="%1.%2.%3.%4.%5.%6.%7.%8"/>
+      <w:lvlJc w:val="left"/>
+      <w:pPr>
+        <w:ind w:left="14067" w:hanging="2160"/>
+      </w:pPr>
+      <w:rPr>
+        <w:rFonts w:hint="default"/>
+      </w:rPr>
+    </w:lvl>
+    <w:lvl w:ilvl="8">
+      <w:start w:val="1"/>
+      <w:numFmt w:val="decimal"/>
+      <w:lvlText w:val="%1.%2.%3.%4.%5.%6.%7.%8.%9"/>
+      <w:lvlJc w:val="left"/>
+      <w:pPr>
+        <w:ind w:left="16128" w:hanging="2520"/>
+      </w:pPr>
+      <w:rPr>
+        <w:rFonts w:hint="default"/>
+      </w:rPr>
+    </w:lvl>
+  </w:abstractNum>
+  <w:abstractNum w:abstractNumId="19" w15:restartNumberingAfterBreak="0">
+    <w:nsid w:val="77EC58B4"/>
+    <w:multiLevelType w:val="multilevel"/>
+    <w:tmpl w:val="96944892"/>
+    <w:lvl w:ilvl="0">
+      <w:start w:val="1"/>
+      <w:numFmt w:val="decimal"/>
+      <w:lvlText w:val="%1"/>
+      <w:lvlJc w:val="left"/>
+      <w:pPr>
+        <w:ind w:left="456" w:hanging="456"/>
+      </w:pPr>
+      <w:rPr>
+        <w:rFonts w:hint="default"/>
+      </w:rPr>
+    </w:lvl>
+    <w:lvl w:ilvl="1">
+      <w:start w:val="1"/>
+      <w:numFmt w:val="decimal"/>
+      <w:lvlText w:val="%1.%2"/>
+      <w:lvlJc w:val="left"/>
+      <w:pPr>
+        <w:ind w:left="2421" w:hanging="720"/>
+      </w:pPr>
+      <w:rPr>
+        <w:rFonts w:hint="default"/>
+      </w:rPr>
+    </w:lvl>
+    <w:lvl w:ilvl="2">
+      <w:start w:val="1"/>
+      <w:numFmt w:val="decimal"/>
+      <w:lvlText w:val="%1.%2.%3"/>
+      <w:lvlJc w:val="left"/>
+      <w:pPr>
+        <w:ind w:left="4122" w:hanging="720"/>
+      </w:pPr>
+      <w:rPr>
+        <w:rFonts w:hint="default"/>
+      </w:rPr>
+    </w:lvl>
+    <w:lvl w:ilvl="3">
+      <w:start w:val="1"/>
+      <w:numFmt w:val="decimal"/>
+      <w:lvlText w:val="%1.%2.%3.%4"/>
+      <w:lvlJc w:val="left"/>
+      <w:pPr>
+        <w:ind w:left="6183" w:hanging="1080"/>
+      </w:pPr>
+      <w:rPr>
+        <w:rFonts w:hint="default"/>
+      </w:rPr>
+    </w:lvl>
+    <w:lvl w:ilvl="4">
+      <w:start w:val="1"/>
+      <w:numFmt w:val="decimal"/>
+      <w:lvlText w:val="%1.%2.%3.%4.%5"/>
+      <w:lvlJc w:val="left"/>
+      <w:pPr>
+        <w:ind w:left="8244" w:hanging="1440"/>
+      </w:pPr>
+      <w:rPr>
+        <w:rFonts w:hint="default"/>
+      </w:rPr>
+    </w:lvl>
+    <w:lvl w:ilvl="5">
+      <w:start w:val="1"/>
+      <w:numFmt w:val="decimal"/>
+      <w:lvlText w:val="%1.%2.%3.%4.%5.%6"/>
+      <w:lvlJc w:val="left"/>
+      <w:pPr>
+        <w:ind w:left="10305" w:hanging="1800"/>
+      </w:pPr>
+      <w:rPr>
+        <w:rFonts w:hint="default"/>
+      </w:rPr>
+    </w:lvl>
+    <w:lvl w:ilvl="6">
+      <w:start w:val="1"/>
+      <w:numFmt w:val="decimal"/>
+      <w:lvlText w:val="%1.%2.%3.%4.%5.%6.%7"/>
+      <w:lvlJc w:val="left"/>
+      <w:pPr>
+        <w:ind w:left="12006" w:hanging="1800"/>
+      </w:pPr>
+      <w:rPr>
+        <w:rFonts w:hint="default"/>
+      </w:rPr>
+    </w:lvl>
+    <w:lvl w:ilvl="7">
+      <w:start w:val="1"/>
+      <w:numFmt w:val="decimal"/>
+      <w:lvlText w:val="%1.%2.%3.%4.%5.%6.%7.%8"/>
+      <w:lvlJc w:val="left"/>
+      <w:pPr>
+        <w:ind w:left="14067" w:hanging="2160"/>
+      </w:pPr>
+      <w:rPr>
+        <w:rFonts w:hint="default"/>
+      </w:rPr>
+    </w:lvl>
+    <w:lvl w:ilvl="8">
+      <w:start w:val="1"/>
+      <w:numFmt w:val="decimal"/>
+      <w:lvlText w:val="%1.%2.%3.%4.%5.%6.%7.%8.%9"/>
+      <w:lvlJc w:val="left"/>
+      <w:pPr>
+        <w:ind w:left="16128" w:hanging="2520"/>
+      </w:pPr>
+      <w:rPr>
+        <w:rFonts w:hint="default"/>
+      </w:rPr>
+    </w:lvl>
+  </w:abstractNum>
+  <w:abstractNum w:abstractNumId="20" w15:restartNumberingAfterBreak="0">
     <w:nsid w:val="78FE0D46"/>
     <w:multiLevelType w:val="multilevel"/>
     <w:tmpl w:val="A49A4EFA"/>
@@ -6322,7 +9406,7 @@
       <w:lvlText w:val="%1.%2.%3"/>
       <w:lvlJc w:val="left"/>
       <w:pPr>
-        <w:ind w:left="1004" w:hanging="720"/>
+        <w:ind w:left="3697" w:hanging="720"/>
       </w:pPr>
       <w:rPr>
         <w:rFonts w:hint="default"/>
@@ -6398,11 +9482,124 @@
       </w:pPr>
       <w:rPr>
         <w:rFonts w:hint="default"/>
+      </w:rPr>
+    </w:lvl>
+  </w:abstractNum>
+  <w:abstractNum w:abstractNumId="21" w15:restartNumberingAfterBreak="0">
+    <w:nsid w:val="7F540E48"/>
+    <w:multiLevelType w:val="hybridMultilevel"/>
+    <w:tmpl w:val="634CC9F8"/>
+    <w:lvl w:ilvl="0" w:tplc="340AE0D2">
+      <w:start w:val="1"/>
+      <w:numFmt w:val="bullet"/>
+      <w:lvlText w:val="-"/>
+      <w:lvlJc w:val="left"/>
+      <w:pPr>
+        <w:ind w:left="720" w:hanging="360"/>
+      </w:pPr>
+      <w:rPr>
+        <w:rFonts w:ascii="Times New Roman" w:eastAsiaTheme="minorHAnsi" w:hAnsi="Times New Roman" w:cs="Times New Roman" w:hint="default"/>
+      </w:rPr>
+    </w:lvl>
+    <w:lvl w:ilvl="1" w:tplc="04220003" w:tentative="1">
+      <w:start w:val="1"/>
+      <w:numFmt w:val="bullet"/>
+      <w:lvlText w:val="o"/>
+      <w:lvlJc w:val="left"/>
+      <w:pPr>
+        <w:ind w:left="1440" w:hanging="360"/>
+      </w:pPr>
+      <w:rPr>
+        <w:rFonts w:ascii="Courier New" w:hAnsi="Courier New" w:cs="Courier New" w:hint="default"/>
+      </w:rPr>
+    </w:lvl>
+    <w:lvl w:ilvl="2" w:tplc="04220005" w:tentative="1">
+      <w:start w:val="1"/>
+      <w:numFmt w:val="bullet"/>
+      <w:lvlText w:val=""/>
+      <w:lvlJc w:val="left"/>
+      <w:pPr>
+        <w:ind w:left="2160" w:hanging="360"/>
+      </w:pPr>
+      <w:rPr>
+        <w:rFonts w:ascii="Wingdings" w:hAnsi="Wingdings" w:hint="default"/>
+      </w:rPr>
+    </w:lvl>
+    <w:lvl w:ilvl="3" w:tplc="04220001" w:tentative="1">
+      <w:start w:val="1"/>
+      <w:numFmt w:val="bullet"/>
+      <w:lvlText w:val=""/>
+      <w:lvlJc w:val="left"/>
+      <w:pPr>
+        <w:ind w:left="2880" w:hanging="360"/>
+      </w:pPr>
+      <w:rPr>
+        <w:rFonts w:ascii="Symbol" w:hAnsi="Symbol" w:hint="default"/>
+      </w:rPr>
+    </w:lvl>
+    <w:lvl w:ilvl="4" w:tplc="04220003" w:tentative="1">
+      <w:start w:val="1"/>
+      <w:numFmt w:val="bullet"/>
+      <w:lvlText w:val="o"/>
+      <w:lvlJc w:val="left"/>
+      <w:pPr>
+        <w:ind w:left="3600" w:hanging="360"/>
+      </w:pPr>
+      <w:rPr>
+        <w:rFonts w:ascii="Courier New" w:hAnsi="Courier New" w:cs="Courier New" w:hint="default"/>
+      </w:rPr>
+    </w:lvl>
+    <w:lvl w:ilvl="5" w:tplc="04220005" w:tentative="1">
+      <w:start w:val="1"/>
+      <w:numFmt w:val="bullet"/>
+      <w:lvlText w:val=""/>
+      <w:lvlJc w:val="left"/>
+      <w:pPr>
+        <w:ind w:left="4320" w:hanging="360"/>
+      </w:pPr>
+      <w:rPr>
+        <w:rFonts w:ascii="Wingdings" w:hAnsi="Wingdings" w:hint="default"/>
+      </w:rPr>
+    </w:lvl>
+    <w:lvl w:ilvl="6" w:tplc="04220001" w:tentative="1">
+      <w:start w:val="1"/>
+      <w:numFmt w:val="bullet"/>
+      <w:lvlText w:val=""/>
+      <w:lvlJc w:val="left"/>
+      <w:pPr>
+        <w:ind w:left="5040" w:hanging="360"/>
+      </w:pPr>
+      <w:rPr>
+        <w:rFonts w:ascii="Symbol" w:hAnsi="Symbol" w:hint="default"/>
+      </w:rPr>
+    </w:lvl>
+    <w:lvl w:ilvl="7" w:tplc="04220003" w:tentative="1">
+      <w:start w:val="1"/>
+      <w:numFmt w:val="bullet"/>
+      <w:lvlText w:val="o"/>
+      <w:lvlJc w:val="left"/>
+      <w:pPr>
+        <w:ind w:left="5760" w:hanging="360"/>
+      </w:pPr>
+      <w:rPr>
+        <w:rFonts w:ascii="Courier New" w:hAnsi="Courier New" w:cs="Courier New" w:hint="default"/>
+      </w:rPr>
+    </w:lvl>
+    <w:lvl w:ilvl="8" w:tplc="04220005" w:tentative="1">
+      <w:start w:val="1"/>
+      <w:numFmt w:val="bullet"/>
+      <w:lvlText w:val=""/>
+      <w:lvlJc w:val="left"/>
+      <w:pPr>
+        <w:ind w:left="6480" w:hanging="360"/>
+      </w:pPr>
+      <w:rPr>
+        <w:rFonts w:ascii="Wingdings" w:hAnsi="Wingdings" w:hint="default"/>
       </w:rPr>
     </w:lvl>
   </w:abstractNum>
   <w:num w:numId="1">
-    <w:abstractNumId w:val="11"/>
+    <w:abstractNumId w:val="14"/>
     <w:lvlOverride w:ilvl="0">
       <w:startOverride w:val="1"/>
     </w:lvlOverride>
@@ -6432,43 +9629,52 @@
     </w:lvlOverride>
   </w:num>
   <w:num w:numId="2">
-    <w:abstractNumId w:val="3"/>
+    <w:abstractNumId w:val="5"/>
   </w:num>
   <w:num w:numId="3">
-    <w:abstractNumId w:val="13"/>
+    <w:abstractNumId w:val="16"/>
   </w:num>
   <w:num w:numId="4">
-    <w:abstractNumId w:val="8"/>
+    <w:abstractNumId w:val="11"/>
   </w:num>
   <w:num w:numId="5">
     <w:abstractNumId w:val="0"/>
   </w:num>
   <w:num w:numId="6">
-    <w:abstractNumId w:val="7"/>
+    <w:abstractNumId w:val="9"/>
   </w:num>
   <w:num w:numId="7">
-    <w:abstractNumId w:val="9"/>
+    <w:abstractNumId w:val="12"/>
   </w:num>
   <w:num w:numId="8">
+    <w:abstractNumId w:val="8"/>
+  </w:num>
+  <w:num w:numId="9">
     <w:abstractNumId w:val="6"/>
   </w:num>
-  <w:num w:numId="9">
-    <w:abstractNumId w:val="4"/>
-  </w:num>
   <w:num w:numId="10">
-    <w:abstractNumId w:val="14"/>
+    <w:abstractNumId w:val="20"/>
   </w:num>
   <w:num w:numId="11">
     <w:abstractNumId w:val="1"/>
   </w:num>
   <w:num w:numId="12">
-    <w:abstractNumId w:val="2"/>
+    <w:abstractNumId w:val="3"/>
   </w:num>
   <w:num w:numId="13">
-    <w:abstractNumId w:val="10"/>
+    <w:abstractNumId w:val="13"/>
   </w:num>
   <w:num w:numId="14">
-    <w:abstractNumId w:val="14"/>
+    <w:abstractNumId w:val="20"/>
+  </w:num>
+  <w:num w:numId="15">
+    <w:abstractNumId w:val="15"/>
+  </w:num>
+  <w:num w:numId="16">
+    <w:abstractNumId w:val="7"/>
+  </w:num>
+  <w:num w:numId="17">
+    <w:abstractNumId w:val="20"/>
     <w:lvlOverride w:ilvl="0"/>
     <w:lvlOverride w:ilvl="1"/>
     <w:lvlOverride w:ilvl="2"/>
@@ -6479,11 +9685,56 @@
     <w:lvlOverride w:ilvl="7"/>
     <w:lvlOverride w:ilvl="8"/>
   </w:num>
-  <w:num w:numId="15">
-    <w:abstractNumId w:val="12"/>
+  <w:num w:numId="18">
+    <w:abstractNumId w:val="20"/>
+    <w:lvlOverride w:ilvl="0">
+      <w:startOverride w:val="1"/>
+    </w:lvlOverride>
+    <w:lvlOverride w:ilvl="1">
+      <w:startOverride w:val="2"/>
+    </w:lvlOverride>
+    <w:lvlOverride w:ilvl="2">
+      <w:startOverride w:val="1"/>
+    </w:lvlOverride>
+    <w:lvlOverride w:ilvl="3">
+      <w:startOverride w:val="1"/>
+    </w:lvlOverride>
+    <w:lvlOverride w:ilvl="4">
+      <w:startOverride w:val="1"/>
+    </w:lvlOverride>
+    <w:lvlOverride w:ilvl="5">
+      <w:startOverride w:val="1"/>
+    </w:lvlOverride>
+    <w:lvlOverride w:ilvl="6">
+      <w:startOverride w:val="1"/>
+    </w:lvlOverride>
+    <w:lvlOverride w:ilvl="7">
+      <w:startOverride w:val="1"/>
+    </w:lvlOverride>
+    <w:lvlOverride w:ilvl="8">
+      <w:startOverride w:val="1"/>
+    </w:lvlOverride>
   </w:num>
-  <w:num w:numId="16">
-    <w:abstractNumId w:val="5"/>
+  <w:num w:numId="19">
+    <w:abstractNumId w:val="4"/>
+  </w:num>
+  <w:num w:numId="20">
+    <w:abstractNumId w:val="10"/>
+  </w:num>
+  <w:num w:numId="21">
+    <w:abstractNumId w:val="19"/>
+  </w:num>
+  <w:num w:numId="22">
+    <w:abstractNumId w:val="2"/>
+  </w:num>
+  <w:num w:numId="23">
+    <w:abstractNumId w:val="21"/>
+  </w:num>
+  <w:num w:numId="24">
+    <w:abstractNumId w:val="18"/>
+  </w:num>
+  <w:num w:numId="25">
+    <w:abstractNumId w:val="17"/>
   </w:num>
 </w:numbering>
 </file>
@@ -7467,7 +10718,7 @@
 </file>
 
 <file path=customXml/itemProps1.xml><?xml version="1.0" encoding="utf-8"?>
-<ds:datastoreItem xmlns:ds="http://schemas.openxmlformats.org/officeDocument/2006/customXml" ds:itemID="{E8190594-F832-4127-9577-1739A1668375}">
+<ds:datastoreItem xmlns:ds="http://schemas.openxmlformats.org/officeDocument/2006/customXml" ds:itemID="{4CC498E1-A264-464E-9015-CFA5FAFFBDE2}">
   <ds:schemaRefs>
     <ds:schemaRef ds:uri="http://schemas.openxmlformats.org/officeDocument/2006/bibliography"/>
     <ds:schemaRef ds:uri="urn:schemas-microsoft-com:xslt"/>

</xml_diff>